<commit_message>
The References are added
</commit_message>
<xml_diff>
--- a/Main Document Final.docx
+++ b/Main Document Final.docx
@@ -978,16 +978,7 @@
           <w:sz w:val="28"/>
           <w:szCs w:val="28"/>
         </w:rPr>
-        <w:t>There are five levels of automation systems that enhanced the self-driving system</w:t>
-      </w:r>
-      <w:r>
-        <w:rPr>
-          <w:rFonts w:ascii="Times New Roman" w:eastAsia="Times New Roman" w:hAnsi="Times New Roman" w:cs="Times New Roman"/>
-          <w:color w:val="000000"/>
-          <w:sz w:val="28"/>
-          <w:szCs w:val="28"/>
-        </w:rPr>
-        <w:t xml:space="preserve">. </w:t>
+        <w:t xml:space="preserve">There are five levels of automation systems that enhanced the self-driving system. </w:t>
       </w:r>
       <w:r>
         <w:rPr>
@@ -12702,7 +12693,18 @@
           <w:szCs w:val="44"/>
         </w:rPr>
       </w:pPr>
-      <w:r>
+    </w:p>
+    <w:p>
+      <w:pPr>
+        <w:pBdr>
+          <w:top w:val="nil"/>
+          <w:left w:val="nil"/>
+          <w:bottom w:val="nil"/>
+          <w:right w:val="nil"/>
+          <w:between w:val="nil"/>
+        </w:pBdr>
+        <w:spacing w:after="0" w:line="240" w:lineRule="auto"/>
+        <w:jc w:val="both"/>
         <w:rPr>
           <w:rFonts w:ascii="Times New Roman" w:eastAsia="Times New Roman" w:hAnsi="Times New Roman" w:cs="Times New Roman"/>
           <w:b/>
@@ -12710,6 +12712,15 @@
           <w:sz w:val="44"/>
           <w:szCs w:val="44"/>
         </w:rPr>
+      </w:pPr>
+      <w:r>
+        <w:rPr>
+          <w:rFonts w:ascii="Times New Roman" w:eastAsia="Times New Roman" w:hAnsi="Times New Roman" w:cs="Times New Roman"/>
+          <w:b/>
+          <w:color w:val="000000"/>
+          <w:sz w:val="44"/>
+          <w:szCs w:val="44"/>
+        </w:rPr>
         <w:t>Conclusion</w:t>
       </w:r>
     </w:p>
@@ -12898,10 +12909,1243 @@
         <w:jc w:val="both"/>
         <w:rPr>
           <w:rFonts w:ascii="Times New Roman" w:eastAsia="Times New Roman" w:hAnsi="Times New Roman" w:cs="Times New Roman"/>
-          <w:sz w:val="20"/>
-          <w:szCs w:val="20"/>
-        </w:rPr>
-      </w:pPr>
+          <w:sz w:val="44"/>
+          <w:szCs w:val="44"/>
+        </w:rPr>
+      </w:pPr>
+      <w:r>
+        <w:rPr>
+          <w:rFonts w:ascii="Times New Roman" w:eastAsia="Times New Roman" w:hAnsi="Times New Roman" w:cs="Times New Roman"/>
+          <w:sz w:val="44"/>
+          <w:szCs w:val="44"/>
+        </w:rPr>
+        <w:lastRenderedPageBreak/>
+        <w:t>References</w:t>
+      </w:r>
+    </w:p>
+    <w:p>
+      <w:pPr>
+        <w:jc w:val="both"/>
+        <w:rPr>
+          <w:rFonts w:ascii="Times New Roman" w:eastAsia="Times New Roman" w:hAnsi="Times New Roman" w:cs="Times New Roman"/>
+          <w:sz w:val="28"/>
+          <w:szCs w:val="28"/>
+        </w:rPr>
+      </w:pPr>
+      <w:r>
+        <w:rPr>
+          <w:rFonts w:ascii="Times New Roman" w:eastAsia="Times New Roman" w:hAnsi="Times New Roman" w:cs="Times New Roman"/>
+          <w:sz w:val="28"/>
+          <w:szCs w:val="28"/>
+        </w:rPr>
+        <w:t xml:space="preserve">[1] Ross Girshick, Santosh </w:t>
+      </w:r>
+      <w:proofErr w:type="spellStart"/>
+      <w:r>
+        <w:rPr>
+          <w:rFonts w:ascii="Times New Roman" w:eastAsia="Times New Roman" w:hAnsi="Times New Roman" w:cs="Times New Roman"/>
+          <w:sz w:val="28"/>
+          <w:szCs w:val="28"/>
+        </w:rPr>
+        <w:t>Divvala</w:t>
+      </w:r>
+      <w:proofErr w:type="spellEnd"/>
+      <w:r>
+        <w:rPr>
+          <w:rFonts w:ascii="Times New Roman" w:eastAsia="Times New Roman" w:hAnsi="Times New Roman" w:cs="Times New Roman"/>
+          <w:sz w:val="28"/>
+          <w:szCs w:val="28"/>
+        </w:rPr>
+        <w:t xml:space="preserve">, Joseph </w:t>
+      </w:r>
+      <w:proofErr w:type="spellStart"/>
+      <w:r>
+        <w:rPr>
+          <w:rFonts w:ascii="Times New Roman" w:eastAsia="Times New Roman" w:hAnsi="Times New Roman" w:cs="Times New Roman"/>
+          <w:sz w:val="28"/>
+          <w:szCs w:val="28"/>
+        </w:rPr>
+        <w:t>Pedmon</w:t>
+      </w:r>
+      <w:proofErr w:type="spellEnd"/>
+      <w:r>
+        <w:rPr>
+          <w:rFonts w:ascii="Times New Roman" w:eastAsia="Times New Roman" w:hAnsi="Times New Roman" w:cs="Times New Roman"/>
+          <w:sz w:val="28"/>
+          <w:szCs w:val="28"/>
+        </w:rPr>
+        <w:t xml:space="preserve">, Ali Farhadi, arXiv:1506.02640v5, </w:t>
+      </w:r>
+      <w:r>
+        <w:rPr>
+          <w:rFonts w:ascii="Times New Roman" w:eastAsia="Times New Roman" w:hAnsi="Times New Roman" w:cs="Times New Roman"/>
+          <w:sz w:val="28"/>
+          <w:szCs w:val="28"/>
+        </w:rPr>
+        <w:t>2016</w:t>
+      </w:r>
+      <w:r>
+        <w:rPr>
+          <w:rFonts w:ascii="Times New Roman" w:eastAsia="Times New Roman" w:hAnsi="Times New Roman" w:cs="Times New Roman"/>
+          <w:sz w:val="28"/>
+          <w:szCs w:val="28"/>
+        </w:rPr>
+        <w:t xml:space="preserve">, </w:t>
+      </w:r>
+      <w:hyperlink r:id="rId26" w:history="1">
+        <w:r>
+          <w:rPr>
+            <w:rStyle w:val="Hyperlink"/>
+            <w:rFonts w:ascii="Times New Roman" w:eastAsia="Times New Roman" w:hAnsi="Times New Roman" w:cs="Times New Roman"/>
+            <w:sz w:val="28"/>
+            <w:szCs w:val="28"/>
+          </w:rPr>
+          <w:t>https://pjreddie.com/yolo/</w:t>
+        </w:r>
+      </w:hyperlink>
+      <w:r>
+        <w:rPr>
+          <w:rFonts w:ascii="Times New Roman" w:eastAsia="Times New Roman" w:hAnsi="Times New Roman" w:cs="Times New Roman"/>
+          <w:sz w:val="28"/>
+          <w:szCs w:val="28"/>
+        </w:rPr>
+        <w:t xml:space="preserve"> .</w:t>
+      </w:r>
+    </w:p>
+    <w:p>
+      <w:pPr>
+        <w:jc w:val="both"/>
+        <w:rPr>
+          <w:rFonts w:ascii="Times New Roman" w:eastAsia="Times New Roman" w:hAnsi="Times New Roman" w:cs="Times New Roman"/>
+          <w:sz w:val="28"/>
+          <w:szCs w:val="28"/>
+        </w:rPr>
+      </w:pPr>
+      <w:r>
+        <w:rPr>
+          <w:rFonts w:ascii="Times New Roman" w:eastAsia="Times New Roman" w:hAnsi="Times New Roman" w:cs="Times New Roman"/>
+          <w:sz w:val="28"/>
+          <w:szCs w:val="28"/>
+        </w:rPr>
+        <w:t xml:space="preserve">[2] Anil Kumar Tirumala Ravi Kumar, Bernd </w:t>
+      </w:r>
+      <w:proofErr w:type="spellStart"/>
+      <w:r>
+        <w:rPr>
+          <w:rFonts w:ascii="Times New Roman" w:eastAsia="Times New Roman" w:hAnsi="Times New Roman" w:cs="Times New Roman"/>
+          <w:sz w:val="28"/>
+          <w:szCs w:val="28"/>
+        </w:rPr>
+        <w:t>Schaufele</w:t>
+      </w:r>
+      <w:proofErr w:type="spellEnd"/>
+      <w:r>
+        <w:rPr>
+          <w:rFonts w:ascii="Times New Roman" w:eastAsia="Times New Roman" w:hAnsi="Times New Roman" w:cs="Times New Roman"/>
+          <w:sz w:val="28"/>
+          <w:szCs w:val="28"/>
+        </w:rPr>
+        <w:t xml:space="preserve">, Daniel Becker, Oliver </w:t>
+      </w:r>
+      <w:proofErr w:type="spellStart"/>
+      <w:r>
+        <w:rPr>
+          <w:rFonts w:ascii="Times New Roman" w:eastAsia="Times New Roman" w:hAnsi="Times New Roman" w:cs="Times New Roman"/>
+          <w:sz w:val="28"/>
+          <w:szCs w:val="28"/>
+        </w:rPr>
+        <w:t>Sawade</w:t>
+      </w:r>
+      <w:proofErr w:type="spellEnd"/>
+      <w:r>
+        <w:rPr>
+          <w:rFonts w:ascii="Times New Roman" w:eastAsia="Times New Roman" w:hAnsi="Times New Roman" w:cs="Times New Roman"/>
+          <w:sz w:val="28"/>
+          <w:szCs w:val="28"/>
+        </w:rPr>
+        <w:t xml:space="preserve">, </w:t>
+      </w:r>
+      <w:proofErr w:type="spellStart"/>
+      <w:r>
+        <w:rPr>
+          <w:rFonts w:ascii="Times New Roman" w:eastAsia="Times New Roman" w:hAnsi="Times New Roman" w:cs="Times New Roman"/>
+          <w:sz w:val="28"/>
+          <w:szCs w:val="28"/>
+        </w:rPr>
+        <w:t>Ilja</w:t>
+      </w:r>
+      <w:proofErr w:type="spellEnd"/>
+      <w:r>
+        <w:rPr>
+          <w:rFonts w:ascii="Times New Roman" w:eastAsia="Times New Roman" w:hAnsi="Times New Roman" w:cs="Times New Roman"/>
+          <w:sz w:val="28"/>
+          <w:szCs w:val="28"/>
+        </w:rPr>
+        <w:t xml:space="preserve"> </w:t>
+      </w:r>
+      <w:proofErr w:type="spellStart"/>
+      <w:r>
+        <w:rPr>
+          <w:rFonts w:ascii="Times New Roman" w:eastAsia="Times New Roman" w:hAnsi="Times New Roman" w:cs="Times New Roman"/>
+          <w:sz w:val="28"/>
+          <w:szCs w:val="28"/>
+        </w:rPr>
+        <w:t>Radusch</w:t>
+      </w:r>
+      <w:proofErr w:type="spellEnd"/>
+      <w:r>
+        <w:rPr>
+          <w:rFonts w:ascii="Times New Roman" w:eastAsia="Times New Roman" w:hAnsi="Times New Roman" w:cs="Times New Roman"/>
+          <w:sz w:val="28"/>
+          <w:szCs w:val="28"/>
+        </w:rPr>
+        <w:t>,</w:t>
+      </w:r>
+      <w:r>
+        <w:rPr>
+          <w:rFonts w:ascii="Times New Roman" w:eastAsia="Times New Roman" w:hAnsi="Times New Roman" w:cs="Times New Roman"/>
+          <w:sz w:val="28"/>
+          <w:szCs w:val="28"/>
+        </w:rPr>
+        <w:t xml:space="preserve"> </w:t>
+      </w:r>
+      <w:r>
+        <w:rPr>
+          <w:rFonts w:ascii="Times New Roman" w:eastAsia="Times New Roman" w:hAnsi="Times New Roman" w:cs="Times New Roman"/>
+          <w:sz w:val="28"/>
+          <w:szCs w:val="28"/>
+        </w:rPr>
+        <w:t>2016</w:t>
+      </w:r>
+      <w:r>
+        <w:rPr>
+          <w:rFonts w:ascii="Times New Roman" w:eastAsia="Times New Roman" w:hAnsi="Times New Roman" w:cs="Times New Roman"/>
+          <w:sz w:val="28"/>
+          <w:szCs w:val="28"/>
+        </w:rPr>
+        <w:t>, 978-1-5090-2185-7.</w:t>
+      </w:r>
+    </w:p>
+    <w:p>
+      <w:pPr>
+        <w:jc w:val="both"/>
+        <w:rPr>
+          <w:rFonts w:ascii="Times New Roman" w:eastAsia="Times New Roman" w:hAnsi="Times New Roman" w:cs="Times New Roman"/>
+          <w:sz w:val="28"/>
+          <w:szCs w:val="28"/>
+        </w:rPr>
+      </w:pPr>
+      <w:r>
+        <w:rPr>
+          <w:rFonts w:ascii="Times New Roman" w:eastAsia="Times New Roman" w:hAnsi="Times New Roman" w:cs="Times New Roman"/>
+          <w:sz w:val="28"/>
+          <w:szCs w:val="28"/>
+        </w:rPr>
+        <w:t xml:space="preserve">[3] Wei Lu, Dragomir </w:t>
+      </w:r>
+      <w:proofErr w:type="spellStart"/>
+      <w:r>
+        <w:rPr>
+          <w:rFonts w:ascii="Times New Roman" w:eastAsia="Times New Roman" w:hAnsi="Times New Roman" w:cs="Times New Roman"/>
+          <w:sz w:val="28"/>
+          <w:szCs w:val="28"/>
+        </w:rPr>
+        <w:t>Anguelov</w:t>
+      </w:r>
+      <w:proofErr w:type="spellEnd"/>
+      <w:r>
+        <w:rPr>
+          <w:rFonts w:ascii="Times New Roman" w:eastAsia="Times New Roman" w:hAnsi="Times New Roman" w:cs="Times New Roman"/>
+          <w:sz w:val="28"/>
+          <w:szCs w:val="28"/>
+        </w:rPr>
+        <w:t xml:space="preserve">, Dumitru Erhan, Christian </w:t>
+      </w:r>
+      <w:proofErr w:type="spellStart"/>
+      <w:r>
+        <w:rPr>
+          <w:rFonts w:ascii="Times New Roman" w:eastAsia="Times New Roman" w:hAnsi="Times New Roman" w:cs="Times New Roman"/>
+          <w:sz w:val="28"/>
+          <w:szCs w:val="28"/>
+        </w:rPr>
+        <w:t>Szegedy</w:t>
+      </w:r>
+      <w:proofErr w:type="spellEnd"/>
+      <w:r>
+        <w:rPr>
+          <w:rFonts w:ascii="Times New Roman" w:eastAsia="Times New Roman" w:hAnsi="Times New Roman" w:cs="Times New Roman"/>
+          <w:sz w:val="28"/>
+          <w:szCs w:val="28"/>
+        </w:rPr>
+        <w:t>, Scott Reed, Cheng-Yang Fu, Alexander L. Berg, 2016, arXiv:1512.022325v5.</w:t>
+      </w:r>
+    </w:p>
+    <w:p>
+      <w:pPr>
+        <w:jc w:val="both"/>
+        <w:rPr>
+          <w:rFonts w:ascii="Times New Roman" w:eastAsia="Times New Roman" w:hAnsi="Times New Roman" w:cs="Times New Roman"/>
+          <w:sz w:val="28"/>
+          <w:szCs w:val="28"/>
+        </w:rPr>
+      </w:pPr>
+      <w:r>
+        <w:rPr>
+          <w:rFonts w:ascii="Times New Roman" w:eastAsia="Times New Roman" w:hAnsi="Times New Roman" w:cs="Times New Roman"/>
+          <w:sz w:val="28"/>
+          <w:szCs w:val="28"/>
+        </w:rPr>
+        <w:t xml:space="preserve">[4] </w:t>
+      </w:r>
+      <w:proofErr w:type="spellStart"/>
+      <w:r>
+        <w:rPr>
+          <w:rFonts w:ascii="Times New Roman" w:eastAsia="Times New Roman" w:hAnsi="Times New Roman" w:cs="Times New Roman"/>
+          <w:sz w:val="28"/>
+          <w:szCs w:val="28"/>
+        </w:rPr>
+        <w:t>Tesfamicheal</w:t>
+      </w:r>
+      <w:proofErr w:type="spellEnd"/>
+      <w:r>
+        <w:rPr>
+          <w:rFonts w:ascii="Times New Roman" w:eastAsia="Times New Roman" w:hAnsi="Times New Roman" w:cs="Times New Roman"/>
+          <w:sz w:val="28"/>
+          <w:szCs w:val="28"/>
+        </w:rPr>
+        <w:t xml:space="preserve"> </w:t>
+      </w:r>
+      <w:proofErr w:type="spellStart"/>
+      <w:r>
+        <w:rPr>
+          <w:rFonts w:ascii="Times New Roman" w:eastAsia="Times New Roman" w:hAnsi="Times New Roman" w:cs="Times New Roman"/>
+          <w:sz w:val="28"/>
+          <w:szCs w:val="28"/>
+        </w:rPr>
+        <w:t>Molla</w:t>
+      </w:r>
+      <w:proofErr w:type="spellEnd"/>
+      <w:r>
+        <w:rPr>
+          <w:rFonts w:ascii="Times New Roman" w:eastAsia="Times New Roman" w:hAnsi="Times New Roman" w:cs="Times New Roman"/>
+          <w:sz w:val="28"/>
+          <w:szCs w:val="28"/>
+        </w:rPr>
+        <w:t xml:space="preserve">, 2018, </w:t>
+      </w:r>
+      <w:hyperlink r:id="rId27" w:history="1">
+        <w:r>
+          <w:rPr>
+            <w:rStyle w:val="Hyperlink"/>
+            <w:rFonts w:ascii="Times New Roman" w:eastAsia="Times New Roman" w:hAnsi="Times New Roman" w:cs="Times New Roman"/>
+            <w:sz w:val="28"/>
+            <w:szCs w:val="28"/>
+          </w:rPr>
+          <w:t>https://doi.org/10.13140/RG.2.36042.82885</w:t>
+        </w:r>
+      </w:hyperlink>
+      <w:r>
+        <w:rPr>
+          <w:rFonts w:ascii="Times New Roman" w:eastAsia="Times New Roman" w:hAnsi="Times New Roman" w:cs="Times New Roman"/>
+          <w:sz w:val="28"/>
+          <w:szCs w:val="28"/>
+        </w:rPr>
+        <w:t>.</w:t>
+      </w:r>
+    </w:p>
+    <w:p>
+      <w:pPr>
+        <w:jc w:val="both"/>
+        <w:rPr>
+          <w:rFonts w:ascii="Times New Roman" w:eastAsia="Times New Roman" w:hAnsi="Times New Roman" w:cs="Times New Roman"/>
+          <w:sz w:val="28"/>
+          <w:szCs w:val="28"/>
+        </w:rPr>
+      </w:pPr>
+      <w:r>
+        <w:rPr>
+          <w:rFonts w:ascii="Times New Roman" w:eastAsia="Times New Roman" w:hAnsi="Times New Roman" w:cs="Times New Roman"/>
+          <w:sz w:val="28"/>
+          <w:szCs w:val="28"/>
+        </w:rPr>
+        <w:t>[5] Chun-Che Wang, Shih-</w:t>
+      </w:r>
+      <w:proofErr w:type="spellStart"/>
+      <w:r>
+        <w:rPr>
+          <w:rFonts w:ascii="Times New Roman" w:eastAsia="Times New Roman" w:hAnsi="Times New Roman" w:cs="Times New Roman"/>
+          <w:sz w:val="28"/>
+          <w:szCs w:val="28"/>
+        </w:rPr>
+        <w:t>Shinh</w:t>
+      </w:r>
+      <w:proofErr w:type="spellEnd"/>
+      <w:r>
+        <w:rPr>
+          <w:rFonts w:ascii="Times New Roman" w:eastAsia="Times New Roman" w:hAnsi="Times New Roman" w:cs="Times New Roman"/>
+          <w:sz w:val="28"/>
+          <w:szCs w:val="28"/>
+        </w:rPr>
+        <w:t xml:space="preserve"> Huang,  Li-Chen Fu, Pei-Yun Hsiao, 2015, IEEE </w:t>
+      </w:r>
+      <w:proofErr w:type="spellStart"/>
+      <w:r>
+        <w:rPr>
+          <w:rFonts w:ascii="Times New Roman" w:eastAsia="Times New Roman" w:hAnsi="Times New Roman" w:cs="Times New Roman"/>
+          <w:sz w:val="28"/>
+          <w:szCs w:val="28"/>
+        </w:rPr>
+        <w:t>xplore</w:t>
+      </w:r>
+      <w:proofErr w:type="spellEnd"/>
+      <w:r>
+        <w:rPr>
+          <w:rFonts w:ascii="Times New Roman" w:eastAsia="Times New Roman" w:hAnsi="Times New Roman" w:cs="Times New Roman"/>
+          <w:sz w:val="28"/>
+          <w:szCs w:val="28"/>
+        </w:rPr>
+        <w:t xml:space="preserve">, </w:t>
+      </w:r>
+      <w:hyperlink r:id="rId28" w:history="1">
+        <w:r>
+          <w:rPr>
+            <w:rStyle w:val="Hyperlink"/>
+            <w:rFonts w:ascii="Times New Roman" w:eastAsia="Times New Roman" w:hAnsi="Times New Roman" w:cs="Times New Roman"/>
+            <w:sz w:val="28"/>
+            <w:szCs w:val="28"/>
+          </w:rPr>
+          <w:t>https://doi.org/10.1109/IROS.2005.1545482</w:t>
+        </w:r>
+      </w:hyperlink>
+      <w:r>
+        <w:rPr>
+          <w:rFonts w:ascii="Times New Roman" w:eastAsia="Times New Roman" w:hAnsi="Times New Roman" w:cs="Times New Roman"/>
+          <w:sz w:val="28"/>
+          <w:szCs w:val="28"/>
+        </w:rPr>
+        <w:t>.</w:t>
+      </w:r>
+    </w:p>
+    <w:p>
+      <w:pPr>
+        <w:jc w:val="both"/>
+        <w:rPr>
+          <w:rFonts w:ascii="Times New Roman" w:eastAsia="Times New Roman" w:hAnsi="Times New Roman" w:cs="Times New Roman"/>
+          <w:sz w:val="28"/>
+          <w:szCs w:val="28"/>
+        </w:rPr>
+      </w:pPr>
+      <w:r>
+        <w:rPr>
+          <w:rFonts w:ascii="Times New Roman" w:eastAsia="Times New Roman" w:hAnsi="Times New Roman" w:cs="Times New Roman"/>
+          <w:sz w:val="28"/>
+          <w:szCs w:val="28"/>
+        </w:rPr>
+        <w:t xml:space="preserve">[6] </w:t>
+      </w:r>
+      <w:proofErr w:type="spellStart"/>
+      <w:r>
+        <w:rPr>
+          <w:rFonts w:ascii="Times New Roman" w:eastAsia="Times New Roman" w:hAnsi="Times New Roman" w:cs="Times New Roman"/>
+          <w:sz w:val="28"/>
+          <w:szCs w:val="28"/>
+        </w:rPr>
+        <w:t>Anik</w:t>
+      </w:r>
+      <w:proofErr w:type="spellEnd"/>
+      <w:r>
+        <w:rPr>
+          <w:rFonts w:ascii="Times New Roman" w:eastAsia="Times New Roman" w:hAnsi="Times New Roman" w:cs="Times New Roman"/>
+          <w:sz w:val="28"/>
+          <w:szCs w:val="28"/>
+        </w:rPr>
+        <w:t xml:space="preserve"> </w:t>
+      </w:r>
+      <w:proofErr w:type="spellStart"/>
+      <w:r>
+        <w:rPr>
+          <w:rFonts w:ascii="Times New Roman" w:eastAsia="Times New Roman" w:hAnsi="Times New Roman" w:cs="Times New Roman"/>
+          <w:sz w:val="28"/>
+          <w:szCs w:val="28"/>
+        </w:rPr>
+        <w:t>Saha</w:t>
+      </w:r>
+      <w:proofErr w:type="spellEnd"/>
+      <w:r>
+        <w:rPr>
+          <w:rFonts w:ascii="Times New Roman" w:eastAsia="Times New Roman" w:hAnsi="Times New Roman" w:cs="Times New Roman"/>
+          <w:sz w:val="28"/>
+          <w:szCs w:val="28"/>
+        </w:rPr>
+        <w:t xml:space="preserve">, </w:t>
+      </w:r>
+      <w:proofErr w:type="spellStart"/>
+      <w:r>
+        <w:rPr>
+          <w:rFonts w:ascii="Times New Roman" w:eastAsia="Times New Roman" w:hAnsi="Times New Roman" w:cs="Times New Roman"/>
+          <w:sz w:val="28"/>
+          <w:szCs w:val="28"/>
+        </w:rPr>
+        <w:t>Dipanjan</w:t>
+      </w:r>
+      <w:proofErr w:type="spellEnd"/>
+      <w:r>
+        <w:rPr>
+          <w:rFonts w:ascii="Times New Roman" w:eastAsia="Times New Roman" w:hAnsi="Times New Roman" w:cs="Times New Roman"/>
+          <w:sz w:val="28"/>
+          <w:szCs w:val="28"/>
+        </w:rPr>
+        <w:t xml:space="preserve"> Dos Roy, </w:t>
+      </w:r>
+      <w:proofErr w:type="spellStart"/>
+      <w:r>
+        <w:rPr>
+          <w:rFonts w:ascii="Times New Roman" w:eastAsia="Times New Roman" w:hAnsi="Times New Roman" w:cs="Times New Roman"/>
+          <w:sz w:val="28"/>
+          <w:szCs w:val="28"/>
+        </w:rPr>
+        <w:t>Tauhi</w:t>
+      </w:r>
+      <w:r>
+        <w:rPr>
+          <w:rFonts w:ascii="Times New Roman" w:eastAsia="Times New Roman" w:hAnsi="Times New Roman" w:cs="Times New Roman"/>
+          <w:sz w:val="28"/>
+          <w:szCs w:val="28"/>
+        </w:rPr>
+        <w:t>dal</w:t>
+      </w:r>
+      <w:proofErr w:type="spellEnd"/>
+      <w:r>
+        <w:rPr>
+          <w:rFonts w:ascii="Times New Roman" w:eastAsia="Times New Roman" w:hAnsi="Times New Roman" w:cs="Times New Roman"/>
+          <w:sz w:val="28"/>
+          <w:szCs w:val="28"/>
+        </w:rPr>
+        <w:t xml:space="preserve"> </w:t>
+      </w:r>
+      <w:proofErr w:type="spellStart"/>
+      <w:r>
+        <w:rPr>
+          <w:rFonts w:ascii="Times New Roman" w:eastAsia="Times New Roman" w:hAnsi="Times New Roman" w:cs="Times New Roman"/>
+          <w:sz w:val="28"/>
+          <w:szCs w:val="28"/>
+        </w:rPr>
+        <w:t>Alam</w:t>
+      </w:r>
+      <w:proofErr w:type="spellEnd"/>
+      <w:r>
+        <w:rPr>
+          <w:rFonts w:ascii="Times New Roman" w:eastAsia="Times New Roman" w:hAnsi="Times New Roman" w:cs="Times New Roman"/>
+          <w:sz w:val="28"/>
+          <w:szCs w:val="28"/>
+        </w:rPr>
+        <w:t xml:space="preserve">, </w:t>
+      </w:r>
+      <w:proofErr w:type="spellStart"/>
+      <w:r>
+        <w:rPr>
+          <w:rFonts w:ascii="Times New Roman" w:eastAsia="Times New Roman" w:hAnsi="Times New Roman" w:cs="Times New Roman"/>
+          <w:sz w:val="28"/>
+          <w:szCs w:val="28"/>
+        </w:rPr>
+        <w:t>Kaushick</w:t>
+      </w:r>
+      <w:proofErr w:type="spellEnd"/>
+      <w:r>
+        <w:rPr>
+          <w:rFonts w:ascii="Times New Roman" w:eastAsia="Times New Roman" w:hAnsi="Times New Roman" w:cs="Times New Roman"/>
+          <w:sz w:val="28"/>
+          <w:szCs w:val="28"/>
+        </w:rPr>
+        <w:t xml:space="preserve"> Deb, </w:t>
+      </w:r>
+      <w:r>
+        <w:rPr>
+          <w:rFonts w:ascii="Times New Roman" w:eastAsia="Times New Roman" w:hAnsi="Times New Roman" w:cs="Times New Roman"/>
+          <w:i/>
+          <w:iCs/>
+          <w:sz w:val="28"/>
+          <w:szCs w:val="28"/>
+        </w:rPr>
+        <w:t>Global Journal of Computer Science and Technology</w:t>
+      </w:r>
+      <w:r>
+        <w:rPr>
+          <w:rFonts w:ascii="Times New Roman" w:eastAsia="Times New Roman" w:hAnsi="Times New Roman" w:cs="Times New Roman"/>
+          <w:sz w:val="28"/>
+          <w:szCs w:val="28"/>
+        </w:rPr>
+        <w:t>, 12, 2012, 0975-4172.</w:t>
+      </w:r>
+    </w:p>
+    <w:p>
+      <w:pPr>
+        <w:jc w:val="both"/>
+        <w:rPr>
+          <w:rFonts w:ascii="Times New Roman" w:eastAsia="Times New Roman" w:hAnsi="Times New Roman" w:cs="Times New Roman"/>
+          <w:sz w:val="28"/>
+          <w:szCs w:val="28"/>
+        </w:rPr>
+      </w:pPr>
+      <w:r>
+        <w:rPr>
+          <w:rFonts w:ascii="Times New Roman" w:eastAsia="Times New Roman" w:hAnsi="Times New Roman" w:cs="Times New Roman"/>
+          <w:sz w:val="28"/>
+          <w:szCs w:val="28"/>
+        </w:rPr>
+        <w:t xml:space="preserve">[7] Claudine </w:t>
+      </w:r>
+      <w:proofErr w:type="spellStart"/>
+      <w:r>
+        <w:rPr>
+          <w:rFonts w:ascii="Times New Roman" w:eastAsia="Times New Roman" w:hAnsi="Times New Roman" w:cs="Times New Roman"/>
+          <w:sz w:val="28"/>
+          <w:szCs w:val="28"/>
+        </w:rPr>
+        <w:t>Badue</w:t>
+      </w:r>
+      <w:proofErr w:type="spellEnd"/>
+      <w:r>
+        <w:rPr>
+          <w:rFonts w:ascii="Times New Roman" w:eastAsia="Times New Roman" w:hAnsi="Times New Roman" w:cs="Times New Roman"/>
+          <w:sz w:val="28"/>
+          <w:szCs w:val="28"/>
+        </w:rPr>
+        <w:t xml:space="preserve">, </w:t>
+      </w:r>
+      <w:proofErr w:type="spellStart"/>
+      <w:r>
+        <w:rPr>
+          <w:rFonts w:ascii="Times New Roman" w:eastAsia="Times New Roman" w:hAnsi="Times New Roman" w:cs="Times New Roman"/>
+          <w:sz w:val="28"/>
+          <w:szCs w:val="28"/>
+        </w:rPr>
+        <w:t>Ranik</w:t>
+      </w:r>
+      <w:proofErr w:type="spellEnd"/>
+      <w:r>
+        <w:rPr>
+          <w:rFonts w:ascii="Times New Roman" w:eastAsia="Times New Roman" w:hAnsi="Times New Roman" w:cs="Times New Roman"/>
+          <w:sz w:val="28"/>
+          <w:szCs w:val="28"/>
+        </w:rPr>
+        <w:t xml:space="preserve"> </w:t>
+      </w:r>
+      <w:proofErr w:type="spellStart"/>
+      <w:r>
+        <w:rPr>
+          <w:rFonts w:ascii="Times New Roman" w:eastAsia="Times New Roman" w:hAnsi="Times New Roman" w:cs="Times New Roman"/>
+          <w:sz w:val="28"/>
+          <w:szCs w:val="28"/>
+        </w:rPr>
+        <w:t>Guidolini</w:t>
+      </w:r>
+      <w:proofErr w:type="spellEnd"/>
+      <w:r>
+        <w:rPr>
+          <w:rFonts w:ascii="Times New Roman" w:eastAsia="Times New Roman" w:hAnsi="Times New Roman" w:cs="Times New Roman"/>
+          <w:sz w:val="28"/>
+          <w:szCs w:val="28"/>
+        </w:rPr>
+        <w:t xml:space="preserve">, </w:t>
+      </w:r>
+      <w:proofErr w:type="spellStart"/>
+      <w:r>
+        <w:rPr>
+          <w:rFonts w:ascii="Times New Roman" w:eastAsia="Times New Roman" w:hAnsi="Times New Roman" w:cs="Times New Roman"/>
+          <w:sz w:val="28"/>
+          <w:szCs w:val="28"/>
+        </w:rPr>
+        <w:t>Raphel</w:t>
+      </w:r>
+      <w:proofErr w:type="spellEnd"/>
+      <w:r>
+        <w:rPr>
+          <w:rFonts w:ascii="Times New Roman" w:eastAsia="Times New Roman" w:hAnsi="Times New Roman" w:cs="Times New Roman"/>
+          <w:sz w:val="28"/>
+          <w:szCs w:val="28"/>
+        </w:rPr>
+        <w:t xml:space="preserve"> V. Carneiro, </w:t>
+      </w:r>
+      <w:proofErr w:type="spellStart"/>
+      <w:r>
+        <w:rPr>
+          <w:rFonts w:ascii="Times New Roman" w:eastAsia="Times New Roman" w:hAnsi="Times New Roman" w:cs="Times New Roman"/>
+          <w:sz w:val="28"/>
+          <w:szCs w:val="28"/>
+        </w:rPr>
+        <w:t>Pedra</w:t>
+      </w:r>
+      <w:proofErr w:type="spellEnd"/>
+      <w:r>
+        <w:rPr>
+          <w:rFonts w:ascii="Times New Roman" w:eastAsia="Times New Roman" w:hAnsi="Times New Roman" w:cs="Times New Roman"/>
+          <w:sz w:val="28"/>
+          <w:szCs w:val="28"/>
+        </w:rPr>
+        <w:t xml:space="preserve"> Azevedo, </w:t>
+      </w:r>
+      <w:proofErr w:type="spellStart"/>
+      <w:r>
+        <w:rPr>
+          <w:rFonts w:ascii="Times New Roman" w:eastAsia="Times New Roman" w:hAnsi="Times New Roman" w:cs="Times New Roman"/>
+          <w:sz w:val="28"/>
+          <w:szCs w:val="28"/>
+        </w:rPr>
+        <w:t>Vinicuis</w:t>
+      </w:r>
+      <w:proofErr w:type="spellEnd"/>
+      <w:r>
+        <w:rPr>
+          <w:rFonts w:ascii="Times New Roman" w:eastAsia="Times New Roman" w:hAnsi="Times New Roman" w:cs="Times New Roman"/>
+          <w:sz w:val="28"/>
+          <w:szCs w:val="28"/>
+        </w:rPr>
+        <w:t xml:space="preserve"> B. Cardoso, Avelino </w:t>
+      </w:r>
+      <w:proofErr w:type="spellStart"/>
+      <w:r>
+        <w:rPr>
+          <w:rFonts w:ascii="Times New Roman" w:eastAsia="Times New Roman" w:hAnsi="Times New Roman" w:cs="Times New Roman"/>
+          <w:sz w:val="28"/>
+          <w:szCs w:val="28"/>
+        </w:rPr>
+        <w:t>Forechi</w:t>
+      </w:r>
+      <w:proofErr w:type="spellEnd"/>
+      <w:r>
+        <w:rPr>
+          <w:rFonts w:ascii="Times New Roman" w:eastAsia="Times New Roman" w:hAnsi="Times New Roman" w:cs="Times New Roman"/>
+          <w:sz w:val="28"/>
+          <w:szCs w:val="28"/>
+        </w:rPr>
+        <w:t xml:space="preserve">, Luan F.R. Jesus, Rodrigo R. </w:t>
+      </w:r>
+      <w:proofErr w:type="spellStart"/>
+      <w:r>
+        <w:rPr>
+          <w:rFonts w:ascii="Times New Roman" w:eastAsia="Times New Roman" w:hAnsi="Times New Roman" w:cs="Times New Roman"/>
+          <w:sz w:val="28"/>
+          <w:szCs w:val="28"/>
+        </w:rPr>
+        <w:t>Berriel</w:t>
+      </w:r>
+      <w:proofErr w:type="spellEnd"/>
+      <w:r>
+        <w:rPr>
+          <w:rFonts w:ascii="Times New Roman" w:eastAsia="Times New Roman" w:hAnsi="Times New Roman" w:cs="Times New Roman"/>
+          <w:sz w:val="28"/>
+          <w:szCs w:val="28"/>
+        </w:rPr>
+        <w:t xml:space="preserve">, Thiago M. </w:t>
+      </w:r>
+      <w:proofErr w:type="spellStart"/>
+      <w:r>
+        <w:rPr>
+          <w:rFonts w:ascii="Times New Roman" w:eastAsia="Times New Roman" w:hAnsi="Times New Roman" w:cs="Times New Roman"/>
+          <w:sz w:val="28"/>
+          <w:szCs w:val="28"/>
+        </w:rPr>
+        <w:t>Paixao</w:t>
+      </w:r>
+      <w:proofErr w:type="spellEnd"/>
+      <w:r>
+        <w:rPr>
+          <w:rFonts w:ascii="Times New Roman" w:eastAsia="Times New Roman" w:hAnsi="Times New Roman" w:cs="Times New Roman"/>
+          <w:sz w:val="28"/>
+          <w:szCs w:val="28"/>
+        </w:rPr>
+        <w:t xml:space="preserve">, Filipe </w:t>
+      </w:r>
+      <w:proofErr w:type="spellStart"/>
+      <w:r>
+        <w:rPr>
+          <w:rFonts w:ascii="Times New Roman" w:eastAsia="Times New Roman" w:hAnsi="Times New Roman" w:cs="Times New Roman"/>
+          <w:sz w:val="28"/>
+          <w:szCs w:val="28"/>
+        </w:rPr>
+        <w:t>Murtz</w:t>
+      </w:r>
+      <w:proofErr w:type="spellEnd"/>
+      <w:r>
+        <w:rPr>
+          <w:rFonts w:ascii="Times New Roman" w:eastAsia="Times New Roman" w:hAnsi="Times New Roman" w:cs="Times New Roman"/>
+          <w:sz w:val="28"/>
+          <w:szCs w:val="28"/>
+        </w:rPr>
+        <w:t xml:space="preserve">, Thiago Oliveira-Santos, Alberto F. De </w:t>
+      </w:r>
+      <w:proofErr w:type="spellStart"/>
+      <w:r>
+        <w:rPr>
+          <w:rFonts w:ascii="Times New Roman" w:eastAsia="Times New Roman" w:hAnsi="Times New Roman" w:cs="Times New Roman"/>
+          <w:sz w:val="28"/>
+          <w:szCs w:val="28"/>
+        </w:rPr>
+        <w:t>souza</w:t>
+      </w:r>
+      <w:proofErr w:type="spellEnd"/>
+      <w:r>
+        <w:rPr>
+          <w:rFonts w:ascii="Times New Roman" w:eastAsia="Times New Roman" w:hAnsi="Times New Roman" w:cs="Times New Roman"/>
+          <w:sz w:val="28"/>
+          <w:szCs w:val="28"/>
+        </w:rPr>
+        <w:t xml:space="preserve">, 2019, </w:t>
+      </w:r>
+      <w:hyperlink r:id="rId29" w:history="1">
+        <w:r>
+          <w:rPr>
+            <w:rStyle w:val="Hyperlink"/>
+            <w:rFonts w:ascii="Times New Roman" w:eastAsia="Times New Roman" w:hAnsi="Times New Roman" w:cs="Times New Roman"/>
+            <w:sz w:val="28"/>
+            <w:szCs w:val="28"/>
+          </w:rPr>
+          <w:t>https://www.researchgate.net/publication/330383071</w:t>
+        </w:r>
+      </w:hyperlink>
+      <w:r>
+        <w:rPr>
+          <w:rFonts w:ascii="Times New Roman" w:eastAsia="Times New Roman" w:hAnsi="Times New Roman" w:cs="Times New Roman"/>
+          <w:sz w:val="28"/>
+          <w:szCs w:val="28"/>
+        </w:rPr>
+        <w:t xml:space="preserve">. </w:t>
+      </w:r>
+    </w:p>
+    <w:p>
+      <w:pPr>
+        <w:jc w:val="both"/>
+        <w:rPr>
+          <w:rFonts w:ascii="Times New Roman" w:eastAsia="Times New Roman" w:hAnsi="Times New Roman" w:cs="Times New Roman"/>
+          <w:sz w:val="28"/>
+          <w:szCs w:val="28"/>
+        </w:rPr>
+      </w:pPr>
+      <w:r>
+        <w:rPr>
+          <w:rFonts w:ascii="Times New Roman" w:eastAsia="Times New Roman" w:hAnsi="Times New Roman" w:cs="Times New Roman"/>
+          <w:sz w:val="28"/>
+          <w:szCs w:val="28"/>
+        </w:rPr>
+        <w:t xml:space="preserve">[8] Yasir Dawood Salman, Ku </w:t>
+      </w:r>
+      <w:proofErr w:type="spellStart"/>
+      <w:r>
+        <w:rPr>
+          <w:rFonts w:ascii="Times New Roman" w:eastAsia="Times New Roman" w:hAnsi="Times New Roman" w:cs="Times New Roman"/>
+          <w:sz w:val="28"/>
+          <w:szCs w:val="28"/>
+        </w:rPr>
+        <w:t>Ruhana</w:t>
+      </w:r>
+      <w:proofErr w:type="spellEnd"/>
+      <w:r>
+        <w:rPr>
+          <w:rFonts w:ascii="Times New Roman" w:eastAsia="Times New Roman" w:hAnsi="Times New Roman" w:cs="Times New Roman"/>
+          <w:sz w:val="28"/>
+          <w:szCs w:val="28"/>
+        </w:rPr>
+        <w:t xml:space="preserve"> Ku-Muhammed, </w:t>
+      </w:r>
+      <w:proofErr w:type="spellStart"/>
+      <w:r>
+        <w:rPr>
+          <w:rFonts w:ascii="Times New Roman" w:eastAsia="Times New Roman" w:hAnsi="Times New Roman" w:cs="Times New Roman"/>
+          <w:sz w:val="28"/>
+          <w:szCs w:val="28"/>
+        </w:rPr>
+        <w:t>Eiji</w:t>
+      </w:r>
+      <w:proofErr w:type="spellEnd"/>
+      <w:r>
+        <w:rPr>
+          <w:rFonts w:ascii="Times New Roman" w:eastAsia="Times New Roman" w:hAnsi="Times New Roman" w:cs="Times New Roman"/>
+          <w:sz w:val="28"/>
+          <w:szCs w:val="28"/>
+        </w:rPr>
+        <w:t xml:space="preserve"> </w:t>
+      </w:r>
+      <w:proofErr w:type="spellStart"/>
+      <w:r>
+        <w:rPr>
+          <w:rFonts w:ascii="Times New Roman" w:eastAsia="Times New Roman" w:hAnsi="Times New Roman" w:cs="Times New Roman"/>
+          <w:sz w:val="28"/>
+          <w:szCs w:val="28"/>
+        </w:rPr>
+        <w:t>Kamika</w:t>
+      </w:r>
+      <w:proofErr w:type="spellEnd"/>
+      <w:r>
+        <w:rPr>
+          <w:rFonts w:ascii="Times New Roman" w:eastAsia="Times New Roman" w:hAnsi="Times New Roman" w:cs="Times New Roman"/>
+          <w:sz w:val="28"/>
+          <w:szCs w:val="28"/>
+        </w:rPr>
+        <w:t>, Proceedings of the 6</w:t>
+      </w:r>
+      <w:r>
+        <w:rPr>
+          <w:rFonts w:ascii="Times New Roman" w:eastAsia="Times New Roman" w:hAnsi="Times New Roman" w:cs="Times New Roman"/>
+          <w:sz w:val="28"/>
+          <w:szCs w:val="28"/>
+          <w:vertAlign w:val="superscript"/>
+        </w:rPr>
+        <w:t>th</w:t>
+      </w:r>
+      <w:r>
+        <w:rPr>
+          <w:rFonts w:ascii="Times New Roman" w:eastAsia="Times New Roman" w:hAnsi="Times New Roman" w:cs="Times New Roman"/>
+          <w:sz w:val="28"/>
+          <w:szCs w:val="28"/>
+        </w:rPr>
+        <w:t xml:space="preserve"> International Conference of Computing and Informatics, 2017, pp 235-242.</w:t>
+      </w:r>
+    </w:p>
+    <w:p>
+      <w:pPr>
+        <w:jc w:val="both"/>
+        <w:rPr>
+          <w:rFonts w:ascii="Times New Roman" w:eastAsia="Times New Roman" w:hAnsi="Times New Roman" w:cs="Times New Roman"/>
+          <w:sz w:val="28"/>
+          <w:szCs w:val="28"/>
+        </w:rPr>
+      </w:pPr>
+      <w:r>
+        <w:rPr>
+          <w:rFonts w:ascii="Times New Roman" w:eastAsia="Times New Roman" w:hAnsi="Times New Roman" w:cs="Times New Roman"/>
+          <w:sz w:val="28"/>
+          <w:szCs w:val="28"/>
+        </w:rPr>
+        <w:t xml:space="preserve">[9] Suresh A., Sridhar CP., Gaba D., </w:t>
+      </w:r>
+      <w:proofErr w:type="spellStart"/>
+      <w:r>
+        <w:rPr>
+          <w:rFonts w:ascii="Times New Roman" w:eastAsia="Times New Roman" w:hAnsi="Times New Roman" w:cs="Times New Roman"/>
+          <w:sz w:val="28"/>
+          <w:szCs w:val="28"/>
+        </w:rPr>
+        <w:t>Laha</w:t>
+      </w:r>
+      <w:proofErr w:type="spellEnd"/>
+      <w:r>
+        <w:rPr>
+          <w:rFonts w:ascii="Times New Roman" w:eastAsia="Times New Roman" w:hAnsi="Times New Roman" w:cs="Times New Roman"/>
+          <w:sz w:val="28"/>
+          <w:szCs w:val="28"/>
+        </w:rPr>
+        <w:t xml:space="preserve"> D., Bhambri S., 2019, Design and Development of Intelligent Self Driving Car using ROS and Machine Vision Algorithm. In: Kim JH, et. al (eds), Robot Intelligence Technology and Applications 5. </w:t>
+      </w:r>
+      <w:proofErr w:type="spellStart"/>
+      <w:r>
+        <w:rPr>
+          <w:rFonts w:ascii="Times New Roman" w:eastAsia="Times New Roman" w:hAnsi="Times New Roman" w:cs="Times New Roman"/>
+          <w:sz w:val="28"/>
+          <w:szCs w:val="28"/>
+        </w:rPr>
+        <w:t>RiTa</w:t>
+      </w:r>
+      <w:proofErr w:type="spellEnd"/>
+      <w:r>
+        <w:rPr>
+          <w:rFonts w:ascii="Times New Roman" w:eastAsia="Times New Roman" w:hAnsi="Times New Roman" w:cs="Times New Roman"/>
+          <w:sz w:val="28"/>
+          <w:szCs w:val="28"/>
+        </w:rPr>
+        <w:t xml:space="preserve"> 2017. Advances in Intelligent Systems and Computing, Vol.751</w:t>
+      </w:r>
+      <w:r>
+        <w:rPr>
+          <w:rFonts w:ascii="Times New Roman" w:eastAsia="Times New Roman" w:hAnsi="Times New Roman" w:cs="Times New Roman"/>
+          <w:sz w:val="28"/>
+          <w:szCs w:val="28"/>
+        </w:rPr>
+        <w:t>, Springer, Cham.</w:t>
+      </w:r>
+    </w:p>
+    <w:p>
+      <w:pPr>
+        <w:jc w:val="both"/>
+        <w:rPr>
+          <w:rFonts w:ascii="Times New Roman" w:eastAsia="Times New Roman" w:hAnsi="Times New Roman" w:cs="Times New Roman"/>
+          <w:sz w:val="28"/>
+          <w:szCs w:val="28"/>
+        </w:rPr>
+      </w:pPr>
+      <w:r>
+        <w:rPr>
+          <w:rFonts w:ascii="Times New Roman" w:eastAsia="Times New Roman" w:hAnsi="Times New Roman" w:cs="Times New Roman"/>
+          <w:sz w:val="28"/>
+          <w:szCs w:val="28"/>
+        </w:rPr>
+        <w:t>[10] Ross Girshick, Fast R-CNN, 2015, arXiv:1504.08083v2.</w:t>
+      </w:r>
+    </w:p>
+    <w:p>
+      <w:pPr>
+        <w:jc w:val="both"/>
+        <w:rPr>
+          <w:rFonts w:ascii="Times New Roman" w:eastAsia="Times New Roman" w:hAnsi="Times New Roman" w:cs="Times New Roman"/>
+          <w:sz w:val="28"/>
+          <w:szCs w:val="28"/>
+        </w:rPr>
+      </w:pPr>
+      <w:r>
+        <w:rPr>
+          <w:rFonts w:ascii="Times New Roman" w:eastAsia="Times New Roman" w:hAnsi="Times New Roman" w:cs="Times New Roman"/>
+          <w:sz w:val="28"/>
+          <w:szCs w:val="28"/>
+        </w:rPr>
+        <w:t xml:space="preserve">[11] Ross Girshick Jeff Donahue, Trevor Darrel, Jitendra Malik, </w:t>
+      </w:r>
+      <w:hyperlink r:id="rId30" w:history="1">
+        <w:r>
+          <w:rPr>
+            <w:rStyle w:val="Hyperlink"/>
+            <w:rFonts w:ascii="Times New Roman" w:eastAsia="Times New Roman" w:hAnsi="Times New Roman" w:cs="Times New Roman"/>
+            <w:sz w:val="28"/>
+            <w:szCs w:val="28"/>
+          </w:rPr>
+          <w:t>https://www.cs.berkeley.edu/-rbg/rcnn/</w:t>
+        </w:r>
+      </w:hyperlink>
+    </w:p>
+    <w:p>
+      <w:pPr>
+        <w:jc w:val="both"/>
+        <w:rPr>
+          <w:rFonts w:ascii="Times New Roman" w:eastAsia="Times New Roman" w:hAnsi="Times New Roman" w:cs="Times New Roman"/>
+          <w:sz w:val="28"/>
+          <w:szCs w:val="28"/>
+        </w:rPr>
+      </w:pPr>
+      <w:r>
+        <w:rPr>
+          <w:rFonts w:ascii="Times New Roman" w:eastAsia="Times New Roman" w:hAnsi="Times New Roman" w:cs="Times New Roman"/>
+          <w:sz w:val="28"/>
+          <w:szCs w:val="28"/>
+        </w:rPr>
+        <w:t xml:space="preserve">[12] </w:t>
+      </w:r>
+      <w:proofErr w:type="spellStart"/>
+      <w:r>
+        <w:rPr>
+          <w:rFonts w:ascii="Times New Roman" w:eastAsia="Times New Roman" w:hAnsi="Times New Roman" w:cs="Times New Roman"/>
+          <w:sz w:val="28"/>
+          <w:szCs w:val="28"/>
+        </w:rPr>
+        <w:t>Sajan</w:t>
+      </w:r>
+      <w:proofErr w:type="spellEnd"/>
+      <w:r>
+        <w:rPr>
+          <w:rFonts w:ascii="Times New Roman" w:eastAsia="Times New Roman" w:hAnsi="Times New Roman" w:cs="Times New Roman"/>
+          <w:sz w:val="28"/>
+          <w:szCs w:val="28"/>
+        </w:rPr>
+        <w:t xml:space="preserve"> Patel, Brent Griffin, Kristofer </w:t>
+      </w:r>
+      <w:proofErr w:type="spellStart"/>
+      <w:r>
+        <w:rPr>
+          <w:rFonts w:ascii="Times New Roman" w:eastAsia="Times New Roman" w:hAnsi="Times New Roman" w:cs="Times New Roman"/>
+          <w:sz w:val="28"/>
+          <w:szCs w:val="28"/>
+        </w:rPr>
+        <w:t>Kusano</w:t>
+      </w:r>
+      <w:proofErr w:type="spellEnd"/>
+      <w:r>
+        <w:rPr>
+          <w:rFonts w:ascii="Times New Roman" w:eastAsia="Times New Roman" w:hAnsi="Times New Roman" w:cs="Times New Roman"/>
+          <w:sz w:val="28"/>
+          <w:szCs w:val="28"/>
+        </w:rPr>
+        <w:t>, Jason J Carso, 2019, arXiv:1801.04340v4</w:t>
+      </w:r>
+    </w:p>
+    <w:p>
+      <w:pPr>
+        <w:jc w:val="both"/>
+        <w:rPr>
+          <w:rFonts w:ascii="Times New Roman" w:eastAsia="Times New Roman" w:hAnsi="Times New Roman" w:cs="Times New Roman"/>
+          <w:sz w:val="28"/>
+          <w:szCs w:val="28"/>
+        </w:rPr>
+      </w:pPr>
+      <w:r>
+        <w:rPr>
+          <w:rFonts w:ascii="Times New Roman" w:eastAsia="Times New Roman" w:hAnsi="Times New Roman" w:cs="Times New Roman"/>
+          <w:sz w:val="28"/>
+          <w:szCs w:val="28"/>
+        </w:rPr>
+        <w:lastRenderedPageBreak/>
+        <w:t xml:space="preserve">[13] </w:t>
+      </w:r>
+      <w:proofErr w:type="spellStart"/>
+      <w:r>
+        <w:rPr>
+          <w:rFonts w:ascii="Times New Roman" w:eastAsia="Times New Roman" w:hAnsi="Times New Roman" w:cs="Times New Roman"/>
+          <w:sz w:val="28"/>
+          <w:szCs w:val="28"/>
+        </w:rPr>
+        <w:t>Shaoqing</w:t>
+      </w:r>
+      <w:proofErr w:type="spellEnd"/>
+      <w:r>
+        <w:rPr>
+          <w:rFonts w:ascii="Times New Roman" w:eastAsia="Times New Roman" w:hAnsi="Times New Roman" w:cs="Times New Roman"/>
+          <w:sz w:val="28"/>
+          <w:szCs w:val="28"/>
+        </w:rPr>
+        <w:t xml:space="preserve"> Ren, </w:t>
+      </w:r>
+      <w:proofErr w:type="spellStart"/>
+      <w:r>
+        <w:rPr>
+          <w:rFonts w:ascii="Times New Roman" w:eastAsia="Times New Roman" w:hAnsi="Times New Roman" w:cs="Times New Roman"/>
+          <w:sz w:val="28"/>
+          <w:szCs w:val="28"/>
+        </w:rPr>
+        <w:t>Kaiming</w:t>
+      </w:r>
+      <w:proofErr w:type="spellEnd"/>
+      <w:r>
+        <w:rPr>
+          <w:rFonts w:ascii="Times New Roman" w:eastAsia="Times New Roman" w:hAnsi="Times New Roman" w:cs="Times New Roman"/>
+          <w:sz w:val="28"/>
+          <w:szCs w:val="28"/>
+        </w:rPr>
+        <w:t xml:space="preserve"> He, Ross Girshick, Jain Sun, 2016, arXiv:1506.01497v3.</w:t>
+      </w:r>
+    </w:p>
+    <w:p>
+      <w:pPr>
+        <w:jc w:val="both"/>
+        <w:rPr>
+          <w:rFonts w:ascii="Times New Roman" w:eastAsia="Times New Roman" w:hAnsi="Times New Roman" w:cs="Times New Roman"/>
+          <w:sz w:val="28"/>
+          <w:szCs w:val="28"/>
+        </w:rPr>
+      </w:pPr>
+      <w:r>
+        <w:rPr>
+          <w:rFonts w:ascii="Times New Roman" w:eastAsia="Times New Roman" w:hAnsi="Times New Roman" w:cs="Times New Roman"/>
+          <w:sz w:val="28"/>
+          <w:szCs w:val="28"/>
+        </w:rPr>
+        <w:t xml:space="preserve">[14] Syed </w:t>
+      </w:r>
+      <w:proofErr w:type="spellStart"/>
+      <w:r>
+        <w:rPr>
+          <w:rFonts w:ascii="Times New Roman" w:eastAsia="Times New Roman" w:hAnsi="Times New Roman" w:cs="Times New Roman"/>
+          <w:sz w:val="28"/>
+          <w:szCs w:val="28"/>
+        </w:rPr>
+        <w:t>Owais</w:t>
+      </w:r>
+      <w:proofErr w:type="spellEnd"/>
+      <w:r>
+        <w:rPr>
+          <w:rFonts w:ascii="Times New Roman" w:eastAsia="Times New Roman" w:hAnsi="Times New Roman" w:cs="Times New Roman"/>
+          <w:sz w:val="28"/>
+          <w:szCs w:val="28"/>
+        </w:rPr>
+        <w:t xml:space="preserve"> Ali Chishti, Hafiz M. Bilal </w:t>
+      </w:r>
+      <w:proofErr w:type="spellStart"/>
+      <w:r>
+        <w:rPr>
+          <w:rFonts w:ascii="Times New Roman" w:eastAsia="Times New Roman" w:hAnsi="Times New Roman" w:cs="Times New Roman"/>
+          <w:sz w:val="28"/>
+          <w:szCs w:val="28"/>
+        </w:rPr>
+        <w:t>Zaib</w:t>
+      </w:r>
+      <w:proofErr w:type="spellEnd"/>
+      <w:r>
+        <w:rPr>
+          <w:rFonts w:ascii="Times New Roman" w:eastAsia="Times New Roman" w:hAnsi="Times New Roman" w:cs="Times New Roman"/>
+          <w:sz w:val="28"/>
+          <w:szCs w:val="28"/>
+        </w:rPr>
+        <w:t xml:space="preserve">, Sana </w:t>
+      </w:r>
+      <w:proofErr w:type="spellStart"/>
+      <w:r>
+        <w:rPr>
+          <w:rFonts w:ascii="Times New Roman" w:eastAsia="Times New Roman" w:hAnsi="Times New Roman" w:cs="Times New Roman"/>
+          <w:sz w:val="28"/>
+          <w:szCs w:val="28"/>
+        </w:rPr>
+        <w:t>Raiz</w:t>
+      </w:r>
+      <w:proofErr w:type="spellEnd"/>
+      <w:r>
+        <w:rPr>
+          <w:rFonts w:ascii="Times New Roman" w:eastAsia="Times New Roman" w:hAnsi="Times New Roman" w:cs="Times New Roman"/>
+          <w:sz w:val="28"/>
+          <w:szCs w:val="28"/>
+        </w:rPr>
+        <w:t xml:space="preserve">, 2018, </w:t>
+      </w:r>
+      <w:hyperlink r:id="rId31" w:history="1">
+        <w:r>
+          <w:rPr>
+            <w:rStyle w:val="Hyperlink"/>
+            <w:rFonts w:ascii="Times New Roman" w:eastAsia="Times New Roman" w:hAnsi="Times New Roman" w:cs="Times New Roman"/>
+            <w:sz w:val="28"/>
+            <w:szCs w:val="28"/>
+          </w:rPr>
+          <w:t>https://doi.org/RG.2.2.22396.85128</w:t>
+        </w:r>
+      </w:hyperlink>
+      <w:r>
+        <w:rPr>
+          <w:rFonts w:ascii="Times New Roman" w:eastAsia="Times New Roman" w:hAnsi="Times New Roman" w:cs="Times New Roman"/>
+          <w:sz w:val="28"/>
+          <w:szCs w:val="28"/>
+        </w:rPr>
+        <w:t>.</w:t>
+      </w:r>
+    </w:p>
+    <w:p>
+      <w:pPr>
+        <w:jc w:val="both"/>
+        <w:rPr>
+          <w:rFonts w:ascii="Times New Roman" w:eastAsia="Times New Roman" w:hAnsi="Times New Roman" w:cs="Times New Roman"/>
+          <w:sz w:val="28"/>
+          <w:szCs w:val="28"/>
+        </w:rPr>
+      </w:pPr>
+      <w:r>
+        <w:rPr>
+          <w:rFonts w:ascii="Times New Roman" w:eastAsia="Times New Roman" w:hAnsi="Times New Roman" w:cs="Times New Roman"/>
+          <w:sz w:val="28"/>
+          <w:szCs w:val="28"/>
+        </w:rPr>
+        <w:t xml:space="preserve">[15] Aditya Singh Rathore, </w:t>
+      </w:r>
+      <w:r>
+        <w:rPr>
+          <w:rFonts w:ascii="Times New Roman" w:eastAsia="Times New Roman" w:hAnsi="Times New Roman" w:cs="Times New Roman"/>
+          <w:i/>
+          <w:iCs/>
+          <w:sz w:val="28"/>
+          <w:szCs w:val="28"/>
+        </w:rPr>
+        <w:t>International Research Journal of Engineering and Technology</w:t>
+      </w:r>
+      <w:r>
+        <w:rPr>
+          <w:rFonts w:ascii="Times New Roman" w:eastAsia="Times New Roman" w:hAnsi="Times New Roman" w:cs="Times New Roman"/>
+          <w:sz w:val="28"/>
+          <w:szCs w:val="28"/>
+        </w:rPr>
+        <w:t xml:space="preserve">, 2019, Volume:06 Issue:01, e-ISSN:2395-0056 </w:t>
+      </w:r>
       <w:bookmarkStart w:id="1" w:name="_GoBack"/>
       <w:bookmarkEnd w:id="1"/>
     </w:p>
@@ -15359,6 +16603,29 @@
       <w:contextualSpacing/>
     </w:pPr>
   </w:style>
+  <w:style w:type="character" w:styleId="Hyperlink">
+    <w:name w:val="Hyperlink"/>
+    <w:basedOn w:val="DefaultParagraphFont"/>
+    <w:uiPriority w:val="99"/>
+    <w:unhideWhenUsed/>
+    <w:rsid w:val="00A61633"/>
+    <w:rPr>
+      <w:color w:val="0000FF" w:themeColor="hyperlink"/>
+      <w:u w:val="single"/>
+    </w:rPr>
+  </w:style>
+  <w:style w:type="character" w:styleId="UnresolvedMention">
+    <w:name w:val="Unresolved Mention"/>
+    <w:basedOn w:val="DefaultParagraphFont"/>
+    <w:uiPriority w:val="99"/>
+    <w:semiHidden/>
+    <w:unhideWhenUsed/>
+    <w:rsid w:val="00A61633"/>
+    <w:rPr>
+      <w:color w:val="605E5C"/>
+      <w:shd w:val="clear" w:color="auto" w:fill="E1DFDD"/>
+    </w:rPr>
+  </w:style>
 </w:styles>
 </file>
 
@@ -15687,7 +16954,7 @@
 </file>
 
 <file path=customXml/itemProps1.xml><?xml version="1.0" encoding="utf-8"?>
-<ds:datastoreItem xmlns:ds="http://schemas.openxmlformats.org/officeDocument/2006/customXml" ds:itemID="{EA1BC83E-89F0-4E3B-8F95-1B2BD327F45D}">
+<ds:datastoreItem xmlns:ds="http://schemas.openxmlformats.org/officeDocument/2006/customXml" ds:itemID="{CA9FD929-88CF-4428-A158-3A69341F2A07}">
   <ds:schemaRefs>
     <ds:schemaRef ds:uri="http://schemas.openxmlformats.org/officeDocument/2006/bibliography"/>
   </ds:schemaRefs>

</xml_diff>

<commit_message>
Little Changes are done
</commit_message>
<xml_diff>
--- a/Main Document Final.docx
+++ b/Main Document Final.docx
@@ -42,16 +42,12 @@
         <w:jc w:val="center"/>
         <w:rPr>
           <w:color w:val="000000"/>
-          <w:sz w:val="20"/>
-          <w:szCs w:val="20"/>
           <w:vertAlign w:val="superscript"/>
         </w:rPr>
       </w:pPr>
       <w:r>
         <w:rPr>
           <w:color w:val="000000"/>
-          <w:sz w:val="20"/>
-          <w:szCs w:val="20"/>
         </w:rPr>
         <w:t xml:space="preserve">Yoganandhan A, Subhash SD, Hebinson Jothi </w:t>
       </w:r>
@@ -69,15 +65,11 @@
         <w:jc w:val="center"/>
         <w:rPr>
           <w:color w:val="000000"/>
-          <w:sz w:val="20"/>
-          <w:szCs w:val="20"/>
-        </w:rPr>
-      </w:pPr>
-      <w:r>
-        <w:rPr>
-          <w:color w:val="000000"/>
-          <w:sz w:val="20"/>
-          <w:szCs w:val="20"/>
+        </w:rPr>
+      </w:pPr>
+      <w:r>
+        <w:rPr>
+          <w:color w:val="000000"/>
         </w:rPr>
         <w:t>Department of Mechatronics Engineering, Chennai Institute of Technology, India</w:t>
       </w:r>
@@ -96,15 +88,11 @@
         <w:rPr>
           <w:rFonts w:ascii="Times New Roman" w:eastAsia="Times New Roman" w:hAnsi="Times New Roman" w:cs="Times New Roman"/>
           <w:color w:val="000000"/>
-          <w:sz w:val="21"/>
-          <w:szCs w:val="21"/>
-        </w:rPr>
-      </w:pPr>
-      <w:r>
-        <w:rPr>
-          <w:color w:val="000000"/>
-          <w:sz w:val="21"/>
-          <w:szCs w:val="21"/>
+        </w:rPr>
+      </w:pPr>
+      <w:r>
+        <w:rPr>
+          <w:color w:val="000000"/>
           <w:vertAlign w:val="superscript"/>
         </w:rPr>
         <w:t xml:space="preserve"> </w:t>
@@ -114,8 +102,6 @@
           <w:rPr>
             <w:rFonts w:ascii="Times New Roman" w:eastAsia="Times New Roman" w:hAnsi="Times New Roman" w:cs="Times New Roman"/>
             <w:color w:val="0000FF"/>
-            <w:sz w:val="21"/>
-            <w:szCs w:val="21"/>
           </w:rPr>
           <w:t>praviinvj@gmail.com</w:t>
         </w:r>
@@ -124,8 +110,6 @@
         <w:rPr>
           <w:rFonts w:ascii="Times New Roman" w:eastAsia="Times New Roman" w:hAnsi="Times New Roman" w:cs="Times New Roman"/>
           <w:color w:val="000000"/>
-          <w:sz w:val="21"/>
-          <w:szCs w:val="21"/>
         </w:rPr>
         <w:t xml:space="preserve"> , </w:t>
       </w:r>
@@ -134,8 +118,6 @@
           <w:rPr>
             <w:rFonts w:ascii="Times New Roman" w:eastAsia="Times New Roman" w:hAnsi="Times New Roman" w:cs="Times New Roman"/>
             <w:color w:val="0000FF"/>
-            <w:sz w:val="21"/>
-            <w:szCs w:val="21"/>
           </w:rPr>
           <w:t>subhashsd73@gmail.com</w:t>
         </w:r>
@@ -144,8 +126,6 @@
         <w:rPr>
           <w:rFonts w:ascii="Times New Roman" w:eastAsia="Times New Roman" w:hAnsi="Times New Roman" w:cs="Times New Roman"/>
           <w:color w:val="000000"/>
-          <w:sz w:val="21"/>
-          <w:szCs w:val="21"/>
         </w:rPr>
         <w:t xml:space="preserve"> , </w:t>
       </w:r>
@@ -154,8 +134,6 @@
           <w:rPr>
             <w:rFonts w:ascii="Times New Roman" w:eastAsia="Times New Roman" w:hAnsi="Times New Roman" w:cs="Times New Roman"/>
             <w:color w:val="0000FF"/>
-            <w:sz w:val="21"/>
-            <w:szCs w:val="21"/>
           </w:rPr>
           <w:t>hebinson007@gmail.com</w:t>
         </w:r>
@@ -164,8 +142,6 @@
         <w:rPr>
           <w:rFonts w:ascii="Times New Roman" w:eastAsia="Times New Roman" w:hAnsi="Times New Roman" w:cs="Times New Roman"/>
           <w:color w:val="000000"/>
-          <w:sz w:val="21"/>
-          <w:szCs w:val="21"/>
         </w:rPr>
         <w:t xml:space="preserve"> </w:t>
       </w:r>
@@ -184,25 +160,6 @@
         <w:rPr>
           <w:rFonts w:ascii="Rosarivo" w:eastAsia="Rosarivo" w:hAnsi="Rosarivo" w:cs="Rosarivo"/>
           <w:color w:val="000000"/>
-        </w:rPr>
-      </w:pPr>
-    </w:p>
-    <w:p>
-      <w:pPr>
-        <w:pBdr>
-          <w:top w:val="nil"/>
-          <w:left w:val="nil"/>
-          <w:bottom w:val="nil"/>
-          <w:right w:val="nil"/>
-          <w:between w:val="nil"/>
-        </w:pBdr>
-        <w:spacing w:after="0" w:line="240" w:lineRule="auto"/>
-        <w:jc w:val="center"/>
-        <w:rPr>
-          <w:rFonts w:ascii="Rosarivo" w:eastAsia="Rosarivo" w:hAnsi="Rosarivo" w:cs="Rosarivo"/>
-          <w:color w:val="000000"/>
-          <w:sz w:val="20"/>
-          <w:szCs w:val="20"/>
         </w:rPr>
       </w:pPr>
     </w:p>
@@ -334,17 +291,36 @@
           <w:sz w:val="19"/>
           <w:szCs w:val="19"/>
         </w:rPr>
-        <w:t xml:space="preserve"> – </w:t>
-      </w:r>
-      <w:r>
-        <w:rPr>
-          <w:rFonts w:ascii="Times New Roman" w:eastAsia="Times New Roman" w:hAnsi="Times New Roman" w:cs="Times New Roman"/>
-          <w:i/>
+        <w:t xml:space="preserve"> </w:t>
+      </w:r>
+      <w:r>
+        <w:rPr>
+          <w:rFonts w:ascii="Times New Roman" w:eastAsia="Times New Roman" w:hAnsi="Times New Roman" w:cs="Times New Roman"/>
           <w:color w:val="000000"/>
           <w:sz w:val="24"/>
           <w:szCs w:val="24"/>
         </w:rPr>
-        <w:t>Driving assistance system, Fundamentals of autonomous car, Introduction to Self-driving cars, Localization, Perception, Intelligent vehicles, prediction, HD-maps, Controls of self-driving car.</w:t>
+        <w:t xml:space="preserve">– </w:t>
+      </w:r>
+      <w:r>
+        <w:rPr>
+          <w:rFonts w:ascii="Times New Roman" w:eastAsia="Times New Roman" w:hAnsi="Times New Roman" w:cs="Times New Roman"/>
+          <w:i/>
+          <w:color w:val="000000"/>
+          <w:sz w:val="24"/>
+          <w:szCs w:val="24"/>
+        </w:rPr>
+        <w:t>Driving assistance system, Fundamentals of autonomous car, Introduction to Self-driving cars, Localization, Perception, Intelligent vehicles, prediction, HD-maps, Controls of self-driving car</w:t>
+      </w:r>
+      <w:r>
+        <w:rPr>
+          <w:rFonts w:ascii="Times New Roman" w:eastAsia="Times New Roman" w:hAnsi="Times New Roman" w:cs="Times New Roman"/>
+          <w:i/>
+          <w:color w:val="000000"/>
+          <w:sz w:val="24"/>
+          <w:szCs w:val="24"/>
+        </w:rPr>
+        <w:t>.</w:t>
       </w:r>
     </w:p>
     <w:p>
@@ -1448,26 +1424,15 @@
         </w:rPr>
         <w:t xml:space="preserve">Localization means that shows the exact location of the car.  The sensor and the maps are collecting the data to find an exact location. </w:t>
       </w:r>
-    </w:p>
-    <w:p>
-      <w:pPr>
-        <w:pBdr>
-          <w:top w:val="nil"/>
-          <w:left w:val="nil"/>
-          <w:bottom w:val="nil"/>
-          <w:right w:val="nil"/>
-          <w:between w:val="nil"/>
-        </w:pBdr>
-        <w:spacing w:after="0" w:line="240" w:lineRule="auto"/>
-        <w:jc w:val="both"/>
-        <w:rPr>
-          <w:rFonts w:ascii="Times New Roman" w:eastAsia="Times New Roman" w:hAnsi="Times New Roman" w:cs="Times New Roman"/>
-          <w:b/>
-          <w:color w:val="000000"/>
-          <w:sz w:val="28"/>
-          <w:szCs w:val="28"/>
-        </w:rPr>
-      </w:pPr>
+      <w:r>
+        <w:rPr>
+          <w:rFonts w:ascii="Times New Roman" w:eastAsia="Times New Roman" w:hAnsi="Times New Roman" w:cs="Times New Roman"/>
+          <w:color w:val="000000"/>
+          <w:sz w:val="28"/>
+          <w:szCs w:val="28"/>
+        </w:rPr>
+        <w:t>It also mentions our car in current position on the maps.</w:t>
+      </w:r>
     </w:p>
     <w:p>
       <w:pPr>
@@ -1522,10 +1487,20 @@
           <w:rFonts w:ascii="Times New Roman" w:eastAsia="Times New Roman" w:hAnsi="Times New Roman" w:cs="Times New Roman"/>
           <w:b/>
           <w:color w:val="000000"/>
-          <w:sz w:val="28"/>
-          <w:szCs w:val="28"/>
-        </w:rPr>
-        <w:t xml:space="preserve">)  </w:t>
+          <w:sz w:val="26"/>
+          <w:szCs w:val="26"/>
+        </w:rPr>
+        <w:t>)</w:t>
+      </w:r>
+      <w:r>
+        <w:rPr>
+          <w:rFonts w:ascii="Times New Roman" w:eastAsia="Times New Roman" w:hAnsi="Times New Roman" w:cs="Times New Roman"/>
+          <w:b/>
+          <w:color w:val="000000"/>
+          <w:sz w:val="28"/>
+          <w:szCs w:val="28"/>
+        </w:rPr>
+        <w:t xml:space="preserve">  </w:t>
       </w:r>
       <w:r>
         <w:rPr>
@@ -1728,26 +1703,6 @@
         <w:jc w:val="both"/>
         <w:rPr>
           <w:rFonts w:ascii="Times New Roman" w:eastAsia="Times New Roman" w:hAnsi="Times New Roman" w:cs="Times New Roman"/>
-          <w:color w:val="000000"/>
-          <w:sz w:val="28"/>
-          <w:szCs w:val="28"/>
-        </w:rPr>
-      </w:pPr>
-    </w:p>
-    <w:p>
-      <w:pPr>
-        <w:pBdr>
-          <w:top w:val="nil"/>
-          <w:left w:val="nil"/>
-          <w:bottom w:val="nil"/>
-          <w:right w:val="nil"/>
-          <w:between w:val="nil"/>
-        </w:pBdr>
-        <w:spacing w:after="0" w:line="240" w:lineRule="auto"/>
-        <w:jc w:val="both"/>
-        <w:rPr>
-          <w:rFonts w:ascii="Times New Roman" w:eastAsia="Times New Roman" w:hAnsi="Times New Roman" w:cs="Times New Roman"/>
-          <w:b/>
           <w:color w:val="000000"/>
           <w:sz w:val="28"/>
           <w:szCs w:val="28"/>
@@ -1990,8 +1945,8 @@
           <w:rFonts w:ascii="Times New Roman" w:eastAsia="Times New Roman" w:hAnsi="Times New Roman" w:cs="Times New Roman"/>
           <w:i/>
           <w:color w:val="000000"/>
-          <w:sz w:val="18"/>
-          <w:szCs w:val="18"/>
+          <w:sz w:val="24"/>
+          <w:szCs w:val="24"/>
         </w:rPr>
       </w:pPr>
       <w:r>
@@ -1999,8 +1954,8 @@
           <w:rFonts w:ascii="Times New Roman" w:eastAsia="Times New Roman" w:hAnsi="Times New Roman" w:cs="Times New Roman"/>
           <w:i/>
           <w:color w:val="000000"/>
-          <w:sz w:val="18"/>
-          <w:szCs w:val="18"/>
+          <w:sz w:val="24"/>
+          <w:szCs w:val="24"/>
         </w:rPr>
         <w:t>Fig 2.1: Inertial Navigation System</w:t>
       </w:r>
@@ -2146,7 +2101,7 @@
           <w:between w:val="nil"/>
         </w:pBdr>
         <w:spacing w:after="0" w:line="240" w:lineRule="auto"/>
-        <w:ind w:left="-90" w:firstLine="990"/>
+        <w:ind w:left="-90" w:firstLine="90"/>
         <w:jc w:val="center"/>
         <w:rPr>
           <w:rFonts w:ascii="Times New Roman" w:eastAsia="Times New Roman" w:hAnsi="Times New Roman" w:cs="Times New Roman"/>
@@ -2209,8 +2164,7 @@
           <w:between w:val="nil"/>
         </w:pBdr>
         <w:spacing w:after="0" w:line="240" w:lineRule="auto"/>
-        <w:ind w:left="-450" w:firstLine="540"/>
-        <w:jc w:val="center"/>
+        <w:ind w:left="3150" w:firstLine="180"/>
         <w:rPr>
           <w:rFonts w:ascii="Times New Roman" w:eastAsia="Times New Roman" w:hAnsi="Times New Roman" w:cs="Times New Roman"/>
           <w:b/>
@@ -2240,8 +2194,7 @@
           <w:between w:val="nil"/>
         </w:pBdr>
         <w:spacing w:after="0" w:line="240" w:lineRule="auto"/>
-        <w:ind w:firstLine="540"/>
-        <w:jc w:val="center"/>
+        <w:ind w:firstLine="3330"/>
         <w:rPr>
           <w:rFonts w:ascii="Times New Roman" w:eastAsia="Times New Roman" w:hAnsi="Times New Roman" w:cs="Times New Roman"/>
           <w:b/>
@@ -2271,6 +2224,7 @@
           <w:between w:val="nil"/>
         </w:pBdr>
         <w:spacing w:after="0" w:line="240" w:lineRule="auto"/>
+        <w:ind w:firstLine="450"/>
         <w:jc w:val="both"/>
         <w:rPr>
           <w:rFonts w:ascii="Times New Roman" w:eastAsia="Times New Roman" w:hAnsi="Times New Roman" w:cs="Times New Roman"/>
@@ -2370,19 +2324,39 @@
         <w:jc w:val="both"/>
         <w:rPr>
           <w:rFonts w:ascii="Times New Roman" w:eastAsia="Times New Roman" w:hAnsi="Times New Roman" w:cs="Times New Roman"/>
-          <w:color w:val="000000"/>
-          <w:sz w:val="28"/>
-          <w:szCs w:val="28"/>
-        </w:rPr>
-      </w:pPr>
-      <w:r>
-        <w:rPr>
-          <w:rFonts w:ascii="Times New Roman" w:eastAsia="Times New Roman" w:hAnsi="Times New Roman" w:cs="Times New Roman"/>
           <w:b/>
           <w:color w:val="000000"/>
           <w:sz w:val="26"/>
           <w:szCs w:val="26"/>
         </w:rPr>
+      </w:pPr>
+    </w:p>
+    <w:p>
+      <w:pPr>
+        <w:pBdr>
+          <w:top w:val="nil"/>
+          <w:left w:val="nil"/>
+          <w:bottom w:val="nil"/>
+          <w:right w:val="nil"/>
+          <w:between w:val="nil"/>
+        </w:pBdr>
+        <w:spacing w:after="0" w:line="240" w:lineRule="auto"/>
+        <w:jc w:val="both"/>
+        <w:rPr>
+          <w:rFonts w:ascii="Times New Roman" w:eastAsia="Times New Roman" w:hAnsi="Times New Roman" w:cs="Times New Roman"/>
+          <w:color w:val="000000"/>
+          <w:sz w:val="28"/>
+          <w:szCs w:val="28"/>
+        </w:rPr>
+      </w:pPr>
+      <w:r>
+        <w:rPr>
+          <w:rFonts w:ascii="Times New Roman" w:eastAsia="Times New Roman" w:hAnsi="Times New Roman" w:cs="Times New Roman"/>
+          <w:b/>
+          <w:color w:val="000000"/>
+          <w:sz w:val="26"/>
+          <w:szCs w:val="26"/>
+        </w:rPr>
         <w:lastRenderedPageBreak/>
         <w:t>C</w:t>
       </w:r>
@@ -2391,10 +2365,20 @@
           <w:rFonts w:ascii="Times New Roman" w:eastAsia="Times New Roman" w:hAnsi="Times New Roman" w:cs="Times New Roman"/>
           <w:b/>
           <w:color w:val="000000"/>
-          <w:sz w:val="28"/>
-          <w:szCs w:val="28"/>
-        </w:rPr>
-        <w:t xml:space="preserve">) </w:t>
+          <w:sz w:val="26"/>
+          <w:szCs w:val="26"/>
+        </w:rPr>
+        <w:t>)</w:t>
+      </w:r>
+      <w:r>
+        <w:rPr>
+          <w:rFonts w:ascii="Times New Roman" w:eastAsia="Times New Roman" w:hAnsi="Times New Roman" w:cs="Times New Roman"/>
+          <w:b/>
+          <w:color w:val="000000"/>
+          <w:sz w:val="28"/>
+          <w:szCs w:val="28"/>
+        </w:rPr>
+        <w:t xml:space="preserve"> </w:t>
       </w:r>
       <w:r>
         <w:rPr>
@@ -3064,9 +3048,9 @@
           <w:szCs w:val="20"/>
         </w:rPr>
         <w:drawing>
-          <wp:inline distT="0" distB="0" distL="114300" distR="114300" wp14:anchorId="27F6D69C" wp14:editId="6E411619">
+          <wp:inline distT="0" distB="0" distL="114300" distR="114300" wp14:anchorId="27F6D69C" wp14:editId="10767AB9">
             <wp:extent cx="2314575" cy="2171700"/>
-            <wp:effectExtent l="0" t="0" r="9525" b="0"/>
+            <wp:effectExtent l="0" t="0" r="0" b="0"/>
             <wp:docPr id="7" name="image13.jpg"/>
             <wp:cNvGraphicFramePr/>
             <a:graphic xmlns:a="http://schemas.openxmlformats.org/drawingml/2006/main">
@@ -3148,14 +3132,32 @@
           <w:szCs w:val="28"/>
         </w:rPr>
       </w:pPr>
-      <w:r>
-        <w:rPr>
-          <w:rFonts w:ascii="Times New Roman" w:eastAsia="Times New Roman" w:hAnsi="Times New Roman" w:cs="Times New Roman"/>
-          <w:color w:val="000000"/>
-          <w:sz w:val="28"/>
-          <w:szCs w:val="28"/>
-        </w:rPr>
-        <w:lastRenderedPageBreak/>
+    </w:p>
+    <w:p>
+      <w:pPr>
+        <w:pBdr>
+          <w:top w:val="nil"/>
+          <w:left w:val="nil"/>
+          <w:bottom w:val="nil"/>
+          <w:right w:val="nil"/>
+          <w:between w:val="nil"/>
+        </w:pBdr>
+        <w:spacing w:after="0" w:line="240" w:lineRule="auto"/>
+        <w:jc w:val="both"/>
+        <w:rPr>
+          <w:rFonts w:ascii="Times New Roman" w:eastAsia="Times New Roman" w:hAnsi="Times New Roman" w:cs="Times New Roman"/>
+          <w:color w:val="000000"/>
+          <w:sz w:val="28"/>
+          <w:szCs w:val="28"/>
+        </w:rPr>
+      </w:pPr>
+      <w:r>
+        <w:rPr>
+          <w:rFonts w:ascii="Times New Roman" w:eastAsia="Times New Roman" w:hAnsi="Times New Roman" w:cs="Times New Roman"/>
+          <w:color w:val="000000"/>
+          <w:sz w:val="28"/>
+          <w:szCs w:val="28"/>
+        </w:rPr>
         <w:t xml:space="preserve">In a statistical method of the control system, the Kalman filtering is also </w:t>
       </w:r>
       <w:r>
@@ -3258,46 +3260,6 @@
           <w:color w:val="000000"/>
           <w:sz w:val="28"/>
           <w:szCs w:val="28"/>
-        </w:rPr>
-      </w:pPr>
-    </w:p>
-    <w:p>
-      <w:pPr>
-        <w:pBdr>
-          <w:top w:val="nil"/>
-          <w:left w:val="nil"/>
-          <w:bottom w:val="nil"/>
-          <w:right w:val="nil"/>
-          <w:between w:val="nil"/>
-        </w:pBdr>
-        <w:spacing w:after="0" w:line="240" w:lineRule="auto"/>
-        <w:jc w:val="both"/>
-        <w:rPr>
-          <w:rFonts w:ascii="Times New Roman" w:eastAsia="Times New Roman" w:hAnsi="Times New Roman" w:cs="Times New Roman"/>
-          <w:b/>
-          <w:color w:val="000000"/>
-          <w:sz w:val="21"/>
-          <w:szCs w:val="21"/>
-        </w:rPr>
-      </w:pPr>
-    </w:p>
-    <w:p>
-      <w:pPr>
-        <w:pBdr>
-          <w:top w:val="nil"/>
-          <w:left w:val="nil"/>
-          <w:bottom w:val="nil"/>
-          <w:right w:val="nil"/>
-          <w:between w:val="nil"/>
-        </w:pBdr>
-        <w:spacing w:after="0" w:line="240" w:lineRule="auto"/>
-        <w:jc w:val="both"/>
-        <w:rPr>
-          <w:rFonts w:ascii="Times New Roman" w:eastAsia="Times New Roman" w:hAnsi="Times New Roman" w:cs="Times New Roman"/>
-          <w:b/>
-          <w:color w:val="000000"/>
-          <w:sz w:val="21"/>
-          <w:szCs w:val="21"/>
         </w:rPr>
       </w:pPr>
     </w:p>
@@ -3335,10 +3297,20 @@
           <w:rFonts w:ascii="Times New Roman" w:eastAsia="Times New Roman" w:hAnsi="Times New Roman" w:cs="Times New Roman"/>
           <w:b/>
           <w:color w:val="000000"/>
-          <w:sz w:val="28"/>
-          <w:szCs w:val="28"/>
-        </w:rPr>
-        <w:t xml:space="preserve">) </w:t>
+          <w:sz w:val="26"/>
+          <w:szCs w:val="26"/>
+        </w:rPr>
+        <w:t>)</w:t>
+      </w:r>
+      <w:r>
+        <w:rPr>
+          <w:rFonts w:ascii="Times New Roman" w:eastAsia="Times New Roman" w:hAnsi="Times New Roman" w:cs="Times New Roman"/>
+          <w:b/>
+          <w:color w:val="000000"/>
+          <w:sz w:val="28"/>
+          <w:szCs w:val="28"/>
+        </w:rPr>
+        <w:t xml:space="preserve"> </w:t>
       </w:r>
       <w:r>
         <w:rPr>
@@ -3837,8 +3809,38 @@
           <w:sz w:val="30"/>
           <w:szCs w:val="30"/>
         </w:rPr>
-        <w:tab/>
-        <w:t xml:space="preserve">  The perception module incorporated the ability </w:t>
+        <w:t xml:space="preserve">The </w:t>
+      </w:r>
+      <w:r>
+        <w:rPr>
+          <w:rFonts w:ascii="Times New Roman" w:eastAsia="Times New Roman" w:hAnsi="Times New Roman" w:cs="Times New Roman"/>
+          <w:b/>
+          <w:bCs/>
+          <w:color w:val="000000"/>
+          <w:sz w:val="30"/>
+          <w:szCs w:val="30"/>
+        </w:rPr>
+        <w:t>P</w:t>
+      </w:r>
+      <w:r>
+        <w:rPr>
+          <w:rFonts w:ascii="Times New Roman" w:eastAsia="Times New Roman" w:hAnsi="Times New Roman" w:cs="Times New Roman"/>
+          <w:b/>
+          <w:bCs/>
+          <w:color w:val="000000"/>
+          <w:sz w:val="30"/>
+          <w:szCs w:val="30"/>
+        </w:rPr>
+        <w:t>erception</w:t>
+      </w:r>
+      <w:r>
+        <w:rPr>
+          <w:rFonts w:ascii="Times New Roman" w:eastAsia="Times New Roman" w:hAnsi="Times New Roman" w:cs="Times New Roman"/>
+          <w:color w:val="000000"/>
+          <w:sz w:val="30"/>
+          <w:szCs w:val="30"/>
+        </w:rPr>
+        <w:t xml:space="preserve"> module incorporated the ability </w:t>
       </w:r>
       <w:r>
         <w:rPr>
@@ -4272,10 +4274,20 @@
           <w:rFonts w:ascii="Times New Roman" w:eastAsia="Times New Roman" w:hAnsi="Times New Roman" w:cs="Times New Roman"/>
           <w:b/>
           <w:color w:val="000000"/>
-          <w:sz w:val="28"/>
-          <w:szCs w:val="28"/>
-        </w:rPr>
-        <w:t xml:space="preserve">) </w:t>
+          <w:sz w:val="26"/>
+          <w:szCs w:val="26"/>
+        </w:rPr>
+        <w:t>)</w:t>
+      </w:r>
+      <w:r>
+        <w:rPr>
+          <w:rFonts w:ascii="Times New Roman" w:eastAsia="Times New Roman" w:hAnsi="Times New Roman" w:cs="Times New Roman"/>
+          <w:b/>
+          <w:color w:val="000000"/>
+          <w:sz w:val="28"/>
+          <w:szCs w:val="28"/>
+        </w:rPr>
+        <w:t xml:space="preserve"> </w:t>
       </w:r>
       <w:r>
         <w:rPr>
@@ -4461,10 +4473,20 @@
           <w:rFonts w:ascii="Times New Roman" w:eastAsia="Times New Roman" w:hAnsi="Times New Roman" w:cs="Times New Roman"/>
           <w:b/>
           <w:color w:val="000000"/>
-          <w:sz w:val="28"/>
-          <w:szCs w:val="28"/>
-        </w:rPr>
-        <w:t xml:space="preserve">) </w:t>
+          <w:sz w:val="26"/>
+          <w:szCs w:val="26"/>
+        </w:rPr>
+        <w:t>)</w:t>
+      </w:r>
+      <w:r>
+        <w:rPr>
+          <w:rFonts w:ascii="Times New Roman" w:eastAsia="Times New Roman" w:hAnsi="Times New Roman" w:cs="Times New Roman"/>
+          <w:b/>
+          <w:color w:val="000000"/>
+          <w:sz w:val="28"/>
+          <w:szCs w:val="28"/>
+        </w:rPr>
+        <w:t xml:space="preserve"> </w:t>
       </w:r>
       <w:r>
         <w:rPr>
@@ -4588,10 +4610,20 @@
           <w:rFonts w:ascii="Times New Roman" w:eastAsia="Times New Roman" w:hAnsi="Times New Roman" w:cs="Times New Roman"/>
           <w:b/>
           <w:color w:val="000000"/>
-          <w:sz w:val="28"/>
-          <w:szCs w:val="28"/>
-        </w:rPr>
-        <w:t xml:space="preserve">) </w:t>
+          <w:sz w:val="26"/>
+          <w:szCs w:val="26"/>
+        </w:rPr>
+        <w:t>)</w:t>
+      </w:r>
+      <w:r>
+        <w:rPr>
+          <w:rFonts w:ascii="Times New Roman" w:eastAsia="Times New Roman" w:hAnsi="Times New Roman" w:cs="Times New Roman"/>
+          <w:b/>
+          <w:color w:val="000000"/>
+          <w:sz w:val="28"/>
+          <w:szCs w:val="28"/>
+        </w:rPr>
+        <w:t xml:space="preserve"> </w:t>
       </w:r>
       <w:r>
         <w:rPr>
@@ -6572,10 +6604,20 @@
           <w:rFonts w:ascii="Times New Roman" w:eastAsia="Times New Roman" w:hAnsi="Times New Roman" w:cs="Times New Roman"/>
           <w:b/>
           <w:color w:val="000000"/>
+          <w:sz w:val="26"/>
+          <w:szCs w:val="26"/>
+        </w:rPr>
+        <w:t>)</w:t>
+      </w:r>
+      <w:r>
+        <w:rPr>
+          <w:rFonts w:ascii="Times New Roman" w:eastAsia="Times New Roman" w:hAnsi="Times New Roman" w:cs="Times New Roman"/>
+          <w:b/>
+          <w:color w:val="000000"/>
           <w:sz w:val="30"/>
           <w:szCs w:val="30"/>
         </w:rPr>
-        <w:t xml:space="preserve">) </w:t>
+        <w:t xml:space="preserve"> </w:t>
       </w:r>
       <w:r>
         <w:rPr>
@@ -6917,8 +6959,8 @@
           <w:rFonts w:ascii="Times New Roman" w:eastAsia="Times New Roman" w:hAnsi="Times New Roman" w:cs="Times New Roman"/>
           <w:b/>
           <w:color w:val="000000"/>
-          <w:sz w:val="28"/>
-          <w:szCs w:val="28"/>
+          <w:sz w:val="26"/>
+          <w:szCs w:val="26"/>
         </w:rPr>
         <w:t>)</w:t>
       </w:r>
@@ -7029,48 +7071,6 @@
           <w:color w:val="000000"/>
           <w:sz w:val="28"/>
           <w:szCs w:val="28"/>
-        </w:rPr>
-      </w:pPr>
-    </w:p>
-    <w:p>
-      <w:pPr>
-        <w:pBdr>
-          <w:top w:val="nil"/>
-          <w:left w:val="nil"/>
-          <w:bottom w:val="nil"/>
-          <w:right w:val="nil"/>
-          <w:between w:val="nil"/>
-        </w:pBdr>
-        <w:spacing w:after="0" w:line="240" w:lineRule="auto"/>
-        <w:ind w:left="180"/>
-        <w:jc w:val="both"/>
-        <w:rPr>
-          <w:rFonts w:ascii="Times New Roman" w:eastAsia="Times New Roman" w:hAnsi="Times New Roman" w:cs="Times New Roman"/>
-          <w:b/>
-          <w:color w:val="000000"/>
-          <w:sz w:val="21"/>
-          <w:szCs w:val="21"/>
-        </w:rPr>
-      </w:pPr>
-    </w:p>
-    <w:p>
-      <w:pPr>
-        <w:pBdr>
-          <w:top w:val="nil"/>
-          <w:left w:val="nil"/>
-          <w:bottom w:val="nil"/>
-          <w:right w:val="nil"/>
-          <w:between w:val="nil"/>
-        </w:pBdr>
-        <w:spacing w:after="0" w:line="240" w:lineRule="auto"/>
-        <w:ind w:left="180"/>
-        <w:jc w:val="both"/>
-        <w:rPr>
-          <w:rFonts w:ascii="Times New Roman" w:eastAsia="Times New Roman" w:hAnsi="Times New Roman" w:cs="Times New Roman"/>
-          <w:b/>
-          <w:color w:val="000000"/>
-          <w:sz w:val="21"/>
-          <w:szCs w:val="21"/>
         </w:rPr>
       </w:pPr>
     </w:p>
@@ -7100,7 +7100,7 @@
         <w:pStyle w:val="ListParagraph"/>
         <w:numPr>
           <w:ilvl w:val="0"/>
-          <w:numId w:val="14"/>
+          <w:numId w:val="19"/>
         </w:numPr>
         <w:pBdr>
           <w:top w:val="nil"/>
@@ -7416,20 +7416,76 @@
           <w:rFonts w:ascii="Times New Roman" w:eastAsia="Times New Roman" w:hAnsi="Times New Roman" w:cs="Times New Roman"/>
           <w:b/>
           <w:color w:val="000000"/>
-          <w:sz w:val="28"/>
-          <w:szCs w:val="28"/>
-        </w:rPr>
-      </w:pPr>
-      <w:r>
-        <w:rPr>
-          <w:rFonts w:ascii="Times New Roman" w:eastAsia="Times New Roman" w:hAnsi="Times New Roman" w:cs="Times New Roman"/>
-          <w:b/>
-          <w:color w:val="000000"/>
           <w:sz w:val="30"/>
           <w:szCs w:val="30"/>
         </w:rPr>
+      </w:pPr>
+      <w:r>
+        <w:rPr>
+          <w:rFonts w:ascii="Times New Roman" w:eastAsia="Times New Roman" w:hAnsi="Times New Roman" w:cs="Times New Roman"/>
+          <w:b/>
+          <w:color w:val="000000"/>
+          <w:sz w:val="30"/>
+          <w:szCs w:val="30"/>
+        </w:rPr>
+        <w:t xml:space="preserve">  </w:t>
+      </w:r>
+    </w:p>
+    <w:p>
+      <w:pPr>
+        <w:pBdr>
+          <w:top w:val="nil"/>
+          <w:left w:val="nil"/>
+          <w:bottom w:val="nil"/>
+          <w:right w:val="nil"/>
+          <w:between w:val="nil"/>
+        </w:pBdr>
+        <w:spacing w:after="0" w:line="240" w:lineRule="auto"/>
+        <w:ind w:left="360" w:hanging="180"/>
+        <w:jc w:val="both"/>
+        <w:rPr>
+          <w:rFonts w:ascii="Times New Roman" w:eastAsia="Times New Roman" w:hAnsi="Times New Roman" w:cs="Times New Roman"/>
+          <w:b/>
+          <w:color w:val="000000"/>
+          <w:sz w:val="30"/>
+          <w:szCs w:val="30"/>
+        </w:rPr>
+      </w:pPr>
+    </w:p>
+    <w:p>
+      <w:pPr>
+        <w:pStyle w:val="ListParagraph"/>
+        <w:numPr>
+          <w:ilvl w:val="0"/>
+          <w:numId w:val="19"/>
+        </w:numPr>
+        <w:pBdr>
+          <w:top w:val="nil"/>
+          <w:left w:val="nil"/>
+          <w:bottom w:val="nil"/>
+          <w:right w:val="nil"/>
+          <w:between w:val="nil"/>
+        </w:pBdr>
+        <w:spacing w:after="0" w:line="240" w:lineRule="auto"/>
+        <w:jc w:val="both"/>
+        <w:rPr>
+          <w:rFonts w:ascii="Times New Roman" w:eastAsia="Times New Roman" w:hAnsi="Times New Roman" w:cs="Times New Roman"/>
+          <w:b/>
+          <w:color w:val="000000"/>
+          <w:sz w:val="28"/>
+          <w:szCs w:val="28"/>
+        </w:rPr>
+      </w:pPr>
+      <w:r>
+        <w:rPr>
+          <w:rFonts w:ascii="Times New Roman" w:eastAsia="Times New Roman" w:hAnsi="Times New Roman" w:cs="Times New Roman"/>
+          <w:b/>
+          <w:color w:val="000000"/>
+          <w:sz w:val="30"/>
+          <w:szCs w:val="30"/>
+        </w:rPr>
         <w:lastRenderedPageBreak/>
-        <w:t>2.   You Only Look Once (YOLO)</w:t>
+        <w:t>You Only Look Once (YOLO)</w:t>
       </w:r>
     </w:p>
     <w:p>
@@ -8087,10 +8143,20 @@
           <w:rFonts w:ascii="Times New Roman" w:eastAsia="Times New Roman" w:hAnsi="Times New Roman" w:cs="Times New Roman"/>
           <w:b/>
           <w:color w:val="000000"/>
-          <w:sz w:val="28"/>
-          <w:szCs w:val="28"/>
-        </w:rPr>
-        <w:t xml:space="preserve">) </w:t>
+          <w:sz w:val="26"/>
+          <w:szCs w:val="26"/>
+        </w:rPr>
+        <w:t>)</w:t>
+      </w:r>
+      <w:r>
+        <w:rPr>
+          <w:rFonts w:ascii="Times New Roman" w:eastAsia="Times New Roman" w:hAnsi="Times New Roman" w:cs="Times New Roman"/>
+          <w:b/>
+          <w:color w:val="000000"/>
+          <w:sz w:val="28"/>
+          <w:szCs w:val="28"/>
+        </w:rPr>
+        <w:t xml:space="preserve"> </w:t>
       </w:r>
       <w:r>
         <w:rPr>
@@ -8505,44 +8571,6 @@
         <w:rPr>
           <w:rFonts w:ascii="Times New Roman" w:eastAsia="Times New Roman" w:hAnsi="Times New Roman" w:cs="Times New Roman"/>
           <w:b/>
-          <w:color w:val="000000"/>
-          <w:sz w:val="28"/>
-          <w:szCs w:val="28"/>
-        </w:rPr>
-      </w:pPr>
-    </w:p>
-    <w:p>
-      <w:pPr>
-        <w:pBdr>
-          <w:top w:val="nil"/>
-          <w:left w:val="nil"/>
-          <w:bottom w:val="nil"/>
-          <w:right w:val="nil"/>
-          <w:between w:val="nil"/>
-        </w:pBdr>
-        <w:spacing w:after="0" w:line="240" w:lineRule="auto"/>
-        <w:rPr>
-          <w:rFonts w:ascii="Times New Roman" w:eastAsia="Times New Roman" w:hAnsi="Times New Roman" w:cs="Times New Roman"/>
-          <w:b/>
-          <w:color w:val="000000"/>
-          <w:sz w:val="28"/>
-          <w:szCs w:val="28"/>
-        </w:rPr>
-      </w:pPr>
-    </w:p>
-    <w:p>
-      <w:pPr>
-        <w:pBdr>
-          <w:top w:val="nil"/>
-          <w:left w:val="nil"/>
-          <w:bottom w:val="nil"/>
-          <w:right w:val="nil"/>
-          <w:between w:val="nil"/>
-        </w:pBdr>
-        <w:spacing w:after="0" w:line="240" w:lineRule="auto"/>
-        <w:rPr>
-          <w:rFonts w:ascii="Times New Roman" w:eastAsia="Times New Roman" w:hAnsi="Times New Roman" w:cs="Times New Roman"/>
-          <w:b/>
           <w:i/>
           <w:color w:val="000000"/>
           <w:sz w:val="28"/>
@@ -8564,10 +8592,20 @@
           <w:rFonts w:ascii="Times New Roman" w:eastAsia="Times New Roman" w:hAnsi="Times New Roman" w:cs="Times New Roman"/>
           <w:b/>
           <w:color w:val="000000"/>
-          <w:sz w:val="28"/>
-          <w:szCs w:val="28"/>
-        </w:rPr>
-        <w:t xml:space="preserve">) </w:t>
+          <w:sz w:val="26"/>
+          <w:szCs w:val="26"/>
+        </w:rPr>
+        <w:t>)</w:t>
+      </w:r>
+      <w:r>
+        <w:rPr>
+          <w:rFonts w:ascii="Times New Roman" w:eastAsia="Times New Roman" w:hAnsi="Times New Roman" w:cs="Times New Roman"/>
+          <w:b/>
+          <w:color w:val="000000"/>
+          <w:sz w:val="28"/>
+          <w:szCs w:val="28"/>
+        </w:rPr>
+        <w:t xml:space="preserve"> </w:t>
       </w:r>
       <w:r>
         <w:rPr>
@@ -8713,25 +8751,6 @@
           <w:szCs w:val="28"/>
         </w:rPr>
       </w:pPr>
-    </w:p>
-    <w:p>
-      <w:pPr>
-        <w:pBdr>
-          <w:top w:val="nil"/>
-          <w:left w:val="nil"/>
-          <w:bottom w:val="nil"/>
-          <w:right w:val="nil"/>
-          <w:between w:val="nil"/>
-        </w:pBdr>
-        <w:spacing w:after="0" w:line="240" w:lineRule="auto"/>
-        <w:rPr>
-          <w:rFonts w:ascii="Times New Roman" w:eastAsia="Times New Roman" w:hAnsi="Times New Roman" w:cs="Times New Roman"/>
-          <w:b/>
-          <w:color w:val="000000"/>
-          <w:sz w:val="28"/>
-          <w:szCs w:val="28"/>
-        </w:rPr>
-      </w:pPr>
       <w:r>
         <w:rPr>
           <w:rFonts w:ascii="Times New Roman" w:eastAsia="Times New Roman" w:hAnsi="Times New Roman" w:cs="Times New Roman"/>
@@ -8747,10 +8766,20 @@
           <w:rFonts w:ascii="Times New Roman" w:eastAsia="Times New Roman" w:hAnsi="Times New Roman" w:cs="Times New Roman"/>
           <w:b/>
           <w:color w:val="000000"/>
-          <w:sz w:val="28"/>
-          <w:szCs w:val="28"/>
-        </w:rPr>
-        <w:t xml:space="preserve">) </w:t>
+          <w:sz w:val="26"/>
+          <w:szCs w:val="26"/>
+        </w:rPr>
+        <w:t>)</w:t>
+      </w:r>
+      <w:r>
+        <w:rPr>
+          <w:rFonts w:ascii="Times New Roman" w:eastAsia="Times New Roman" w:hAnsi="Times New Roman" w:cs="Times New Roman"/>
+          <w:b/>
+          <w:color w:val="000000"/>
+          <w:sz w:val="28"/>
+          <w:szCs w:val="28"/>
+        </w:rPr>
+        <w:t xml:space="preserve"> </w:t>
       </w:r>
       <w:r>
         <w:rPr>
@@ -8876,6 +8905,7 @@
           <w:sz w:val="20"/>
           <w:szCs w:val="20"/>
         </w:rPr>
+        <w:lastRenderedPageBreak/>
         <w:drawing>
           <wp:inline distT="0" distB="0" distL="0" distR="0" wp14:anchorId="7EE3CAE5" wp14:editId="03EBA277">
             <wp:extent cx="3924300" cy="2124075"/>
@@ -9129,18 +9159,7 @@
           <w:szCs w:val="44"/>
         </w:rPr>
       </w:pPr>
-    </w:p>
-    <w:p>
-      <w:pPr>
-        <w:pBdr>
-          <w:top w:val="nil"/>
-          <w:left w:val="nil"/>
-          <w:bottom w:val="nil"/>
-          <w:right w:val="nil"/>
-          <w:between w:val="nil"/>
-        </w:pBdr>
-        <w:spacing w:after="0" w:line="240" w:lineRule="auto"/>
-        <w:jc w:val="both"/>
+      <w:r>
         <w:rPr>
           <w:rFonts w:ascii="Times New Roman" w:eastAsia="Times New Roman" w:hAnsi="Times New Roman" w:cs="Times New Roman"/>
           <w:b/>
@@ -9148,15 +9167,6 @@
           <w:sz w:val="44"/>
           <w:szCs w:val="44"/>
         </w:rPr>
-      </w:pPr>
-      <w:r>
-        <w:rPr>
-          <w:rFonts w:ascii="Times New Roman" w:eastAsia="Times New Roman" w:hAnsi="Times New Roman" w:cs="Times New Roman"/>
-          <w:b/>
-          <w:color w:val="000000"/>
-          <w:sz w:val="44"/>
-          <w:szCs w:val="44"/>
-        </w:rPr>
         <w:t>Planning</w:t>
       </w:r>
     </w:p>
@@ -9271,22 +9281,21 @@
           <w:rFonts w:ascii="Times New Roman" w:eastAsia="Times New Roman" w:hAnsi="Times New Roman" w:cs="Times New Roman"/>
           <w:b/>
           <w:color w:val="000000"/>
+          <w:sz w:val="32"/>
+          <w:szCs w:val="32"/>
+        </w:rPr>
+      </w:pPr>
+      <w:r>
+        <w:rPr>
+          <w:rFonts w:ascii="Times New Roman" w:eastAsia="Times New Roman" w:hAnsi="Times New Roman" w:cs="Times New Roman"/>
+          <w:b/>
+          <w:color w:val="000000"/>
           <w:sz w:val="26"/>
           <w:szCs w:val="26"/>
         </w:rPr>
-      </w:pPr>
-    </w:p>
-    <w:p>
-      <w:pPr>
-        <w:pBdr>
-          <w:top w:val="nil"/>
-          <w:left w:val="nil"/>
-          <w:bottom w:val="nil"/>
-          <w:right w:val="nil"/>
-          <w:between w:val="nil"/>
-        </w:pBdr>
-        <w:spacing w:after="0" w:line="240" w:lineRule="auto"/>
-        <w:jc w:val="both"/>
+        <w:t>A</w:t>
+      </w:r>
+      <w:r>
         <w:rPr>
           <w:rFonts w:ascii="Times New Roman" w:eastAsia="Times New Roman" w:hAnsi="Times New Roman" w:cs="Times New Roman"/>
           <w:b/>
@@ -9294,159 +9303,9 @@
           <w:sz w:val="26"/>
           <w:szCs w:val="26"/>
         </w:rPr>
-      </w:pPr>
-    </w:p>
-    <w:p>
-      <w:pPr>
-        <w:pBdr>
-          <w:top w:val="nil"/>
-          <w:left w:val="nil"/>
-          <w:bottom w:val="nil"/>
-          <w:right w:val="nil"/>
-          <w:between w:val="nil"/>
-        </w:pBdr>
-        <w:spacing w:after="0" w:line="240" w:lineRule="auto"/>
-        <w:jc w:val="both"/>
-        <w:rPr>
-          <w:rFonts w:ascii="Times New Roman" w:eastAsia="Times New Roman" w:hAnsi="Times New Roman" w:cs="Times New Roman"/>
-          <w:b/>
-          <w:color w:val="000000"/>
-          <w:sz w:val="26"/>
-          <w:szCs w:val="26"/>
-        </w:rPr>
-      </w:pPr>
-    </w:p>
-    <w:p>
-      <w:pPr>
-        <w:pBdr>
-          <w:top w:val="nil"/>
-          <w:left w:val="nil"/>
-          <w:bottom w:val="nil"/>
-          <w:right w:val="nil"/>
-          <w:between w:val="nil"/>
-        </w:pBdr>
-        <w:spacing w:after="0" w:line="240" w:lineRule="auto"/>
-        <w:jc w:val="both"/>
-        <w:rPr>
-          <w:rFonts w:ascii="Times New Roman" w:eastAsia="Times New Roman" w:hAnsi="Times New Roman" w:cs="Times New Roman"/>
-          <w:b/>
-          <w:color w:val="000000"/>
-          <w:sz w:val="26"/>
-          <w:szCs w:val="26"/>
-        </w:rPr>
-      </w:pPr>
-    </w:p>
-    <w:p>
-      <w:pPr>
-        <w:pBdr>
-          <w:top w:val="nil"/>
-          <w:left w:val="nil"/>
-          <w:bottom w:val="nil"/>
-          <w:right w:val="nil"/>
-          <w:between w:val="nil"/>
-        </w:pBdr>
-        <w:spacing w:after="0" w:line="240" w:lineRule="auto"/>
-        <w:jc w:val="both"/>
-        <w:rPr>
-          <w:rFonts w:ascii="Times New Roman" w:eastAsia="Times New Roman" w:hAnsi="Times New Roman" w:cs="Times New Roman"/>
-          <w:b/>
-          <w:color w:val="000000"/>
-          <w:sz w:val="26"/>
-          <w:szCs w:val="26"/>
-        </w:rPr>
-      </w:pPr>
-    </w:p>
-    <w:p>
-      <w:pPr>
-        <w:pBdr>
-          <w:top w:val="nil"/>
-          <w:left w:val="nil"/>
-          <w:bottom w:val="nil"/>
-          <w:right w:val="nil"/>
-          <w:between w:val="nil"/>
-        </w:pBdr>
-        <w:spacing w:after="0" w:line="240" w:lineRule="auto"/>
-        <w:jc w:val="both"/>
-        <w:rPr>
-          <w:rFonts w:ascii="Times New Roman" w:eastAsia="Times New Roman" w:hAnsi="Times New Roman" w:cs="Times New Roman"/>
-          <w:b/>
-          <w:color w:val="000000"/>
-          <w:sz w:val="26"/>
-          <w:szCs w:val="26"/>
-        </w:rPr>
-      </w:pPr>
-    </w:p>
-    <w:p>
-      <w:pPr>
-        <w:pBdr>
-          <w:top w:val="nil"/>
-          <w:left w:val="nil"/>
-          <w:bottom w:val="nil"/>
-          <w:right w:val="nil"/>
-          <w:between w:val="nil"/>
-        </w:pBdr>
-        <w:spacing w:after="0" w:line="240" w:lineRule="auto"/>
-        <w:jc w:val="both"/>
-        <w:rPr>
-          <w:rFonts w:ascii="Times New Roman" w:eastAsia="Times New Roman" w:hAnsi="Times New Roman" w:cs="Times New Roman"/>
-          <w:b/>
-          <w:color w:val="000000"/>
-          <w:sz w:val="26"/>
-          <w:szCs w:val="26"/>
-        </w:rPr>
-      </w:pPr>
-    </w:p>
-    <w:p>
-      <w:pPr>
-        <w:pBdr>
-          <w:top w:val="nil"/>
-          <w:left w:val="nil"/>
-          <w:bottom w:val="nil"/>
-          <w:right w:val="nil"/>
-          <w:between w:val="nil"/>
-        </w:pBdr>
-        <w:spacing w:after="0" w:line="240" w:lineRule="auto"/>
-        <w:jc w:val="both"/>
-        <w:rPr>
-          <w:rFonts w:ascii="Times New Roman" w:eastAsia="Times New Roman" w:hAnsi="Times New Roman" w:cs="Times New Roman"/>
-          <w:b/>
-          <w:color w:val="000000"/>
-          <w:sz w:val="26"/>
-          <w:szCs w:val="26"/>
-        </w:rPr>
-      </w:pPr>
-    </w:p>
-    <w:p>
-      <w:pPr>
-        <w:pBdr>
-          <w:top w:val="nil"/>
-          <w:left w:val="nil"/>
-          <w:bottom w:val="nil"/>
-          <w:right w:val="nil"/>
-          <w:between w:val="nil"/>
-        </w:pBdr>
-        <w:spacing w:after="0" w:line="240" w:lineRule="auto"/>
-        <w:jc w:val="both"/>
-        <w:rPr>
-          <w:rFonts w:ascii="Times New Roman" w:eastAsia="Times New Roman" w:hAnsi="Times New Roman" w:cs="Times New Roman"/>
-          <w:b/>
-          <w:color w:val="000000"/>
-          <w:sz w:val="26"/>
-          <w:szCs w:val="26"/>
-        </w:rPr>
-      </w:pPr>
-    </w:p>
-    <w:p>
-      <w:pPr>
-        <w:pBdr>
-          <w:top w:val="nil"/>
-          <w:left w:val="nil"/>
-          <w:bottom w:val="nil"/>
-          <w:right w:val="nil"/>
-          <w:between w:val="nil"/>
-        </w:pBdr>
-        <w:spacing w:after="0" w:line="240" w:lineRule="auto"/>
-        <w:jc w:val="both"/>
+        <w:t>)</w:t>
+      </w:r>
+      <w:r>
         <w:rPr>
           <w:rFonts w:ascii="Times New Roman" w:eastAsia="Times New Roman" w:hAnsi="Times New Roman" w:cs="Times New Roman"/>
           <w:b/>
@@ -9454,27 +9313,7 @@
           <w:sz w:val="32"/>
           <w:szCs w:val="32"/>
         </w:rPr>
-      </w:pPr>
-      <w:r>
-        <w:rPr>
-          <w:rFonts w:ascii="Times New Roman" w:eastAsia="Times New Roman" w:hAnsi="Times New Roman" w:cs="Times New Roman"/>
-          <w:b/>
-          <w:color w:val="000000"/>
-          <w:sz w:val="26"/>
-          <w:szCs w:val="26"/>
-        </w:rPr>
-        <w:lastRenderedPageBreak/>
-        <w:t>A</w:t>
-      </w:r>
-      <w:r>
-        <w:rPr>
-          <w:rFonts w:ascii="Times New Roman" w:eastAsia="Times New Roman" w:hAnsi="Times New Roman" w:cs="Times New Roman"/>
-          <w:b/>
-          <w:color w:val="000000"/>
-          <w:sz w:val="32"/>
-          <w:szCs w:val="32"/>
-        </w:rPr>
-        <w:t>) Routing</w:t>
+        <w:t xml:space="preserve"> Routing</w:t>
       </w:r>
     </w:p>
     <w:p>
@@ -9684,6 +9523,7 @@
           <w:sz w:val="20"/>
           <w:szCs w:val="20"/>
         </w:rPr>
+        <w:lastRenderedPageBreak/>
         <w:drawing>
           <wp:inline distT="0" distB="0" distL="0" distR="0" wp14:anchorId="1A1C525B" wp14:editId="4B9038F6">
             <wp:extent cx="5206921" cy="3054983"/>
@@ -9924,6 +9764,27 @@
         <w:rPr>
           <w:rFonts w:ascii="Times New Roman" w:eastAsia="Times New Roman" w:hAnsi="Times New Roman" w:cs="Times New Roman"/>
           <w:b/>
+          <w:i/>
+          <w:iCs/>
+          <w:color w:val="000000"/>
+          <w:sz w:val="28"/>
+          <w:szCs w:val="28"/>
+        </w:rPr>
+      </w:pPr>
+    </w:p>
+    <w:p>
+      <w:pPr>
+        <w:pBdr>
+          <w:top w:val="nil"/>
+          <w:left w:val="nil"/>
+          <w:bottom w:val="nil"/>
+          <w:right w:val="nil"/>
+          <w:between w:val="nil"/>
+        </w:pBdr>
+        <w:spacing w:after="0" w:line="240" w:lineRule="auto"/>
+        <w:rPr>
+          <w:rFonts w:ascii="Times New Roman" w:eastAsia="Times New Roman" w:hAnsi="Times New Roman" w:cs="Times New Roman"/>
+          <w:b/>
           <w:color w:val="000000"/>
           <w:sz w:val="24"/>
           <w:szCs w:val="24"/>
@@ -10022,21 +9883,31 @@
           <w:rFonts w:ascii="Times New Roman" w:eastAsia="Times New Roman" w:hAnsi="Times New Roman" w:cs="Times New Roman"/>
           <w:b/>
           <w:color w:val="000000"/>
+          <w:sz w:val="32"/>
+          <w:szCs w:val="32"/>
+        </w:rPr>
+      </w:pPr>
+      <w:r>
+        <w:rPr>
+          <w:rFonts w:ascii="Times New Roman" w:eastAsia="Times New Roman" w:hAnsi="Times New Roman" w:cs="Times New Roman"/>
+          <w:b/>
+          <w:color w:val="000000"/>
           <w:sz w:val="26"/>
           <w:szCs w:val="26"/>
         </w:rPr>
-      </w:pPr>
-    </w:p>
-    <w:p>
-      <w:pPr>
-        <w:pBdr>
-          <w:top w:val="nil"/>
-          <w:left w:val="nil"/>
-          <w:bottom w:val="nil"/>
-          <w:right w:val="nil"/>
-          <w:between w:val="nil"/>
-        </w:pBdr>
-        <w:spacing w:after="0" w:line="240" w:lineRule="auto"/>
+        <w:t>B</w:t>
+      </w:r>
+      <w:r>
+        <w:rPr>
+          <w:rFonts w:ascii="Times New Roman" w:eastAsia="Times New Roman" w:hAnsi="Times New Roman" w:cs="Times New Roman"/>
+          <w:b/>
+          <w:color w:val="000000"/>
+          <w:sz w:val="26"/>
+          <w:szCs w:val="26"/>
+        </w:rPr>
+        <w:t>)</w:t>
+      </w:r>
+      <w:r>
         <w:rPr>
           <w:rFonts w:ascii="Times New Roman" w:eastAsia="Times New Roman" w:hAnsi="Times New Roman" w:cs="Times New Roman"/>
           <w:b/>
@@ -10044,16 +9915,7 @@
           <w:sz w:val="32"/>
           <w:szCs w:val="32"/>
         </w:rPr>
-      </w:pPr>
-      <w:r>
-        <w:rPr>
-          <w:rFonts w:ascii="Times New Roman" w:eastAsia="Times New Roman" w:hAnsi="Times New Roman" w:cs="Times New Roman"/>
-          <w:b/>
-          <w:color w:val="000000"/>
-          <w:sz w:val="26"/>
-          <w:szCs w:val="26"/>
-        </w:rPr>
-        <w:t>B</w:t>
+        <w:t xml:space="preserve"> </w:t>
       </w:r>
       <w:r>
         <w:rPr>
@@ -10063,16 +9925,6 @@
           <w:sz w:val="32"/>
           <w:szCs w:val="32"/>
         </w:rPr>
-        <w:t xml:space="preserve">) </w:t>
-      </w:r>
-      <w:r>
-        <w:rPr>
-          <w:rFonts w:ascii="Times New Roman" w:eastAsia="Times New Roman" w:hAnsi="Times New Roman" w:cs="Times New Roman"/>
-          <w:b/>
-          <w:color w:val="000000"/>
-          <w:sz w:val="32"/>
-          <w:szCs w:val="32"/>
-        </w:rPr>
         <w:t>Graph Analysis</w:t>
       </w:r>
     </w:p>
@@ -10296,7 +10148,6 @@
           <w:sz w:val="28"/>
           <w:szCs w:val="28"/>
         </w:rPr>
-        <w:lastRenderedPageBreak/>
         <w:t>Constraints</w:t>
       </w:r>
       <w:r>
@@ -10349,24 +10200,12 @@
         <w:jc w:val="both"/>
         <w:rPr>
           <w:rFonts w:ascii="Times New Roman" w:eastAsia="Times New Roman" w:hAnsi="Times New Roman" w:cs="Times New Roman"/>
-          <w:b/>
-          <w:color w:val="000000"/>
-          <w:sz w:val="28"/>
-          <w:szCs w:val="28"/>
-        </w:rPr>
-      </w:pPr>
-    </w:p>
-    <w:p>
-      <w:pPr>
-        <w:pBdr>
-          <w:top w:val="nil"/>
-          <w:left w:val="nil"/>
-          <w:bottom w:val="nil"/>
-          <w:right w:val="nil"/>
-          <w:between w:val="nil"/>
-        </w:pBdr>
-        <w:spacing w:after="0" w:line="240" w:lineRule="auto"/>
-        <w:jc w:val="both"/>
+          <w:color w:val="000000"/>
+          <w:sz w:val="28"/>
+          <w:szCs w:val="28"/>
+        </w:rPr>
+      </w:pPr>
+      <w:r>
         <w:rPr>
           <w:rFonts w:ascii="Times New Roman" w:eastAsia="Times New Roman" w:hAnsi="Times New Roman" w:cs="Times New Roman"/>
           <w:b/>
@@ -10376,36 +10215,6 @@
           <w:sz w:val="28"/>
           <w:szCs w:val="28"/>
         </w:rPr>
-      </w:pPr>
-    </w:p>
-    <w:p>
-      <w:pPr>
-        <w:pBdr>
-          <w:top w:val="nil"/>
-          <w:left w:val="nil"/>
-          <w:bottom w:val="nil"/>
-          <w:right w:val="nil"/>
-          <w:between w:val="nil"/>
-        </w:pBdr>
-        <w:spacing w:after="0" w:line="240" w:lineRule="auto"/>
-        <w:jc w:val="both"/>
-        <w:rPr>
-          <w:rFonts w:ascii="Times New Roman" w:eastAsia="Times New Roman" w:hAnsi="Times New Roman" w:cs="Times New Roman"/>
-          <w:color w:val="000000"/>
-          <w:sz w:val="28"/>
-          <w:szCs w:val="28"/>
-        </w:rPr>
-      </w:pPr>
-      <w:r>
-        <w:rPr>
-          <w:rFonts w:ascii="Times New Roman" w:eastAsia="Times New Roman" w:hAnsi="Times New Roman" w:cs="Times New Roman"/>
-          <w:b/>
-          <w:i/>
-          <w:iCs/>
-          <w:color w:val="000000"/>
-          <w:sz w:val="28"/>
-          <w:szCs w:val="28"/>
-        </w:rPr>
         <w:t>Frenet coordinates</w:t>
       </w:r>
       <w:r>
@@ -10427,47 +10236,6 @@
         </w:rPr>
         <w:t xml:space="preserve">it helped us to describe the position of cars with respect to the road. </w:t>
       </w:r>
-    </w:p>
-    <w:p>
-      <w:pPr>
-        <w:pBdr>
-          <w:top w:val="nil"/>
-          <w:left w:val="nil"/>
-          <w:bottom w:val="nil"/>
-          <w:right w:val="nil"/>
-          <w:between w:val="nil"/>
-        </w:pBdr>
-        <w:spacing w:after="0" w:line="240" w:lineRule="auto"/>
-        <w:rPr>
-          <w:rFonts w:ascii="Times New Roman" w:eastAsia="Times New Roman" w:hAnsi="Times New Roman" w:cs="Times New Roman"/>
-          <w:b/>
-          <w:color w:val="000000"/>
-          <w:sz w:val="28"/>
-          <w:szCs w:val="28"/>
-        </w:rPr>
-      </w:pPr>
-    </w:p>
-    <w:p>
-      <w:pPr>
-        <w:pBdr>
-          <w:top w:val="nil"/>
-          <w:left w:val="nil"/>
-          <w:bottom w:val="nil"/>
-          <w:right w:val="nil"/>
-          <w:between w:val="nil"/>
-        </w:pBdr>
-        <w:spacing w:after="0" w:line="240" w:lineRule="auto"/>
-        <w:jc w:val="both"/>
-        <w:rPr>
-          <w:rFonts w:ascii="Times New Roman" w:eastAsia="Times New Roman" w:hAnsi="Times New Roman" w:cs="Times New Roman"/>
-          <w:b/>
-          <w:i/>
-          <w:iCs/>
-          <w:color w:val="000000"/>
-          <w:sz w:val="28"/>
-          <w:szCs w:val="28"/>
-        </w:rPr>
-      </w:pPr>
     </w:p>
     <w:p>
       <w:pPr>
@@ -10632,24 +10400,24 @@
         </w:pBdr>
         <w:spacing w:after="0" w:line="240" w:lineRule="auto"/>
         <w:rPr>
+          <w:b/>
+          <w:color w:val="000000"/>
+          <w:sz w:val="28"/>
+          <w:szCs w:val="28"/>
+        </w:rPr>
+      </w:pPr>
+      <w:r>
+        <w:rPr>
           <w:rFonts w:ascii="Times New Roman" w:eastAsia="Times New Roman" w:hAnsi="Times New Roman" w:cs="Times New Roman"/>
           <w:b/>
           <w:color w:val="000000"/>
           <w:sz w:val="26"/>
           <w:szCs w:val="26"/>
         </w:rPr>
-      </w:pPr>
-    </w:p>
-    <w:p>
-      <w:pPr>
-        <w:pBdr>
-          <w:top w:val="nil"/>
-          <w:left w:val="nil"/>
-          <w:bottom w:val="nil"/>
-          <w:right w:val="nil"/>
-          <w:between w:val="nil"/>
-        </w:pBdr>
-        <w:spacing w:after="0" w:line="240" w:lineRule="auto"/>
+        <w:lastRenderedPageBreak/>
+        <w:t>C</w:t>
+      </w:r>
+      <w:r>
         <w:rPr>
           <w:rFonts w:ascii="Times New Roman" w:eastAsia="Times New Roman" w:hAnsi="Times New Roman" w:cs="Times New Roman"/>
           <w:b/>
@@ -10657,53 +10425,7 @@
           <w:sz w:val="26"/>
           <w:szCs w:val="26"/>
         </w:rPr>
-      </w:pPr>
-    </w:p>
-    <w:p>
-      <w:pPr>
-        <w:pBdr>
-          <w:top w:val="nil"/>
-          <w:left w:val="nil"/>
-          <w:bottom w:val="nil"/>
-          <w:right w:val="nil"/>
-          <w:between w:val="nil"/>
-        </w:pBdr>
-        <w:spacing w:after="0" w:line="240" w:lineRule="auto"/>
-        <w:rPr>
-          <w:rFonts w:ascii="Times New Roman" w:eastAsia="Times New Roman" w:hAnsi="Times New Roman" w:cs="Times New Roman"/>
-          <w:b/>
-          <w:color w:val="000000"/>
-          <w:sz w:val="26"/>
-          <w:szCs w:val="26"/>
-        </w:rPr>
-      </w:pPr>
-    </w:p>
-    <w:p>
-      <w:pPr>
-        <w:pBdr>
-          <w:top w:val="nil"/>
-          <w:left w:val="nil"/>
-          <w:bottom w:val="nil"/>
-          <w:right w:val="nil"/>
-          <w:between w:val="nil"/>
-        </w:pBdr>
-        <w:spacing w:after="0" w:line="240" w:lineRule="auto"/>
-        <w:rPr>
-          <w:b/>
-          <w:color w:val="000000"/>
-          <w:sz w:val="28"/>
-          <w:szCs w:val="28"/>
-        </w:rPr>
-      </w:pPr>
-      <w:r>
-        <w:rPr>
-          <w:rFonts w:ascii="Times New Roman" w:eastAsia="Times New Roman" w:hAnsi="Times New Roman" w:cs="Times New Roman"/>
-          <w:b/>
-          <w:color w:val="000000"/>
-          <w:sz w:val="26"/>
-          <w:szCs w:val="26"/>
-        </w:rPr>
-        <w:t>C</w:t>
+        <w:t>)</w:t>
       </w:r>
       <w:r>
         <w:rPr>
@@ -10713,7 +10435,7 @@
           <w:sz w:val="32"/>
           <w:szCs w:val="32"/>
         </w:rPr>
-        <w:t>) Path Generation and Selection</w:t>
+        <w:t xml:space="preserve"> Path Generation and Selection</w:t>
       </w:r>
     </w:p>
     <w:p>
@@ -10971,30 +10693,20 @@
           <w:rFonts w:ascii="Times New Roman" w:eastAsia="Times New Roman" w:hAnsi="Times New Roman" w:cs="Times New Roman"/>
           <w:b/>
           <w:color w:val="000000"/>
+          <w:sz w:val="32"/>
+          <w:szCs w:val="32"/>
+        </w:rPr>
+      </w:pPr>
+      <w:r>
+        <w:rPr>
+          <w:rFonts w:ascii="Times New Roman" w:eastAsia="Times New Roman" w:hAnsi="Times New Roman" w:cs="Times New Roman"/>
+          <w:b/>
+          <w:color w:val="000000"/>
           <w:sz w:val="26"/>
           <w:szCs w:val="26"/>
         </w:rPr>
-      </w:pPr>
-    </w:p>
-    <w:p>
-      <w:pPr>
-        <w:pBdr>
-          <w:top w:val="nil"/>
-          <w:left w:val="nil"/>
-          <w:bottom w:val="nil"/>
-          <w:right w:val="nil"/>
-          <w:between w:val="nil"/>
-        </w:pBdr>
-        <w:spacing w:after="0" w:line="240" w:lineRule="auto"/>
-        <w:jc w:val="both"/>
-        <w:rPr>
-          <w:rFonts w:ascii="Times New Roman" w:eastAsia="Times New Roman" w:hAnsi="Times New Roman" w:cs="Times New Roman"/>
-          <w:b/>
-          <w:color w:val="000000"/>
-          <w:sz w:val="32"/>
-          <w:szCs w:val="32"/>
-        </w:rPr>
-      </w:pPr>
+        <w:t>D</w:t>
+      </w:r>
       <w:r>
         <w:rPr>
           <w:rFonts w:ascii="Times New Roman" w:eastAsia="Times New Roman" w:hAnsi="Times New Roman" w:cs="Times New Roman"/>
@@ -11002,16 +10714,6 @@
           <w:color w:val="000000"/>
           <w:sz w:val="26"/>
           <w:szCs w:val="26"/>
-        </w:rPr>
-        <w:t>D</w:t>
-      </w:r>
-      <w:r>
-        <w:rPr>
-          <w:rFonts w:ascii="Times New Roman" w:eastAsia="Times New Roman" w:hAnsi="Times New Roman" w:cs="Times New Roman"/>
-          <w:b/>
-          <w:color w:val="000000"/>
-          <w:sz w:val="32"/>
-          <w:szCs w:val="32"/>
         </w:rPr>
         <w:t>)</w:t>
       </w:r>
@@ -11180,7 +10882,18 @@
           <w:szCs w:val="44"/>
         </w:rPr>
       </w:pPr>
-      <w:r>
+    </w:p>
+    <w:p>
+      <w:pPr>
+        <w:pBdr>
+          <w:top w:val="nil"/>
+          <w:left w:val="nil"/>
+          <w:bottom w:val="nil"/>
+          <w:right w:val="nil"/>
+          <w:between w:val="nil"/>
+        </w:pBdr>
+        <w:spacing w:after="0" w:line="240" w:lineRule="auto"/>
+        <w:jc w:val="both"/>
         <w:rPr>
           <w:rFonts w:ascii="Times New Roman" w:eastAsia="Times New Roman" w:hAnsi="Times New Roman" w:cs="Times New Roman"/>
           <w:b/>
@@ -11188,7 +10901,15 @@
           <w:sz w:val="44"/>
           <w:szCs w:val="44"/>
         </w:rPr>
-        <w:lastRenderedPageBreak/>
+      </w:pPr>
+      <w:r>
+        <w:rPr>
+          <w:rFonts w:ascii="Times New Roman" w:eastAsia="Times New Roman" w:hAnsi="Times New Roman" w:cs="Times New Roman"/>
+          <w:b/>
+          <w:color w:val="000000"/>
+          <w:sz w:val="44"/>
+          <w:szCs w:val="44"/>
+        </w:rPr>
         <w:t>Controls</w:t>
       </w:r>
     </w:p>
@@ -11594,7 +11315,17 @@
           <w:sz w:val="28"/>
           <w:szCs w:val="28"/>
         </w:rPr>
-        <w:t>).  The car state determines the position by using the localization module.  This gets data from the sensor in the steering, acceleration, and brake.</w:t>
+        <w:t xml:space="preserve">).  The </w:t>
+      </w:r>
+      <w:r>
+        <w:rPr>
+          <w:rFonts w:ascii="Times New Roman" w:eastAsia="Times New Roman" w:hAnsi="Times New Roman" w:cs="Times New Roman"/>
+          <w:color w:val="000000"/>
+          <w:sz w:val="28"/>
+          <w:szCs w:val="28"/>
+        </w:rPr>
+        <w:lastRenderedPageBreak/>
+        <w:t>car state determines the position by using the localization module.  This gets data from the sensor in the steering, acceleration, and brake.</w:t>
       </w:r>
     </w:p>
     <w:p>
@@ -12088,106 +11819,6 @@
           <w:szCs w:val="32"/>
         </w:rPr>
       </w:pPr>
-    </w:p>
-    <w:p>
-      <w:pPr>
-        <w:pBdr>
-          <w:top w:val="nil"/>
-          <w:left w:val="nil"/>
-          <w:bottom w:val="nil"/>
-          <w:right w:val="nil"/>
-          <w:between w:val="nil"/>
-        </w:pBdr>
-        <w:spacing w:after="0" w:line="240" w:lineRule="auto"/>
-        <w:jc w:val="both"/>
-        <w:rPr>
-          <w:rFonts w:ascii="Times New Roman" w:eastAsia="Times New Roman" w:hAnsi="Times New Roman" w:cs="Times New Roman"/>
-          <w:b/>
-          <w:color w:val="000000"/>
-          <w:sz w:val="32"/>
-          <w:szCs w:val="32"/>
-        </w:rPr>
-      </w:pPr>
-    </w:p>
-    <w:p>
-      <w:pPr>
-        <w:pBdr>
-          <w:top w:val="nil"/>
-          <w:left w:val="nil"/>
-          <w:bottom w:val="nil"/>
-          <w:right w:val="nil"/>
-          <w:between w:val="nil"/>
-        </w:pBdr>
-        <w:spacing w:after="0" w:line="240" w:lineRule="auto"/>
-        <w:jc w:val="both"/>
-        <w:rPr>
-          <w:rFonts w:ascii="Times New Roman" w:eastAsia="Times New Roman" w:hAnsi="Times New Roman" w:cs="Times New Roman"/>
-          <w:b/>
-          <w:color w:val="000000"/>
-          <w:sz w:val="32"/>
-          <w:szCs w:val="32"/>
-        </w:rPr>
-      </w:pPr>
-    </w:p>
-    <w:p>
-      <w:pPr>
-        <w:pBdr>
-          <w:top w:val="nil"/>
-          <w:left w:val="nil"/>
-          <w:bottom w:val="nil"/>
-          <w:right w:val="nil"/>
-          <w:between w:val="nil"/>
-        </w:pBdr>
-        <w:spacing w:after="0" w:line="240" w:lineRule="auto"/>
-        <w:jc w:val="both"/>
-        <w:rPr>
-          <w:rFonts w:ascii="Times New Roman" w:eastAsia="Times New Roman" w:hAnsi="Times New Roman" w:cs="Times New Roman"/>
-          <w:b/>
-          <w:color w:val="000000"/>
-          <w:sz w:val="32"/>
-          <w:szCs w:val="32"/>
-        </w:rPr>
-      </w:pPr>
-    </w:p>
-    <w:p>
-      <w:pPr>
-        <w:pBdr>
-          <w:top w:val="nil"/>
-          <w:left w:val="nil"/>
-          <w:bottom w:val="nil"/>
-          <w:right w:val="nil"/>
-          <w:between w:val="nil"/>
-        </w:pBdr>
-        <w:spacing w:after="0" w:line="240" w:lineRule="auto"/>
-        <w:jc w:val="both"/>
-        <w:rPr>
-          <w:rFonts w:ascii="Times New Roman" w:eastAsia="Times New Roman" w:hAnsi="Times New Roman" w:cs="Times New Roman"/>
-          <w:b/>
-          <w:color w:val="000000"/>
-          <w:sz w:val="32"/>
-          <w:szCs w:val="32"/>
-        </w:rPr>
-      </w:pPr>
-    </w:p>
-    <w:p>
-      <w:pPr>
-        <w:pBdr>
-          <w:top w:val="nil"/>
-          <w:left w:val="nil"/>
-          <w:bottom w:val="nil"/>
-          <w:right w:val="nil"/>
-          <w:between w:val="nil"/>
-        </w:pBdr>
-        <w:spacing w:after="0" w:line="240" w:lineRule="auto"/>
-        <w:jc w:val="both"/>
-        <w:rPr>
-          <w:rFonts w:ascii="Times New Roman" w:eastAsia="Times New Roman" w:hAnsi="Times New Roman" w:cs="Times New Roman"/>
-          <w:b/>
-          <w:color w:val="000000"/>
-          <w:sz w:val="32"/>
-          <w:szCs w:val="32"/>
-        </w:rPr>
-      </w:pPr>
       <w:r>
         <w:rPr>
           <w:rFonts w:ascii="Times New Roman" w:eastAsia="Times New Roman" w:hAnsi="Times New Roman" w:cs="Times New Roman"/>
@@ -12606,7 +12237,18 @@
           <w:szCs w:val="32"/>
         </w:rPr>
       </w:pPr>
-      <w:r>
+    </w:p>
+    <w:p>
+      <w:pPr>
+        <w:pBdr>
+          <w:top w:val="nil"/>
+          <w:left w:val="nil"/>
+          <w:bottom w:val="nil"/>
+          <w:right w:val="nil"/>
+          <w:between w:val="nil"/>
+        </w:pBdr>
+        <w:spacing w:after="0" w:line="240" w:lineRule="auto"/>
+        <w:jc w:val="both"/>
         <w:rPr>
           <w:rFonts w:ascii="Times New Roman" w:eastAsia="Times New Roman" w:hAnsi="Times New Roman" w:cs="Times New Roman"/>
           <w:b/>
@@ -12614,6 +12256,58 @@
           <w:sz w:val="32"/>
           <w:szCs w:val="32"/>
         </w:rPr>
+      </w:pPr>
+    </w:p>
+    <w:p>
+      <w:pPr>
+        <w:pBdr>
+          <w:top w:val="nil"/>
+          <w:left w:val="nil"/>
+          <w:bottom w:val="nil"/>
+          <w:right w:val="nil"/>
+          <w:between w:val="nil"/>
+        </w:pBdr>
+        <w:spacing w:after="0" w:line="240" w:lineRule="auto"/>
+        <w:jc w:val="both"/>
+        <w:rPr>
+          <w:rFonts w:ascii="Times New Roman" w:eastAsia="Times New Roman" w:hAnsi="Times New Roman" w:cs="Times New Roman"/>
+          <w:b/>
+          <w:color w:val="000000"/>
+          <w:sz w:val="32"/>
+          <w:szCs w:val="32"/>
+        </w:rPr>
+      </w:pPr>
+    </w:p>
+    <w:p>
+      <w:pPr>
+        <w:pBdr>
+          <w:top w:val="nil"/>
+          <w:left w:val="nil"/>
+          <w:bottom w:val="nil"/>
+          <w:right w:val="nil"/>
+          <w:between w:val="nil"/>
+        </w:pBdr>
+        <w:spacing w:after="0" w:line="240" w:lineRule="auto"/>
+        <w:jc w:val="both"/>
+        <w:rPr>
+          <w:rFonts w:ascii="Times New Roman" w:eastAsia="Times New Roman" w:hAnsi="Times New Roman" w:cs="Times New Roman"/>
+          <w:b/>
+          <w:color w:val="000000"/>
+          <w:sz w:val="32"/>
+          <w:szCs w:val="32"/>
+        </w:rPr>
+      </w:pPr>
+      <w:bookmarkStart w:id="1" w:name="_GoBack"/>
+      <w:bookmarkEnd w:id="1"/>
+      <w:r>
+        <w:rPr>
+          <w:rFonts w:ascii="Times New Roman" w:eastAsia="Times New Roman" w:hAnsi="Times New Roman" w:cs="Times New Roman"/>
+          <w:b/>
+          <w:color w:val="000000"/>
+          <w:sz w:val="32"/>
+          <w:szCs w:val="32"/>
+        </w:rPr>
+        <w:lastRenderedPageBreak/>
         <w:t>Model Predictive Control</w:t>
       </w:r>
     </w:p>
@@ -12919,7 +12613,6 @@
           <w:sz w:val="44"/>
           <w:szCs w:val="44"/>
         </w:rPr>
-        <w:lastRenderedPageBreak/>
         <w:t>References</w:t>
       </w:r>
     </w:p>
@@ -12974,23 +12667,7 @@
           <w:sz w:val="28"/>
           <w:szCs w:val="28"/>
         </w:rPr>
-        <w:t xml:space="preserve">, Ali Farhadi, arXiv:1506.02640v5, </w:t>
-      </w:r>
-      <w:r>
-        <w:rPr>
-          <w:rFonts w:ascii="Times New Roman" w:eastAsia="Times New Roman" w:hAnsi="Times New Roman" w:cs="Times New Roman"/>
-          <w:sz w:val="28"/>
-          <w:szCs w:val="28"/>
-        </w:rPr>
-        <w:t>2016</w:t>
-      </w:r>
-      <w:r>
-        <w:rPr>
-          <w:rFonts w:ascii="Times New Roman" w:eastAsia="Times New Roman" w:hAnsi="Times New Roman" w:cs="Times New Roman"/>
-          <w:sz w:val="28"/>
-          <w:szCs w:val="28"/>
-        </w:rPr>
-        <w:t xml:space="preserve">, </w:t>
+        <w:t xml:space="preserve">, Ali Farhadi, arXiv:1506.02640v5, 2016, </w:t>
       </w:r>
       <w:hyperlink r:id="rId26" w:history="1">
         <w:r>
@@ -13115,15 +12792,7 @@
           <w:sz w:val="28"/>
           <w:szCs w:val="28"/>
         </w:rPr>
-        <w:t>2016</w:t>
-      </w:r>
-      <w:r>
-        <w:rPr>
-          <w:rFonts w:ascii="Times New Roman" w:eastAsia="Times New Roman" w:hAnsi="Times New Roman" w:cs="Times New Roman"/>
-          <w:sz w:val="28"/>
-          <w:szCs w:val="28"/>
-        </w:rPr>
-        <w:t>, 978-1-5090-2185-7.</w:t>
+        <w:t>2016, 978-1-5090-2185-7.</w:t>
       </w:r>
     </w:p>
     <w:p>
@@ -13341,6 +13010,7 @@
           <w:sz w:val="28"/>
           <w:szCs w:val="28"/>
         </w:rPr>
+        <w:lastRenderedPageBreak/>
         <w:t xml:space="preserve">[6] </w:t>
       </w:r>
       <w:proofErr w:type="spellStart"/>
@@ -13980,7 +13650,6 @@
           <w:sz w:val="28"/>
           <w:szCs w:val="28"/>
         </w:rPr>
-        <w:lastRenderedPageBreak/>
         <w:t xml:space="preserve">[13] </w:t>
       </w:r>
       <w:proofErr w:type="spellStart"/>
@@ -14146,8 +13815,6 @@
         </w:rPr>
         <w:t xml:space="preserve">, 2019, Volume:06 Issue:01, e-ISSN:2395-0056 </w:t>
       </w:r>
-      <w:bookmarkStart w:id="1" w:name="_GoBack"/>
-      <w:bookmarkEnd w:id="1"/>
     </w:p>
     <w:sectPr>
       <w:type w:val="continuous"/>
@@ -14275,6 +13942,97 @@
     </w:lvl>
   </w:abstractNum>
   <w:abstractNum w:abstractNumId="1" w15:restartNumberingAfterBreak="0">
+    <w:nsid w:val="0CF0064E"/>
+    <w:multiLevelType w:val="hybridMultilevel"/>
+    <w:tmpl w:val="01BAB994"/>
+    <w:lvl w:ilvl="0" w:tplc="8084CE2C">
+      <w:start w:val="1"/>
+      <w:numFmt w:val="decimal"/>
+      <w:lvlText w:val="%1)"/>
+      <w:lvlJc w:val="left"/>
+      <w:pPr>
+        <w:ind w:left="720" w:hanging="360"/>
+      </w:pPr>
+      <w:rPr>
+        <w:rFonts w:hint="default"/>
+        <w:b/>
+        <w:sz w:val="21"/>
+      </w:rPr>
+    </w:lvl>
+    <w:lvl w:ilvl="1" w:tplc="04090019" w:tentative="1">
+      <w:start w:val="1"/>
+      <w:numFmt w:val="lowerLetter"/>
+      <w:lvlText w:val="%2."/>
+      <w:lvlJc w:val="left"/>
+      <w:pPr>
+        <w:ind w:left="1440" w:hanging="360"/>
+      </w:pPr>
+    </w:lvl>
+    <w:lvl w:ilvl="2" w:tplc="0409001B" w:tentative="1">
+      <w:start w:val="1"/>
+      <w:numFmt w:val="lowerRoman"/>
+      <w:lvlText w:val="%3."/>
+      <w:lvlJc w:val="right"/>
+      <w:pPr>
+        <w:ind w:left="2160" w:hanging="180"/>
+      </w:pPr>
+    </w:lvl>
+    <w:lvl w:ilvl="3" w:tplc="0409000F" w:tentative="1">
+      <w:start w:val="1"/>
+      <w:numFmt w:val="decimal"/>
+      <w:lvlText w:val="%4."/>
+      <w:lvlJc w:val="left"/>
+      <w:pPr>
+        <w:ind w:left="2880" w:hanging="360"/>
+      </w:pPr>
+    </w:lvl>
+    <w:lvl w:ilvl="4" w:tplc="04090019" w:tentative="1">
+      <w:start w:val="1"/>
+      <w:numFmt w:val="lowerLetter"/>
+      <w:lvlText w:val="%5."/>
+      <w:lvlJc w:val="left"/>
+      <w:pPr>
+        <w:ind w:left="3600" w:hanging="360"/>
+      </w:pPr>
+    </w:lvl>
+    <w:lvl w:ilvl="5" w:tplc="0409001B" w:tentative="1">
+      <w:start w:val="1"/>
+      <w:numFmt w:val="lowerRoman"/>
+      <w:lvlText w:val="%6."/>
+      <w:lvlJc w:val="right"/>
+      <w:pPr>
+        <w:ind w:left="4320" w:hanging="180"/>
+      </w:pPr>
+    </w:lvl>
+    <w:lvl w:ilvl="6" w:tplc="0409000F" w:tentative="1">
+      <w:start w:val="1"/>
+      <w:numFmt w:val="decimal"/>
+      <w:lvlText w:val="%7."/>
+      <w:lvlJc w:val="left"/>
+      <w:pPr>
+        <w:ind w:left="5040" w:hanging="360"/>
+      </w:pPr>
+    </w:lvl>
+    <w:lvl w:ilvl="7" w:tplc="04090019" w:tentative="1">
+      <w:start w:val="1"/>
+      <w:numFmt w:val="lowerLetter"/>
+      <w:lvlText w:val="%8."/>
+      <w:lvlJc w:val="left"/>
+      <w:pPr>
+        <w:ind w:left="5760" w:hanging="360"/>
+      </w:pPr>
+    </w:lvl>
+    <w:lvl w:ilvl="8" w:tplc="0409001B" w:tentative="1">
+      <w:start w:val="1"/>
+      <w:numFmt w:val="lowerRoman"/>
+      <w:lvlText w:val="%9."/>
+      <w:lvlJc w:val="right"/>
+      <w:pPr>
+        <w:ind w:left="6480" w:hanging="180"/>
+      </w:pPr>
+    </w:lvl>
+  </w:abstractNum>
+  <w:abstractNum w:abstractNumId="2" w15:restartNumberingAfterBreak="0">
     <w:nsid w:val="2B8957F3"/>
     <w:multiLevelType w:val="multilevel"/>
     <w:tmpl w:val="6DE671F4"/>
@@ -14365,7 +14123,7 @@
       </w:pPr>
     </w:lvl>
   </w:abstractNum>
-  <w:abstractNum w:abstractNumId="2" w15:restartNumberingAfterBreak="0">
+  <w:abstractNum w:abstractNumId="3" w15:restartNumberingAfterBreak="0">
     <w:nsid w:val="38CF292D"/>
     <w:multiLevelType w:val="hybridMultilevel"/>
     <w:tmpl w:val="573AD1A0"/>
@@ -14454,7 +14212,7 @@
       </w:pPr>
     </w:lvl>
   </w:abstractNum>
-  <w:abstractNum w:abstractNumId="3" w15:restartNumberingAfterBreak="0">
+  <w:abstractNum w:abstractNumId="4" w15:restartNumberingAfterBreak="0">
     <w:nsid w:val="391E70B9"/>
     <w:multiLevelType w:val="hybridMultilevel"/>
     <w:tmpl w:val="340C2840"/>
@@ -14545,7 +14303,7 @@
       </w:pPr>
     </w:lvl>
   </w:abstractNum>
-  <w:abstractNum w:abstractNumId="4" w15:restartNumberingAfterBreak="0">
+  <w:abstractNum w:abstractNumId="5" w15:restartNumberingAfterBreak="0">
     <w:nsid w:val="3C136103"/>
     <w:multiLevelType w:val="hybridMultilevel"/>
     <w:tmpl w:val="E6F6F73C"/>
@@ -14637,7 +14395,7 @@
       </w:pPr>
     </w:lvl>
   </w:abstractNum>
-  <w:abstractNum w:abstractNumId="5" w15:restartNumberingAfterBreak="0">
+  <w:abstractNum w:abstractNumId="6" w15:restartNumberingAfterBreak="0">
     <w:nsid w:val="408C03A8"/>
     <w:multiLevelType w:val="multilevel"/>
     <w:tmpl w:val="C10EA8EA"/>
@@ -14723,7 +14481,7 @@
       </w:pPr>
     </w:lvl>
   </w:abstractNum>
-  <w:abstractNum w:abstractNumId="6" w15:restartNumberingAfterBreak="0">
+  <w:abstractNum w:abstractNumId="7" w15:restartNumberingAfterBreak="0">
     <w:nsid w:val="494F321B"/>
     <w:multiLevelType w:val="hybridMultilevel"/>
     <w:tmpl w:val="BDE0ACA4"/>
@@ -14814,7 +14572,7 @@
       </w:pPr>
     </w:lvl>
   </w:abstractNum>
-  <w:abstractNum w:abstractNumId="7" w15:restartNumberingAfterBreak="0">
+  <w:abstractNum w:abstractNumId="8" w15:restartNumberingAfterBreak="0">
     <w:nsid w:val="4C0D4467"/>
     <w:multiLevelType w:val="hybridMultilevel"/>
     <w:tmpl w:val="2D905F6E"/>
@@ -14905,7 +14663,7 @@
       </w:pPr>
     </w:lvl>
   </w:abstractNum>
-  <w:abstractNum w:abstractNumId="8" w15:restartNumberingAfterBreak="0">
+  <w:abstractNum w:abstractNumId="9" w15:restartNumberingAfterBreak="0">
     <w:nsid w:val="56677F94"/>
     <w:multiLevelType w:val="multilevel"/>
     <w:tmpl w:val="487C2362"/>
@@ -15018,7 +14776,7 @@
       </w:rPr>
     </w:lvl>
   </w:abstractNum>
-  <w:abstractNum w:abstractNumId="9" w15:restartNumberingAfterBreak="0">
+  <w:abstractNum w:abstractNumId="10" w15:restartNumberingAfterBreak="0">
     <w:nsid w:val="57F63143"/>
     <w:multiLevelType w:val="multilevel"/>
     <w:tmpl w:val="2ED2751E"/>
@@ -15131,7 +14889,7 @@
       </w:rPr>
     </w:lvl>
   </w:abstractNum>
-  <w:abstractNum w:abstractNumId="10" w15:restartNumberingAfterBreak="0">
+  <w:abstractNum w:abstractNumId="11" w15:restartNumberingAfterBreak="0">
     <w:nsid w:val="67DE72DB"/>
     <w:multiLevelType w:val="multilevel"/>
     <w:tmpl w:val="487C2362"/>
@@ -15244,7 +15002,7 @@
       </w:rPr>
     </w:lvl>
   </w:abstractNum>
-  <w:abstractNum w:abstractNumId="11" w15:restartNumberingAfterBreak="0">
+  <w:abstractNum w:abstractNumId="12" w15:restartNumberingAfterBreak="0">
     <w:nsid w:val="697C0B5E"/>
     <w:multiLevelType w:val="multilevel"/>
     <w:tmpl w:val="A5005C2A"/>
@@ -15330,7 +15088,7 @@
       </w:pPr>
     </w:lvl>
   </w:abstractNum>
-  <w:abstractNum w:abstractNumId="12" w15:restartNumberingAfterBreak="0">
+  <w:abstractNum w:abstractNumId="13" w15:restartNumberingAfterBreak="0">
     <w:nsid w:val="6AF4571B"/>
     <w:multiLevelType w:val="hybridMultilevel"/>
     <w:tmpl w:val="6C4068FC"/>
@@ -15419,7 +15177,7 @@
       </w:pPr>
     </w:lvl>
   </w:abstractNum>
-  <w:abstractNum w:abstractNumId="13" w15:restartNumberingAfterBreak="0">
+  <w:abstractNum w:abstractNumId="14" w15:restartNumberingAfterBreak="0">
     <w:nsid w:val="6E946162"/>
     <w:multiLevelType w:val="hybridMultilevel"/>
     <w:tmpl w:val="CE3081D8"/>
@@ -15509,7 +15267,7 @@
       </w:pPr>
     </w:lvl>
   </w:abstractNum>
-  <w:abstractNum w:abstractNumId="14" w15:restartNumberingAfterBreak="0">
+  <w:abstractNum w:abstractNumId="15" w15:restartNumberingAfterBreak="0">
     <w:nsid w:val="714713A0"/>
     <w:multiLevelType w:val="multilevel"/>
     <w:tmpl w:val="1F6A92C6"/>
@@ -15622,7 +15380,7 @@
       </w:rPr>
     </w:lvl>
   </w:abstractNum>
-  <w:abstractNum w:abstractNumId="15" w15:restartNumberingAfterBreak="0">
+  <w:abstractNum w:abstractNumId="16" w15:restartNumberingAfterBreak="0">
     <w:nsid w:val="7161609D"/>
     <w:multiLevelType w:val="hybridMultilevel"/>
     <w:tmpl w:val="BB7E824A"/>
@@ -15714,11 +15472,11 @@
       </w:pPr>
     </w:lvl>
   </w:abstractNum>
-  <w:abstractNum w:abstractNumId="16" w15:restartNumberingAfterBreak="0">
+  <w:abstractNum w:abstractNumId="17" w15:restartNumberingAfterBreak="0">
     <w:nsid w:val="72557934"/>
     <w:multiLevelType w:val="hybridMultilevel"/>
-    <w:tmpl w:val="B058C986"/>
-    <w:lvl w:ilvl="0" w:tplc="156EA3CE">
+    <w:tmpl w:val="F6BC461C"/>
+    <w:lvl w:ilvl="0" w:tplc="33A46BC0">
       <w:start w:val="5"/>
       <w:numFmt w:val="upperLetter"/>
       <w:lvlText w:val="%1)"/>
@@ -15728,6 +15486,8 @@
       </w:pPr>
       <w:rPr>
         <w:rFonts w:hint="default"/>
+        <w:sz w:val="26"/>
+        <w:szCs w:val="26"/>
       </w:rPr>
     </w:lvl>
     <w:lvl w:ilvl="1" w:tplc="04090019" w:tentative="1">
@@ -15803,7 +15563,7 @@
       </w:pPr>
     </w:lvl>
   </w:abstractNum>
-  <w:abstractNum w:abstractNumId="17" w15:restartNumberingAfterBreak="0">
+  <w:abstractNum w:abstractNumId="18" w15:restartNumberingAfterBreak="0">
     <w:nsid w:val="7B943BC3"/>
     <w:multiLevelType w:val="hybridMultilevel"/>
     <w:tmpl w:val="D5D606C6"/>
@@ -15890,58 +15650,61 @@
     </w:lvl>
   </w:abstractNum>
   <w:num w:numId="1">
-    <w:abstractNumId w:val="11"/>
+    <w:abstractNumId w:val="12"/>
   </w:num>
   <w:num w:numId="2">
     <w:abstractNumId w:val="0"/>
   </w:num>
   <w:num w:numId="3">
+    <w:abstractNumId w:val="15"/>
+  </w:num>
+  <w:num w:numId="4">
+    <w:abstractNumId w:val="2"/>
+  </w:num>
+  <w:num w:numId="5">
+    <w:abstractNumId w:val="10"/>
+  </w:num>
+  <w:num w:numId="6">
+    <w:abstractNumId w:val="6"/>
+  </w:num>
+  <w:num w:numId="7">
     <w:abstractNumId w:val="14"/>
   </w:num>
-  <w:num w:numId="4">
-    <w:abstractNumId w:val="1"/>
+  <w:num w:numId="8">
+    <w:abstractNumId w:val="4"/>
   </w:num>
-  <w:num w:numId="5">
+  <w:num w:numId="9">
+    <w:abstractNumId w:val="7"/>
+  </w:num>
+  <w:num w:numId="10">
     <w:abstractNumId w:val="9"/>
   </w:num>
-  <w:num w:numId="6">
+  <w:num w:numId="11">
+    <w:abstractNumId w:val="11"/>
+  </w:num>
+  <w:num w:numId="12">
+    <w:abstractNumId w:val="18"/>
+  </w:num>
+  <w:num w:numId="13">
     <w:abstractNumId w:val="5"/>
   </w:num>
-  <w:num w:numId="7">
+  <w:num w:numId="14">
+    <w:abstractNumId w:val="16"/>
+  </w:num>
+  <w:num w:numId="15">
+    <w:abstractNumId w:val="8"/>
+  </w:num>
+  <w:num w:numId="16">
     <w:abstractNumId w:val="13"/>
   </w:num>
-  <w:num w:numId="8">
+  <w:num w:numId="17">
     <w:abstractNumId w:val="3"/>
   </w:num>
-  <w:num w:numId="9">
-    <w:abstractNumId w:val="6"/>
-  </w:num>
-  <w:num w:numId="10">
-    <w:abstractNumId w:val="8"/>
-  </w:num>
-  <w:num w:numId="11">
-    <w:abstractNumId w:val="10"/>
-  </w:num>
-  <w:num w:numId="12">
+  <w:num w:numId="18">
     <w:abstractNumId w:val="17"/>
   </w:num>
-  <w:num w:numId="13">
-    <w:abstractNumId w:val="4"/>
-  </w:num>
-  <w:num w:numId="14">
-    <w:abstractNumId w:val="15"/>
-  </w:num>
-  <w:num w:numId="15">
-    <w:abstractNumId w:val="7"/>
-  </w:num>
-  <w:num w:numId="16">
-    <w:abstractNumId w:val="12"/>
-  </w:num>
-  <w:num w:numId="17">
-    <w:abstractNumId w:val="2"/>
-  </w:num>
-  <w:num w:numId="18">
-    <w:abstractNumId w:val="16"/>
+  <w:num w:numId="19">
+    <w:abstractNumId w:val="1"/>
   </w:num>
 </w:numbering>
 </file>
@@ -16954,7 +16717,7 @@
 </file>
 
 <file path=customXml/itemProps1.xml><?xml version="1.0" encoding="utf-8"?>
-<ds:datastoreItem xmlns:ds="http://schemas.openxmlformats.org/officeDocument/2006/customXml" ds:itemID="{CA9FD929-88CF-4428-A158-3A69341F2A07}">
+<ds:datastoreItem xmlns:ds="http://schemas.openxmlformats.org/officeDocument/2006/customXml" ds:itemID="{B7F53E12-308D-4D68-834E-B791D4FCC0F8}">
   <ds:schemaRefs>
     <ds:schemaRef ds:uri="http://schemas.openxmlformats.org/officeDocument/2006/bibliography"/>
   </ds:schemaRefs>

</xml_diff>

<commit_message>
The References are add into the Paragraphs
</commit_message>
<xml_diff>
--- a/Main Document Final.docx
+++ b/Main Document Final.docx
@@ -49,7 +49,64 @@
         <w:rPr>
           <w:color w:val="000000"/>
         </w:rPr>
-        <w:t xml:space="preserve">Yoganandhan A, Subhash SD, Hebinson Jothi </w:t>
+        <w:t>Yoganandhan A</w:t>
+      </w:r>
+      <w:r>
+        <w:rPr>
+          <w:color w:val="000000"/>
+        </w:rPr>
+        <w:t xml:space="preserve"> </w:t>
+      </w:r>
+      <w:r>
+        <w:rPr>
+          <w:color w:val="000000"/>
+          <w:vertAlign w:val="superscript"/>
+        </w:rPr>
+        <w:t>1</w:t>
+      </w:r>
+      <w:r>
+        <w:rPr>
+          <w:color w:val="000000"/>
+        </w:rPr>
+        <w:t>, Subhash SD</w:t>
+      </w:r>
+      <w:r>
+        <w:rPr>
+          <w:color w:val="000000"/>
+        </w:rPr>
+        <w:t xml:space="preserve"> </w:t>
+      </w:r>
+      <w:r>
+        <w:rPr>
+          <w:color w:val="000000"/>
+          <w:vertAlign w:val="superscript"/>
+        </w:rPr>
+        <w:t>2</w:t>
+      </w:r>
+      <w:r>
+        <w:rPr>
+          <w:color w:val="000000"/>
+        </w:rPr>
+        <w:t>, Hebinson Jothi</w:t>
+      </w:r>
+      <w:r>
+        <w:rPr>
+          <w:color w:val="000000"/>
+        </w:rPr>
+        <w:t xml:space="preserve"> </w:t>
+      </w:r>
+      <w:r>
+        <w:rPr>
+          <w:color w:val="000000"/>
+          <w:vertAlign w:val="superscript"/>
+        </w:rPr>
+        <w:t>3</w:t>
+      </w:r>
+      <w:r>
+        <w:rPr>
+          <w:color w:val="000000"/>
+        </w:rPr>
+        <w:t xml:space="preserve"> </w:t>
       </w:r>
     </w:p>
     <w:p>
@@ -97,7 +154,7 @@
         </w:rPr>
         <w:t xml:space="preserve"> </w:t>
       </w:r>
-      <w:hyperlink r:id="rId6">
+      <w:hyperlink r:id="rId8">
         <w:r>
           <w:rPr>
             <w:rFonts w:ascii="Times New Roman" w:eastAsia="Times New Roman" w:hAnsi="Times New Roman" w:cs="Times New Roman"/>
@@ -113,7 +170,7 @@
         </w:rPr>
         <w:t xml:space="preserve"> , </w:t>
       </w:r>
-      <w:hyperlink r:id="rId7">
+      <w:hyperlink r:id="rId9">
         <w:r>
           <w:rPr>
             <w:rFonts w:ascii="Times New Roman" w:eastAsia="Times New Roman" w:hAnsi="Times New Roman" w:cs="Times New Roman"/>
@@ -129,7 +186,7 @@
         </w:rPr>
         <w:t xml:space="preserve"> , </w:t>
       </w:r>
-      <w:hyperlink r:id="rId8">
+      <w:hyperlink r:id="rId10">
         <w:r>
           <w:rPr>
             <w:rFonts w:ascii="Times New Roman" w:eastAsia="Times New Roman" w:hAnsi="Times New Roman" w:cs="Times New Roman"/>
@@ -310,7 +367,7 @@
           <w:sz w:val="24"/>
           <w:szCs w:val="24"/>
         </w:rPr>
-        <w:t>Driving assistance system, Fundamentals of autonomous car, Introduction to Self-driving cars, Localization, Perception, Intelligent vehicles, prediction, HD-maps, Controls of self-driving car</w:t>
+        <w:t>Driving assistance system, Fundamentals of autonomous car, Introduction to Self-driving cars, Localization, Perception, Intelligent</w:t>
       </w:r>
       <w:r>
         <w:rPr>
@@ -320,27 +377,47 @@
           <w:sz w:val="24"/>
           <w:szCs w:val="24"/>
         </w:rPr>
-        <w:t>.</w:t>
-      </w:r>
-    </w:p>
-    <w:p>
-      <w:pPr>
-        <w:pBdr>
-          <w:top w:val="nil"/>
-          <w:left w:val="nil"/>
-          <w:bottom w:val="nil"/>
-          <w:right w:val="nil"/>
-          <w:between w:val="nil"/>
-        </w:pBdr>
-        <w:spacing w:after="0" w:line="240" w:lineRule="auto"/>
-        <w:jc w:val="both"/>
-        <w:rPr>
-          <w:rFonts w:ascii="Times New Roman" w:eastAsia="Times New Roman" w:hAnsi="Times New Roman" w:cs="Times New Roman"/>
-          <w:b/>
+        <w:t xml:space="preserve"> autonomous systems</w:t>
+      </w:r>
+      <w:r>
+        <w:rPr>
+          <w:rFonts w:ascii="Times New Roman" w:eastAsia="Times New Roman" w:hAnsi="Times New Roman" w:cs="Times New Roman"/>
+          <w:i/>
           <w:color w:val="000000"/>
           <w:sz w:val="24"/>
           <w:szCs w:val="24"/>
         </w:rPr>
+        <w:t>, prediction, HD-maps, Controls of self-driving car</w:t>
+      </w:r>
+      <w:r>
+        <w:rPr>
+          <w:rFonts w:ascii="Times New Roman" w:eastAsia="Times New Roman" w:hAnsi="Times New Roman" w:cs="Times New Roman"/>
+          <w:i/>
+          <w:color w:val="000000"/>
+          <w:sz w:val="24"/>
+          <w:szCs w:val="24"/>
+        </w:rPr>
+        <w:t>.</w:t>
+      </w:r>
+    </w:p>
+    <w:p>
+      <w:pPr>
+        <w:pBdr>
+          <w:top w:val="nil"/>
+          <w:left w:val="nil"/>
+          <w:bottom w:val="nil"/>
+          <w:right w:val="nil"/>
+          <w:between w:val="nil"/>
+        </w:pBdr>
+        <w:spacing w:after="0" w:line="240" w:lineRule="auto"/>
+        <w:jc w:val="both"/>
+        <w:rPr>
+          <w:rFonts w:ascii="Times New Roman" w:eastAsia="Times New Roman" w:hAnsi="Times New Roman" w:cs="Times New Roman"/>
+          <w:b/>
+          <w:color w:val="000000"/>
+          <w:sz w:val="24"/>
+          <w:szCs w:val="24"/>
+        </w:rPr>
       </w:pPr>
     </w:p>
     <w:p>
@@ -487,7 +564,25 @@
           <w:sz w:val="28"/>
           <w:szCs w:val="28"/>
         </w:rPr>
-        <w:t xml:space="preserve"> without the human approach.  Self-driving cars technologies mostly involved in the computer system by automating vehicle control parts.  These technological parts possess a range of competencies, from forward-collision warning and antilock brakes to lane-keeping and adaptive drive control, to fully automated driving, Autonomous car combines the variety of sensors, actuators, and cameras.  The benefits of self-driving cars are ease to anticipate and manage traffic </w:t>
+        <w:t xml:space="preserve"> without the human approach</w:t>
+      </w:r>
+      <w:r>
+        <w:rPr>
+          <w:rFonts w:ascii="Times New Roman" w:eastAsia="Times New Roman" w:hAnsi="Times New Roman" w:cs="Times New Roman"/>
+          <w:color w:val="000000"/>
+          <w:sz w:val="28"/>
+          <w:szCs w:val="28"/>
+        </w:rPr>
+        <w:t xml:space="preserve"> [14]</w:t>
+      </w:r>
+      <w:r>
+        <w:rPr>
+          <w:rFonts w:ascii="Times New Roman" w:eastAsia="Times New Roman" w:hAnsi="Times New Roman" w:cs="Times New Roman"/>
+          <w:color w:val="000000"/>
+          <w:sz w:val="28"/>
+          <w:szCs w:val="28"/>
+        </w:rPr>
+        <w:t xml:space="preserve">.  Self-driving cars technologies mostly involved in the computer system by automating vehicle control parts.  These technological parts possess a range of competencies, from forward-collision warning and antilock brakes to lane-keeping and adaptive drive control, to fully automated driving, Autonomous car combines the variety of sensors, actuators, and cameras.  The benefits of self-driving cars are ease to anticipate and manage traffic </w:t>
       </w:r>
       <w:r>
         <w:rPr>
@@ -630,7 +725,25 @@
           <w:sz w:val="28"/>
           <w:szCs w:val="28"/>
         </w:rPr>
-        <w:t xml:space="preserve">The first era of autonomous cars started in the 1920s. There is a lot of development taken place in creating new technology in the later 1960s.  The ALV projects were conducted by the Robotics Institute of Carnegie Mellon University Navlab.  By 1994, the double robot vehicles called Vita-2 and VaMP of Daimler-Benz and Ernst Dickman’s exposed self-driving in free lanes.  In 2004 the DARPA (The Defense Advanced Research Projects Agency) conducted the test, were self-driving cars complete the course, but no one did that.  In 2005 the second challenge was conducted, in that Sebastian Thrun led his team and completed the course.  The efficient self-driving car technology </w:t>
+        <w:t>The first era of autonomous cars started in the 1920s. There is a lot of development taken place in creating new technology in the later 1960s.  The ALV projects were conducted by the Robotics Institute of Carnegie Mellon University Navlab.  By 1994, the double robot vehicles called Vita-2 and VaMP of Daimler-Benz and Ernst Dickman’s exposed self-driving in free lanes.  In 2004 the DARPA (The Defense Advanced Research Projects Agency) conducted the test, were self-driving cars complete the course, but no one did that.  In 2005 the second challenge was conducted, in that Sebastian Thrun led his team and completed the course</w:t>
+      </w:r>
+      <w:r>
+        <w:rPr>
+          <w:rFonts w:ascii="Times New Roman" w:eastAsia="Times New Roman" w:hAnsi="Times New Roman" w:cs="Times New Roman"/>
+          <w:color w:val="000000"/>
+          <w:sz w:val="28"/>
+          <w:szCs w:val="28"/>
+        </w:rPr>
+        <w:t xml:space="preserve"> [7]</w:t>
+      </w:r>
+      <w:r>
+        <w:rPr>
+          <w:rFonts w:ascii="Times New Roman" w:eastAsia="Times New Roman" w:hAnsi="Times New Roman" w:cs="Times New Roman"/>
+          <w:color w:val="000000"/>
+          <w:sz w:val="28"/>
+          <w:szCs w:val="28"/>
+        </w:rPr>
+        <w:t xml:space="preserve">.  The efficient self-driving car technology </w:t>
       </w:r>
       <w:r>
         <w:rPr>
@@ -857,7 +970,7 @@
                     <pic:cNvPicPr preferRelativeResize="0"/>
                   </pic:nvPicPr>
                   <pic:blipFill>
-                    <a:blip r:embed="rId9"/>
+                    <a:blip r:embed="rId11"/>
                     <a:srcRect/>
                     <a:stretch>
                       <a:fillRect/>
@@ -1183,7 +1296,7 @@
                     <pic:cNvPicPr preferRelativeResize="0"/>
                   </pic:nvPicPr>
                   <pic:blipFill>
-                    <a:blip r:embed="rId10"/>
+                    <a:blip r:embed="rId12"/>
                     <a:srcRect/>
                     <a:stretch>
                       <a:fillRect/>
@@ -1620,7 +1733,25 @@
           <w:szCs w:val="28"/>
         </w:rPr>
         <w:lastRenderedPageBreak/>
-        <w:t xml:space="preserve">20,000 kilometers away from the Earth’s surface.  The control system is specified around the earth for controlling satellites.   </w:t>
+        <w:t>20,000 kilometers away from the Earth’s surface.  The control system is specified around the earth for controlling satellites</w:t>
+      </w:r>
+      <w:r>
+        <w:rPr>
+          <w:rFonts w:ascii="Times New Roman" w:eastAsia="Times New Roman" w:hAnsi="Times New Roman" w:cs="Times New Roman"/>
+          <w:color w:val="000000"/>
+          <w:sz w:val="28"/>
+          <w:szCs w:val="28"/>
+        </w:rPr>
+        <w:t xml:space="preserve"> [2]</w:t>
+      </w:r>
+      <w:r>
+        <w:rPr>
+          <w:rFonts w:ascii="Times New Roman" w:eastAsia="Times New Roman" w:hAnsi="Times New Roman" w:cs="Times New Roman"/>
+          <w:color w:val="000000"/>
+          <w:sz w:val="28"/>
+          <w:szCs w:val="28"/>
+        </w:rPr>
+        <w:t xml:space="preserve">.   </w:t>
       </w:r>
     </w:p>
     <w:p>
@@ -1907,7 +2038,7 @@
                     <pic:cNvPicPr preferRelativeResize="0"/>
                   </pic:nvPicPr>
                   <pic:blipFill>
-                    <a:blip r:embed="rId11"/>
+                    <a:blip r:embed="rId13"/>
                     <a:srcRect/>
                     <a:stretch>
                       <a:fillRect/>
@@ -2068,7 +2199,7 @@
                     <pic:cNvPicPr preferRelativeResize="0"/>
                   </pic:nvPicPr>
                   <pic:blipFill>
-                    <a:blip r:embed="rId12"/>
+                    <a:blip r:embed="rId14"/>
                     <a:srcRect/>
                     <a:stretch>
                       <a:fillRect/>
@@ -2625,7 +2756,25 @@
           <w:sz w:val="28"/>
           <w:szCs w:val="28"/>
         </w:rPr>
-        <w:t xml:space="preserve"> the data from the Lidar sensor with HD maps.  There are many </w:t>
+        <w:t xml:space="preserve"> the data from the Lidar sensor with HD maps</w:t>
+      </w:r>
+      <w:r>
+        <w:rPr>
+          <w:rFonts w:ascii="Times New Roman" w:eastAsia="Times New Roman" w:hAnsi="Times New Roman" w:cs="Times New Roman"/>
+          <w:color w:val="000000"/>
+          <w:sz w:val="28"/>
+          <w:szCs w:val="28"/>
+        </w:rPr>
+        <w:t xml:space="preserve"> [7]</w:t>
+      </w:r>
+      <w:r>
+        <w:rPr>
+          <w:rFonts w:ascii="Times New Roman" w:eastAsia="Times New Roman" w:hAnsi="Times New Roman" w:cs="Times New Roman"/>
+          <w:color w:val="000000"/>
+          <w:sz w:val="28"/>
+          <w:szCs w:val="28"/>
+        </w:rPr>
+        <w:t xml:space="preserve">.  There are many </w:t>
       </w:r>
       <w:r>
         <w:rPr>
@@ -2816,7 +2965,7 @@
                     <pic:cNvPicPr preferRelativeResize="0"/>
                   </pic:nvPicPr>
                   <pic:blipFill>
-                    <a:blip r:embed="rId13"/>
+                    <a:blip r:embed="rId15"/>
                     <a:srcRect/>
                     <a:stretch>
                       <a:fillRect/>
@@ -3061,7 +3210,7 @@
                     <pic:cNvPicPr preferRelativeResize="0"/>
                   </pic:nvPicPr>
                   <pic:blipFill>
-                    <a:blip r:embed="rId14"/>
+                    <a:blip r:embed="rId16"/>
                     <a:srcRect/>
                     <a:stretch>
                       <a:fillRect/>
@@ -3497,7 +3646,7 @@
                     <pic:cNvPicPr preferRelativeResize="0"/>
                   </pic:nvPicPr>
                   <pic:blipFill>
-                    <a:blip r:embed="rId15"/>
+                    <a:blip r:embed="rId17"/>
                     <a:srcRect/>
                     <a:stretch>
                       <a:fillRect/>
@@ -3890,7 +4039,36 @@
           <w:sz w:val="30"/>
           <w:szCs w:val="30"/>
         </w:rPr>
-        <w:t xml:space="preserve"> from the controller.  The obstacle, sub-module detects, classifies and tracks obstacles.  The sub-modules are also predicted obstacle motion and position information.  For lane-keeping, we had lane instances by post-processing lane parsing pixels and calculate the lane relative location to the vehicle.</w:t>
+        <w:t xml:space="preserve"> from the controller.  The obstacle, sub-module detects, classifies and tracks obstacles.  The sub-modules are also predicted obstacle motion and position information.  For lane-keeping, we had lane instances by post-processing lane parsing pixels and calculate the lane relative location to the </w:t>
+      </w:r>
+      <w:r>
+        <w:rPr>
+          <w:rFonts w:ascii="Times New Roman" w:eastAsia="Times New Roman" w:hAnsi="Times New Roman" w:cs="Times New Roman"/>
+          <w:color w:val="000000"/>
+          <w:sz w:val="30"/>
+          <w:szCs w:val="30"/>
+        </w:rPr>
+        <w:t>vehicle [9</w:t>
+      </w:r>
+      <w:bookmarkStart w:id="0" w:name="_GoBack"/>
+      <w:bookmarkEnd w:id="0"/>
+      <w:r>
+        <w:rPr>
+          <w:rFonts w:ascii="Times New Roman" w:eastAsia="Times New Roman" w:hAnsi="Times New Roman" w:cs="Times New Roman"/>
+          <w:color w:val="000000"/>
+          <w:sz w:val="30"/>
+          <w:szCs w:val="30"/>
+        </w:rPr>
+        <w:t>]</w:t>
+      </w:r>
+      <w:r>
+        <w:rPr>
+          <w:rFonts w:ascii="Times New Roman" w:eastAsia="Times New Roman" w:hAnsi="Times New Roman" w:cs="Times New Roman"/>
+          <w:color w:val="000000"/>
+          <w:sz w:val="30"/>
+          <w:szCs w:val="30"/>
+        </w:rPr>
+        <w:t>.</w:t>
       </w:r>
     </w:p>
     <w:p>
@@ -4137,7 +4315,7 @@
                     <pic:cNvPicPr preferRelativeResize="0"/>
                   </pic:nvPicPr>
                   <pic:blipFill>
-                    <a:blip r:embed="rId16"/>
+                    <a:blip r:embed="rId18"/>
                     <a:srcRect/>
                     <a:stretch>
                       <a:fillRect/>
@@ -5377,7 +5555,7 @@
                     <pic:cNvPicPr preferRelativeResize="0"/>
                   </pic:nvPicPr>
                   <pic:blipFill>
-                    <a:blip r:embed="rId17"/>
+                    <a:blip r:embed="rId19"/>
                     <a:srcRect/>
                     <a:stretch>
                       <a:fillRect/>
@@ -5789,7 +5967,43 @@
           <w:sz w:val="28"/>
           <w:szCs w:val="28"/>
         </w:rPr>
-        <w:t>The Convolutional Neural Network is a perfect solution to the Perception problem.  The input values for CNN are multi-dimensional values, including two, and three-dimensional shapes that define most of the sensor data.</w:t>
+        <w:t>The Convolutional Neural Network is a perfect solution to the Perception problem</w:t>
+      </w:r>
+      <w:r>
+        <w:rPr>
+          <w:rFonts w:ascii="Times New Roman" w:eastAsia="Times New Roman" w:hAnsi="Times New Roman" w:cs="Times New Roman"/>
+          <w:color w:val="000000"/>
+          <w:sz w:val="28"/>
+          <w:szCs w:val="28"/>
+        </w:rPr>
+        <w:t xml:space="preserve"> [11]</w:t>
+      </w:r>
+      <w:r>
+        <w:rPr>
+          <w:rFonts w:ascii="Times New Roman" w:eastAsia="Times New Roman" w:hAnsi="Times New Roman" w:cs="Times New Roman"/>
+          <w:color w:val="000000"/>
+          <w:sz w:val="28"/>
+          <w:szCs w:val="28"/>
+        </w:rPr>
+        <w:t>.  The input values for CNN are multi-dimensional values, including two, and three-dimensional shapes that define most of the sensor data</w:t>
+      </w:r>
+      <w:r>
+        <w:rPr>
+          <w:rFonts w:ascii="Times New Roman" w:eastAsia="Times New Roman" w:hAnsi="Times New Roman" w:cs="Times New Roman"/>
+          <w:color w:val="000000"/>
+          <w:sz w:val="28"/>
+          <w:szCs w:val="28"/>
+        </w:rPr>
+        <w:t>[15]</w:t>
+      </w:r>
+      <w:r>
+        <w:rPr>
+          <w:rFonts w:ascii="Times New Roman" w:eastAsia="Times New Roman" w:hAnsi="Times New Roman" w:cs="Times New Roman"/>
+          <w:color w:val="000000"/>
+          <w:sz w:val="28"/>
+          <w:szCs w:val="28"/>
+        </w:rPr>
+        <w:t>.</w:t>
       </w:r>
     </w:p>
     <w:p>
@@ -6179,7 +6393,7 @@
                     <pic:cNvPicPr preferRelativeResize="0"/>
                   </pic:nvPicPr>
                   <pic:blipFill>
-                    <a:blip r:embed="rId18"/>
+                    <a:blip r:embed="rId20"/>
                     <a:srcRect/>
                     <a:stretch>
                       <a:fillRect/>
@@ -6882,7 +7096,25 @@
           <w:sz w:val="28"/>
           <w:szCs w:val="28"/>
         </w:rPr>
-        <w:t xml:space="preserve"> the flat layers at the end of a traditional CNN architecture with convolutional layers.  The first part of the network is called encoders and fetches on the input image.  The second half is a decoder it applies to output.</w:t>
+        <w:t xml:space="preserve"> the flat layers at the end of a traditional CNN architecture with convolutional layers</w:t>
+      </w:r>
+      <w:r>
+        <w:rPr>
+          <w:rFonts w:ascii="Times New Roman" w:eastAsia="Times New Roman" w:hAnsi="Times New Roman" w:cs="Times New Roman"/>
+          <w:color w:val="000000"/>
+          <w:sz w:val="28"/>
+          <w:szCs w:val="28"/>
+        </w:rPr>
+        <w:t xml:space="preserve"> [10]</w:t>
+      </w:r>
+      <w:r>
+        <w:rPr>
+          <w:rFonts w:ascii="Times New Roman" w:eastAsia="Times New Roman" w:hAnsi="Times New Roman" w:cs="Times New Roman"/>
+          <w:color w:val="000000"/>
+          <w:sz w:val="28"/>
+          <w:szCs w:val="28"/>
+        </w:rPr>
+        <w:t>.  The first part of the network is called encoders and fetches on the input image.  The second half is a decoder it applies to output.</w:t>
       </w:r>
     </w:p>
     <w:p>
@@ -7175,7 +7407,34 @@
           <w:sz w:val="28"/>
           <w:szCs w:val="28"/>
         </w:rPr>
-        <w:t xml:space="preserve"> and counts for the presence of the object with the class instances in those boxes, it followed by a non-maximum suppression step to produce the final detections.  The Early network layers are based on a standard architecture used for the high-quality image classification technology, which we will call as the base network.  We then add the accessory framework to the network to produce detections with the following structures.</w:t>
+        <w:t xml:space="preserve"> and counts for the presence of the object with the class instances in those boxes, it followed by a non-maximum suppression step to produce the final detections</w:t>
+      </w:r>
+      <w:r>
+        <w:rPr>
+          <w:rFonts w:ascii="Times New Roman" w:eastAsia="Times New Roman" w:hAnsi="Times New Roman" w:cs="Times New Roman"/>
+          <w:color w:val="000000"/>
+          <w:sz w:val="28"/>
+          <w:szCs w:val="28"/>
+        </w:rPr>
+        <w:t xml:space="preserve"> </w:t>
+      </w:r>
+      <w:r>
+        <w:rPr>
+          <w:rFonts w:ascii="Times New Roman" w:eastAsia="Times New Roman" w:hAnsi="Times New Roman" w:cs="Times New Roman"/>
+          <w:color w:val="000000"/>
+          <w:sz w:val="28"/>
+          <w:szCs w:val="28"/>
+        </w:rPr>
+        <w:t>[3]</w:t>
+      </w:r>
+      <w:r>
+        <w:rPr>
+          <w:rFonts w:ascii="Times New Roman" w:eastAsia="Times New Roman" w:hAnsi="Times New Roman" w:cs="Times New Roman"/>
+          <w:color w:val="000000"/>
+          <w:sz w:val="28"/>
+          <w:szCs w:val="28"/>
+        </w:rPr>
+        <w:t>.  The Early network layers are based on a standard architecture used for the high-quality image classification technology, which we will call as the base network.  We then add the accessory framework to the network to produce detections with the following structures.</w:t>
       </w:r>
     </w:p>
     <w:p>
@@ -7347,7 +7606,25 @@
           <w:sz w:val="28"/>
           <w:szCs w:val="28"/>
         </w:rPr>
-        <w:t>, in this approach we add extra feature layers that can produce a defined set of detection and predictions by using convolutional networks.</w:t>
+        <w:t>, in this approach we add extra feature layers that can produce a defined set of detection and predictions by using convolutional networks</w:t>
+      </w:r>
+      <w:r>
+        <w:rPr>
+          <w:rFonts w:ascii="Times New Roman" w:eastAsia="Times New Roman" w:hAnsi="Times New Roman" w:cs="Times New Roman"/>
+          <w:color w:val="000000"/>
+          <w:sz w:val="28"/>
+          <w:szCs w:val="28"/>
+        </w:rPr>
+        <w:t xml:space="preserve"> [4]</w:t>
+      </w:r>
+      <w:r>
+        <w:rPr>
+          <w:rFonts w:ascii="Times New Roman" w:eastAsia="Times New Roman" w:hAnsi="Times New Roman" w:cs="Times New Roman"/>
+          <w:color w:val="000000"/>
+          <w:sz w:val="28"/>
+          <w:szCs w:val="28"/>
+        </w:rPr>
+        <w:t>.</w:t>
       </w:r>
     </w:p>
     <w:p>
@@ -7514,7 +7791,25 @@
           <w:szCs w:val="28"/>
         </w:rPr>
         <w:tab/>
-        <w:t xml:space="preserve">Yolo is a new approach to object detection technology. It was extremely fast when compared to other technology.  Yolo is real-time object detection.  It may apply to detect images in multiple locations. If we use a single neural network for an image it may divide the image into many regions and predicts boundary boxes of each region. It can also segment every object in that image using classifiers and filters.  </w:t>
+        <w:t>Yolo is a new approach to object detection technology. It was extremely fast when compared to other technology.  Yolo is real-time object detection.  It may apply to detect images in multiple locations</w:t>
+      </w:r>
+      <w:r>
+        <w:rPr>
+          <w:rFonts w:ascii="Times New Roman" w:eastAsia="Times New Roman" w:hAnsi="Times New Roman" w:cs="Times New Roman"/>
+          <w:color w:val="000000"/>
+          <w:sz w:val="28"/>
+          <w:szCs w:val="28"/>
+        </w:rPr>
+        <w:t xml:space="preserve"> [1]</w:t>
+      </w:r>
+      <w:r>
+        <w:rPr>
+          <w:rFonts w:ascii="Times New Roman" w:eastAsia="Times New Roman" w:hAnsi="Times New Roman" w:cs="Times New Roman"/>
+          <w:color w:val="000000"/>
+          <w:sz w:val="28"/>
+          <w:szCs w:val="28"/>
+        </w:rPr>
+        <w:t xml:space="preserve">. If we use a single neural network for an image it may divide the image into many regions and predicts boundary boxes of each region. It can also segment every object in that image using classifiers and filters.  </w:t>
       </w:r>
     </w:p>
     <w:p>
@@ -7596,7 +7891,7 @@
                     <pic:cNvPicPr preferRelativeResize="0"/>
                   </pic:nvPicPr>
                   <pic:blipFill>
-                    <a:blip r:embed="rId19"/>
+                    <a:blip r:embed="rId21"/>
                     <a:srcRect/>
                     <a:stretch>
                       <a:fillRect/>
@@ -7687,8 +7982,8 @@
           <w:szCs w:val="32"/>
         </w:rPr>
       </w:pPr>
-      <w:bookmarkStart w:id="0" w:name="_gjdgxs" w:colFirst="0" w:colLast="0"/>
-      <w:bookmarkEnd w:id="0"/>
+      <w:bookmarkStart w:id="1" w:name="_gjdgxs" w:colFirst="0" w:colLast="0"/>
+      <w:bookmarkEnd w:id="1"/>
     </w:p>
     <w:p>
       <w:pPr>
@@ -7775,7 +8070,25 @@
           <w:sz w:val="28"/>
           <w:szCs w:val="28"/>
         </w:rPr>
-        <w:t xml:space="preserve">The prediction module studies and predicts the behavior of all the obstacles detected by the perception module.  Perception receives obstacle data along with basic perception information including positions, headings, velocities, accelerations, and generates predicted trajectories with probabilities for those obstacles.  </w:t>
+        <w:t>The prediction module studies and predicts the behavior of all the obstacles detected by the perception module.  Perception receives obstacle data along with basic perception information including positions, headings, velocities, accelerations, and generates predicted trajectories with probabilities for those obstacles</w:t>
+      </w:r>
+      <w:r>
+        <w:rPr>
+          <w:rFonts w:ascii="Times New Roman" w:eastAsia="Times New Roman" w:hAnsi="Times New Roman" w:cs="Times New Roman"/>
+          <w:color w:val="000000"/>
+          <w:sz w:val="28"/>
+          <w:szCs w:val="28"/>
+        </w:rPr>
+        <w:t xml:space="preserve"> [12]</w:t>
+      </w:r>
+      <w:r>
+        <w:rPr>
+          <w:rFonts w:ascii="Times New Roman" w:eastAsia="Times New Roman" w:hAnsi="Times New Roman" w:cs="Times New Roman"/>
+          <w:color w:val="000000"/>
+          <w:sz w:val="28"/>
+          <w:szCs w:val="28"/>
+        </w:rPr>
+        <w:t xml:space="preserve">.  </w:t>
       </w:r>
       <w:r>
         <w:rPr>
@@ -8254,7 +8567,25 @@
           <w:sz w:val="28"/>
           <w:szCs w:val="28"/>
         </w:rPr>
-        <w:t>In the lane sequence-based predictions we have to divide the path into multiple segments.</w:t>
+        <w:t>In the lane sequence-based predictions we have to divide the path into multiple segments</w:t>
+      </w:r>
+      <w:r>
+        <w:rPr>
+          <w:rFonts w:ascii="Times New Roman" w:eastAsia="Times New Roman" w:hAnsi="Times New Roman" w:cs="Times New Roman"/>
+          <w:color w:val="000000"/>
+          <w:sz w:val="28"/>
+          <w:szCs w:val="28"/>
+        </w:rPr>
+        <w:t xml:space="preserve"> [5]</w:t>
+      </w:r>
+      <w:r>
+        <w:rPr>
+          <w:rFonts w:ascii="Times New Roman" w:eastAsia="Times New Roman" w:hAnsi="Times New Roman" w:cs="Times New Roman"/>
+          <w:color w:val="000000"/>
+          <w:sz w:val="28"/>
+          <w:szCs w:val="28"/>
+        </w:rPr>
+        <w:t>.</w:t>
       </w:r>
     </w:p>
     <w:p>
@@ -8318,7 +8649,7 @@
                     <pic:cNvPicPr preferRelativeResize="0"/>
                   </pic:nvPicPr>
                   <pic:blipFill>
-                    <a:blip r:embed="rId20"/>
+                    <a:blip r:embed="rId22"/>
                     <a:srcRect/>
                     <a:stretch>
                       <a:fillRect/>
@@ -8449,7 +8780,25 @@
           <w:sz w:val="28"/>
           <w:szCs w:val="28"/>
         </w:rPr>
-        <w:t xml:space="preserve"> predict the state, we have to know the state of an object.</w:t>
+        <w:t xml:space="preserve"> predict the state, we have to know the state of an object</w:t>
+      </w:r>
+      <w:r>
+        <w:rPr>
+          <w:rFonts w:ascii="Times New Roman" w:eastAsia="Times New Roman" w:hAnsi="Times New Roman" w:cs="Times New Roman"/>
+          <w:color w:val="000000"/>
+          <w:sz w:val="28"/>
+          <w:szCs w:val="28"/>
+        </w:rPr>
+        <w:t xml:space="preserve"> [5]</w:t>
+      </w:r>
+      <w:r>
+        <w:rPr>
+          <w:rFonts w:ascii="Times New Roman" w:eastAsia="Times New Roman" w:hAnsi="Times New Roman" w:cs="Times New Roman"/>
+          <w:color w:val="000000"/>
+          <w:sz w:val="28"/>
+          <w:szCs w:val="28"/>
+        </w:rPr>
+        <w:t>.</w:t>
       </w:r>
     </w:p>
     <w:p>
@@ -8712,7 +9061,25 @@
           <w:sz w:val="28"/>
           <w:szCs w:val="28"/>
         </w:rPr>
-        <w:t>nput, the SSD models provide constituent of the system to handle object detection.  In further, we can also detect the video simultaneously by using Recurrent Neural Networks.</w:t>
+        <w:t>nput, the SSD models provide constituent of the system to handle object detection.  In further, we can also detect the video simultaneously by using Recurrent Neural Networks</w:t>
+      </w:r>
+      <w:r>
+        <w:rPr>
+          <w:rFonts w:ascii="Times New Roman" w:eastAsia="Times New Roman" w:hAnsi="Times New Roman" w:cs="Times New Roman"/>
+          <w:color w:val="000000"/>
+          <w:sz w:val="28"/>
+          <w:szCs w:val="28"/>
+        </w:rPr>
+        <w:t xml:space="preserve"> [13]</w:t>
+      </w:r>
+      <w:r>
+        <w:rPr>
+          <w:rFonts w:ascii="Times New Roman" w:eastAsia="Times New Roman" w:hAnsi="Times New Roman" w:cs="Times New Roman"/>
+          <w:color w:val="000000"/>
+          <w:sz w:val="28"/>
+          <w:szCs w:val="28"/>
+        </w:rPr>
+        <w:t>.</w:t>
       </w:r>
     </w:p>
     <w:p>
@@ -8920,7 +9287,7 @@
                     <pic:cNvPicPr preferRelativeResize="0"/>
                   </pic:nvPicPr>
                   <pic:blipFill>
-                    <a:blip r:embed="rId21"/>
+                    <a:blip r:embed="rId23"/>
                     <a:srcRect/>
                     <a:stretch>
                       <a:fillRect/>
@@ -9095,6 +9462,15 @@
         <w:rPr>
           <w:rFonts w:ascii="Times New Roman" w:eastAsia="Times New Roman" w:hAnsi="Times New Roman" w:cs="Times New Roman"/>
           <w:color w:val="000000"/>
+          <w:sz w:val="28"/>
+          <w:szCs w:val="28"/>
+        </w:rPr>
+        <w:t xml:space="preserve"> [8]</w:t>
+      </w:r>
+      <w:r>
+        <w:rPr>
+          <w:rFonts w:ascii="Times New Roman" w:eastAsia="Times New Roman" w:hAnsi="Times New Roman" w:cs="Times New Roman"/>
+          <w:color w:val="000000"/>
           <w:sz w:val="20"/>
           <w:szCs w:val="20"/>
         </w:rPr>
@@ -9538,7 +9914,7 @@
                     <pic:cNvPicPr preferRelativeResize="0"/>
                   </pic:nvPicPr>
                   <pic:blipFill>
-                    <a:blip r:embed="rId22"/>
+                    <a:blip r:embed="rId24"/>
                     <a:srcRect/>
                     <a:stretch>
                       <a:fillRect/>
@@ -10511,7 +10887,34 @@
           <w:sz w:val="28"/>
           <w:szCs w:val="28"/>
         </w:rPr>
-        <w:t xml:space="preserve"> in lane changing.</w:t>
+        <w:t xml:space="preserve"> in lane changing</w:t>
+      </w:r>
+      <w:r>
+        <w:rPr>
+          <w:rFonts w:ascii="Times New Roman" w:eastAsia="Times New Roman" w:hAnsi="Times New Roman" w:cs="Times New Roman"/>
+          <w:color w:val="000000"/>
+          <w:sz w:val="28"/>
+          <w:szCs w:val="28"/>
+        </w:rPr>
+        <w:t xml:space="preserve"> [6]</w:t>
+      </w:r>
+      <w:r>
+        <w:rPr>
+          <w:rFonts w:ascii="Times New Roman" w:eastAsia="Times New Roman" w:hAnsi="Times New Roman" w:cs="Times New Roman"/>
+          <w:color w:val="000000"/>
+          <w:sz w:val="28"/>
+          <w:szCs w:val="28"/>
+        </w:rPr>
+        <w:t xml:space="preserve"> [8]</w:t>
+      </w:r>
+      <w:r>
+        <w:rPr>
+          <w:rFonts w:ascii="Times New Roman" w:eastAsia="Times New Roman" w:hAnsi="Times New Roman" w:cs="Times New Roman"/>
+          <w:color w:val="000000"/>
+          <w:sz w:val="28"/>
+          <w:szCs w:val="28"/>
+        </w:rPr>
+        <w:t>.</w:t>
       </w:r>
     </w:p>
     <w:p>
@@ -10576,7 +10979,7 @@
                     </pic:cNvPicPr>
                   </pic:nvPicPr>
                   <pic:blipFill>
-                    <a:blip r:embed="rId23" cstate="print">
+                    <a:blip r:embed="rId25" cstate="print">
                       <a:extLst>
                         <a:ext uri="{28A0092B-C50C-407E-A947-70E740481C1C}">
                           <a14:useLocalDpi xmlns:a14="http://schemas.microsoft.com/office/drawing/2010/main" val="0"/>
@@ -11520,7 +11923,7 @@
                     <pic:cNvPicPr preferRelativeResize="0"/>
                   </pic:nvPicPr>
                   <pic:blipFill>
-                    <a:blip r:embed="rId24"/>
+                    <a:blip r:embed="rId26"/>
                     <a:srcRect/>
                     <a:stretch>
                       <a:fillRect/>
@@ -11927,7 +12330,7 @@
                     <pic:cNvPicPr preferRelativeResize="0"/>
                   </pic:nvPicPr>
                   <pic:blipFill>
-                    <a:blip r:embed="rId25"/>
+                    <a:blip r:embed="rId27"/>
                     <a:srcRect/>
                     <a:stretch>
                       <a:fillRect/>
@@ -12297,8 +12700,6 @@
           <w:szCs w:val="32"/>
         </w:rPr>
       </w:pPr>
-      <w:bookmarkStart w:id="1" w:name="_GoBack"/>
-      <w:bookmarkEnd w:id="1"/>
       <w:r>
         <w:rPr>
           <w:rFonts w:ascii="Times New Roman" w:eastAsia="Times New Roman" w:hAnsi="Times New Roman" w:cs="Times New Roman"/>
@@ -12560,46 +12961,6 @@
     </w:p>
     <w:p>
       <w:pPr>
-        <w:pBdr>
-          <w:top w:val="nil"/>
-          <w:left w:val="nil"/>
-          <w:bottom w:val="nil"/>
-          <w:right w:val="nil"/>
-          <w:between w:val="nil"/>
-        </w:pBdr>
-        <w:spacing w:after="0" w:line="240" w:lineRule="auto"/>
-        <w:jc w:val="both"/>
-        <w:rPr>
-          <w:rFonts w:ascii="Times New Roman" w:eastAsia="Times New Roman" w:hAnsi="Times New Roman" w:cs="Times New Roman"/>
-          <w:b/>
-          <w:color w:val="000000"/>
-          <w:sz w:val="32"/>
-          <w:szCs w:val="32"/>
-        </w:rPr>
-      </w:pPr>
-    </w:p>
-    <w:p>
-      <w:pPr>
-        <w:pBdr>
-          <w:top w:val="nil"/>
-          <w:left w:val="nil"/>
-          <w:bottom w:val="nil"/>
-          <w:right w:val="nil"/>
-          <w:between w:val="nil"/>
-        </w:pBdr>
-        <w:spacing w:after="0" w:line="240" w:lineRule="auto"/>
-        <w:jc w:val="both"/>
-        <w:rPr>
-          <w:rFonts w:ascii="Times New Roman" w:eastAsia="Times New Roman" w:hAnsi="Times New Roman" w:cs="Times New Roman"/>
-          <w:b/>
-          <w:color w:val="000000"/>
-          <w:sz w:val="32"/>
-          <w:szCs w:val="32"/>
-        </w:rPr>
-      </w:pPr>
-    </w:p>
-    <w:p>
-      <w:pPr>
         <w:jc w:val="both"/>
         <w:rPr>
           <w:rFonts w:ascii="Times New Roman" w:eastAsia="Times New Roman" w:hAnsi="Times New Roman" w:cs="Times New Roman"/>
@@ -12631,45 +12992,9 @@
           <w:sz w:val="28"/>
           <w:szCs w:val="28"/>
         </w:rPr>
-        <w:t xml:space="preserve">[1] Ross Girshick, Santosh </w:t>
-      </w:r>
-      <w:proofErr w:type="spellStart"/>
-      <w:r>
-        <w:rPr>
-          <w:rFonts w:ascii="Times New Roman" w:eastAsia="Times New Roman" w:hAnsi="Times New Roman" w:cs="Times New Roman"/>
-          <w:sz w:val="28"/>
-          <w:szCs w:val="28"/>
-        </w:rPr>
-        <w:t>Divvala</w:t>
-      </w:r>
-      <w:proofErr w:type="spellEnd"/>
-      <w:r>
-        <w:rPr>
-          <w:rFonts w:ascii="Times New Roman" w:eastAsia="Times New Roman" w:hAnsi="Times New Roman" w:cs="Times New Roman"/>
-          <w:sz w:val="28"/>
-          <w:szCs w:val="28"/>
-        </w:rPr>
-        <w:t xml:space="preserve">, Joseph </w:t>
-      </w:r>
-      <w:proofErr w:type="spellStart"/>
-      <w:r>
-        <w:rPr>
-          <w:rFonts w:ascii="Times New Roman" w:eastAsia="Times New Roman" w:hAnsi="Times New Roman" w:cs="Times New Roman"/>
-          <w:sz w:val="28"/>
-          <w:szCs w:val="28"/>
-        </w:rPr>
-        <w:t>Pedmon</w:t>
-      </w:r>
-      <w:proofErr w:type="spellEnd"/>
-      <w:r>
-        <w:rPr>
-          <w:rFonts w:ascii="Times New Roman" w:eastAsia="Times New Roman" w:hAnsi="Times New Roman" w:cs="Times New Roman"/>
-          <w:sz w:val="28"/>
-          <w:szCs w:val="28"/>
-        </w:rPr>
-        <w:t xml:space="preserve">, Ali Farhadi, arXiv:1506.02640v5, 2016, </w:t>
-      </w:r>
-      <w:hyperlink r:id="rId26" w:history="1">
+        <w:t xml:space="preserve">[1] Ross Girshick, Santosh Divvala, Joseph Pedmon, Ali Farhadi, arXiv:1506.02640v5, 2016, </w:t>
+      </w:r>
+      <w:hyperlink r:id="rId28" w:history="1">
         <w:r>
           <w:rPr>
             <w:rStyle w:val="Hyperlink"/>
@@ -12704,54 +13029,8 @@
           <w:sz w:val="28"/>
           <w:szCs w:val="28"/>
         </w:rPr>
-        <w:t xml:space="preserve">[2] Anil Kumar Tirumala Ravi Kumar, Bernd </w:t>
-      </w:r>
-      <w:proofErr w:type="spellStart"/>
-      <w:r>
-        <w:rPr>
-          <w:rFonts w:ascii="Times New Roman" w:eastAsia="Times New Roman" w:hAnsi="Times New Roman" w:cs="Times New Roman"/>
-          <w:sz w:val="28"/>
-          <w:szCs w:val="28"/>
-        </w:rPr>
-        <w:t>Schaufele</w:t>
-      </w:r>
-      <w:proofErr w:type="spellEnd"/>
-      <w:r>
-        <w:rPr>
-          <w:rFonts w:ascii="Times New Roman" w:eastAsia="Times New Roman" w:hAnsi="Times New Roman" w:cs="Times New Roman"/>
-          <w:sz w:val="28"/>
-          <w:szCs w:val="28"/>
-        </w:rPr>
-        <w:t xml:space="preserve">, Daniel Becker, Oliver </w:t>
-      </w:r>
-      <w:proofErr w:type="spellStart"/>
-      <w:r>
-        <w:rPr>
-          <w:rFonts w:ascii="Times New Roman" w:eastAsia="Times New Roman" w:hAnsi="Times New Roman" w:cs="Times New Roman"/>
-          <w:sz w:val="28"/>
-          <w:szCs w:val="28"/>
-        </w:rPr>
-        <w:t>Sawade</w:t>
-      </w:r>
-      <w:proofErr w:type="spellEnd"/>
-      <w:r>
-        <w:rPr>
-          <w:rFonts w:ascii="Times New Roman" w:eastAsia="Times New Roman" w:hAnsi="Times New Roman" w:cs="Times New Roman"/>
-          <w:sz w:val="28"/>
-          <w:szCs w:val="28"/>
-        </w:rPr>
-        <w:t xml:space="preserve">, </w:t>
-      </w:r>
-      <w:proofErr w:type="spellStart"/>
-      <w:r>
-        <w:rPr>
-          <w:rFonts w:ascii="Times New Roman" w:eastAsia="Times New Roman" w:hAnsi="Times New Roman" w:cs="Times New Roman"/>
-          <w:sz w:val="28"/>
-          <w:szCs w:val="28"/>
-        </w:rPr>
-        <w:t>Ilja</w:t>
-      </w:r>
-      <w:proofErr w:type="spellEnd"/>
+        <w:t>[2] Anil Kumar Tirumala Ravi Kumar, Bernd Schaufele, Daniel Becker, Oliver Sawade, Ilja Radusch,</w:t>
+      </w:r>
       <w:r>
         <w:rPr>
           <w:rFonts w:ascii="Times New Roman" w:eastAsia="Times New Roman" w:hAnsi="Times New Roman" w:cs="Times New Roman"/>
@@ -12760,32 +13039,6 @@
         </w:rPr>
         <w:t xml:space="preserve"> </w:t>
       </w:r>
-      <w:proofErr w:type="spellStart"/>
-      <w:r>
-        <w:rPr>
-          <w:rFonts w:ascii="Times New Roman" w:eastAsia="Times New Roman" w:hAnsi="Times New Roman" w:cs="Times New Roman"/>
-          <w:sz w:val="28"/>
-          <w:szCs w:val="28"/>
-        </w:rPr>
-        <w:t>Radusch</w:t>
-      </w:r>
-      <w:proofErr w:type="spellEnd"/>
-      <w:r>
-        <w:rPr>
-          <w:rFonts w:ascii="Times New Roman" w:eastAsia="Times New Roman" w:hAnsi="Times New Roman" w:cs="Times New Roman"/>
-          <w:sz w:val="28"/>
-          <w:szCs w:val="28"/>
-        </w:rPr>
-        <w:t>,</w:t>
-      </w:r>
-      <w:r>
-        <w:rPr>
-          <w:rFonts w:ascii="Times New Roman" w:eastAsia="Times New Roman" w:hAnsi="Times New Roman" w:cs="Times New Roman"/>
-          <w:sz w:val="28"/>
-          <w:szCs w:val="28"/>
-        </w:rPr>
-        <w:t xml:space="preserve"> </w:t>
-      </w:r>
       <w:r>
         <w:rPr>
           <w:rFonts w:ascii="Times New Roman" w:eastAsia="Times New Roman" w:hAnsi="Times New Roman" w:cs="Times New Roman"/>
@@ -12810,99 +13063,27 @@
           <w:sz w:val="28"/>
           <w:szCs w:val="28"/>
         </w:rPr>
-        <w:t xml:space="preserve">[3] Wei Lu, Dragomir </w:t>
-      </w:r>
-      <w:proofErr w:type="spellStart"/>
-      <w:r>
-        <w:rPr>
-          <w:rFonts w:ascii="Times New Roman" w:eastAsia="Times New Roman" w:hAnsi="Times New Roman" w:cs="Times New Roman"/>
-          <w:sz w:val="28"/>
-          <w:szCs w:val="28"/>
-        </w:rPr>
-        <w:t>Anguelov</w:t>
-      </w:r>
-      <w:proofErr w:type="spellEnd"/>
-      <w:r>
-        <w:rPr>
-          <w:rFonts w:ascii="Times New Roman" w:eastAsia="Times New Roman" w:hAnsi="Times New Roman" w:cs="Times New Roman"/>
-          <w:sz w:val="28"/>
-          <w:szCs w:val="28"/>
-        </w:rPr>
-        <w:t xml:space="preserve">, Dumitru Erhan, Christian </w:t>
-      </w:r>
-      <w:proofErr w:type="spellStart"/>
-      <w:r>
-        <w:rPr>
-          <w:rFonts w:ascii="Times New Roman" w:eastAsia="Times New Roman" w:hAnsi="Times New Roman" w:cs="Times New Roman"/>
-          <w:sz w:val="28"/>
-          <w:szCs w:val="28"/>
-        </w:rPr>
-        <w:t>Szegedy</w:t>
-      </w:r>
-      <w:proofErr w:type="spellEnd"/>
-      <w:r>
-        <w:rPr>
-          <w:rFonts w:ascii="Times New Roman" w:eastAsia="Times New Roman" w:hAnsi="Times New Roman" w:cs="Times New Roman"/>
-          <w:sz w:val="28"/>
-          <w:szCs w:val="28"/>
-        </w:rPr>
-        <w:t>, Scott Reed, Cheng-Yang Fu, Alexander L. Berg, 2016, arXiv:1512.022325v5.</w:t>
-      </w:r>
-    </w:p>
-    <w:p>
-      <w:pPr>
-        <w:jc w:val="both"/>
-        <w:rPr>
-          <w:rFonts w:ascii="Times New Roman" w:eastAsia="Times New Roman" w:hAnsi="Times New Roman" w:cs="Times New Roman"/>
-          <w:sz w:val="28"/>
-          <w:szCs w:val="28"/>
-        </w:rPr>
-      </w:pPr>
-      <w:r>
-        <w:rPr>
-          <w:rFonts w:ascii="Times New Roman" w:eastAsia="Times New Roman" w:hAnsi="Times New Roman" w:cs="Times New Roman"/>
-          <w:sz w:val="28"/>
-          <w:szCs w:val="28"/>
-        </w:rPr>
-        <w:t xml:space="preserve">[4] </w:t>
-      </w:r>
-      <w:proofErr w:type="spellStart"/>
-      <w:r>
-        <w:rPr>
-          <w:rFonts w:ascii="Times New Roman" w:eastAsia="Times New Roman" w:hAnsi="Times New Roman" w:cs="Times New Roman"/>
-          <w:sz w:val="28"/>
-          <w:szCs w:val="28"/>
-        </w:rPr>
-        <w:t>Tesfamicheal</w:t>
-      </w:r>
-      <w:proofErr w:type="spellEnd"/>
-      <w:r>
-        <w:rPr>
-          <w:rFonts w:ascii="Times New Roman" w:eastAsia="Times New Roman" w:hAnsi="Times New Roman" w:cs="Times New Roman"/>
-          <w:sz w:val="28"/>
-          <w:szCs w:val="28"/>
-        </w:rPr>
-        <w:t xml:space="preserve"> </w:t>
-      </w:r>
-      <w:proofErr w:type="spellStart"/>
-      <w:r>
-        <w:rPr>
-          <w:rFonts w:ascii="Times New Roman" w:eastAsia="Times New Roman" w:hAnsi="Times New Roman" w:cs="Times New Roman"/>
-          <w:sz w:val="28"/>
-          <w:szCs w:val="28"/>
-        </w:rPr>
-        <w:t>Molla</w:t>
-      </w:r>
-      <w:proofErr w:type="spellEnd"/>
-      <w:r>
-        <w:rPr>
-          <w:rFonts w:ascii="Times New Roman" w:eastAsia="Times New Roman" w:hAnsi="Times New Roman" w:cs="Times New Roman"/>
-          <w:sz w:val="28"/>
-          <w:szCs w:val="28"/>
-        </w:rPr>
-        <w:t xml:space="preserve">, 2018, </w:t>
-      </w:r>
-      <w:hyperlink r:id="rId27" w:history="1">
+        <w:t>[3] Wei Lu, Dragomir Anguelov, Dumitru Erhan, Christian Szegedy, Scott Reed, Cheng-Yang Fu, Alexander L. Berg, 2016, arXiv:1512.022325v5.</w:t>
+      </w:r>
+    </w:p>
+    <w:p>
+      <w:pPr>
+        <w:jc w:val="both"/>
+        <w:rPr>
+          <w:rFonts w:ascii="Times New Roman" w:eastAsia="Times New Roman" w:hAnsi="Times New Roman" w:cs="Times New Roman"/>
+          <w:sz w:val="28"/>
+          <w:szCs w:val="28"/>
+        </w:rPr>
+      </w:pPr>
+      <w:r>
+        <w:rPr>
+          <w:rFonts w:ascii="Times New Roman" w:eastAsia="Times New Roman" w:hAnsi="Times New Roman" w:cs="Times New Roman"/>
+          <w:sz w:val="28"/>
+          <w:szCs w:val="28"/>
+        </w:rPr>
+        <w:t xml:space="preserve">[4] Tesfamicheal Molla, 2018, </w:t>
+      </w:r>
+      <w:hyperlink r:id="rId29" w:history="1">
         <w:r>
           <w:rPr>
             <w:rStyle w:val="Hyperlink"/>
@@ -12937,45 +13118,9 @@
           <w:sz w:val="28"/>
           <w:szCs w:val="28"/>
         </w:rPr>
-        <w:t>[5] Chun-Che Wang, Shih-</w:t>
-      </w:r>
-      <w:proofErr w:type="spellStart"/>
-      <w:r>
-        <w:rPr>
-          <w:rFonts w:ascii="Times New Roman" w:eastAsia="Times New Roman" w:hAnsi="Times New Roman" w:cs="Times New Roman"/>
-          <w:sz w:val="28"/>
-          <w:szCs w:val="28"/>
-        </w:rPr>
-        <w:t>Shinh</w:t>
-      </w:r>
-      <w:proofErr w:type="spellEnd"/>
-      <w:r>
-        <w:rPr>
-          <w:rFonts w:ascii="Times New Roman" w:eastAsia="Times New Roman" w:hAnsi="Times New Roman" w:cs="Times New Roman"/>
-          <w:sz w:val="28"/>
-          <w:szCs w:val="28"/>
-        </w:rPr>
-        <w:t xml:space="preserve"> Huang,  Li-Chen Fu, Pei-Yun Hsiao, 2015, IEEE </w:t>
-      </w:r>
-      <w:proofErr w:type="spellStart"/>
-      <w:r>
-        <w:rPr>
-          <w:rFonts w:ascii="Times New Roman" w:eastAsia="Times New Roman" w:hAnsi="Times New Roman" w:cs="Times New Roman"/>
-          <w:sz w:val="28"/>
-          <w:szCs w:val="28"/>
-        </w:rPr>
-        <w:t>xplore</w:t>
-      </w:r>
-      <w:proofErr w:type="spellEnd"/>
-      <w:r>
-        <w:rPr>
-          <w:rFonts w:ascii="Times New Roman" w:eastAsia="Times New Roman" w:hAnsi="Times New Roman" w:cs="Times New Roman"/>
-          <w:sz w:val="28"/>
-          <w:szCs w:val="28"/>
-        </w:rPr>
-        <w:t xml:space="preserve">, </w:t>
-      </w:r>
-      <w:hyperlink r:id="rId28" w:history="1">
+        <w:t xml:space="preserve">[5] Chun-Che Wang, Shih-Shinh Huang,  Li-Chen Fu, Pei-Yun Hsiao, 2015, IEEE xplore, </w:t>
+      </w:r>
+      <w:hyperlink r:id="rId30" w:history="1">
         <w:r>
           <w:rPr>
             <w:rStyle w:val="Hyperlink"/>
@@ -13010,124 +13155,15 @@
           <w:sz w:val="28"/>
           <w:szCs w:val="28"/>
         </w:rPr>
-        <w:lastRenderedPageBreak/>
-        <w:t xml:space="preserve">[6] </w:t>
-      </w:r>
-      <w:proofErr w:type="spellStart"/>
-      <w:r>
-        <w:rPr>
-          <w:rFonts w:ascii="Times New Roman" w:eastAsia="Times New Roman" w:hAnsi="Times New Roman" w:cs="Times New Roman"/>
-          <w:sz w:val="28"/>
-          <w:szCs w:val="28"/>
-        </w:rPr>
-        <w:t>Anik</w:t>
-      </w:r>
-      <w:proofErr w:type="spellEnd"/>
-      <w:r>
-        <w:rPr>
-          <w:rFonts w:ascii="Times New Roman" w:eastAsia="Times New Roman" w:hAnsi="Times New Roman" w:cs="Times New Roman"/>
-          <w:sz w:val="28"/>
-          <w:szCs w:val="28"/>
-        </w:rPr>
-        <w:t xml:space="preserve"> </w:t>
-      </w:r>
-      <w:proofErr w:type="spellStart"/>
-      <w:r>
-        <w:rPr>
-          <w:rFonts w:ascii="Times New Roman" w:eastAsia="Times New Roman" w:hAnsi="Times New Roman" w:cs="Times New Roman"/>
-          <w:sz w:val="28"/>
-          <w:szCs w:val="28"/>
-        </w:rPr>
-        <w:t>Saha</w:t>
-      </w:r>
-      <w:proofErr w:type="spellEnd"/>
-      <w:r>
-        <w:rPr>
-          <w:rFonts w:ascii="Times New Roman" w:eastAsia="Times New Roman" w:hAnsi="Times New Roman" w:cs="Times New Roman"/>
-          <w:sz w:val="28"/>
-          <w:szCs w:val="28"/>
-        </w:rPr>
-        <w:t xml:space="preserve">, </w:t>
-      </w:r>
-      <w:proofErr w:type="spellStart"/>
-      <w:r>
-        <w:rPr>
-          <w:rFonts w:ascii="Times New Roman" w:eastAsia="Times New Roman" w:hAnsi="Times New Roman" w:cs="Times New Roman"/>
-          <w:sz w:val="28"/>
-          <w:szCs w:val="28"/>
-        </w:rPr>
-        <w:t>Dipanjan</w:t>
-      </w:r>
-      <w:proofErr w:type="spellEnd"/>
-      <w:r>
-        <w:rPr>
-          <w:rFonts w:ascii="Times New Roman" w:eastAsia="Times New Roman" w:hAnsi="Times New Roman" w:cs="Times New Roman"/>
-          <w:sz w:val="28"/>
-          <w:szCs w:val="28"/>
-        </w:rPr>
-        <w:t xml:space="preserve"> Dos Roy, </w:t>
-      </w:r>
-      <w:proofErr w:type="spellStart"/>
-      <w:r>
-        <w:rPr>
-          <w:rFonts w:ascii="Times New Roman" w:eastAsia="Times New Roman" w:hAnsi="Times New Roman" w:cs="Times New Roman"/>
-          <w:sz w:val="28"/>
-          <w:szCs w:val="28"/>
-        </w:rPr>
-        <w:t>Tauhi</w:t>
-      </w:r>
-      <w:r>
-        <w:rPr>
-          <w:rFonts w:ascii="Times New Roman" w:eastAsia="Times New Roman" w:hAnsi="Times New Roman" w:cs="Times New Roman"/>
-          <w:sz w:val="28"/>
-          <w:szCs w:val="28"/>
-        </w:rPr>
-        <w:t>dal</w:t>
-      </w:r>
-      <w:proofErr w:type="spellEnd"/>
-      <w:r>
-        <w:rPr>
-          <w:rFonts w:ascii="Times New Roman" w:eastAsia="Times New Roman" w:hAnsi="Times New Roman" w:cs="Times New Roman"/>
-          <w:sz w:val="28"/>
-          <w:szCs w:val="28"/>
-        </w:rPr>
-        <w:t xml:space="preserve"> </w:t>
-      </w:r>
-      <w:proofErr w:type="spellStart"/>
-      <w:r>
-        <w:rPr>
-          <w:rFonts w:ascii="Times New Roman" w:eastAsia="Times New Roman" w:hAnsi="Times New Roman" w:cs="Times New Roman"/>
-          <w:sz w:val="28"/>
-          <w:szCs w:val="28"/>
-        </w:rPr>
-        <w:t>Alam</w:t>
-      </w:r>
-      <w:proofErr w:type="spellEnd"/>
-      <w:r>
-        <w:rPr>
-          <w:rFonts w:ascii="Times New Roman" w:eastAsia="Times New Roman" w:hAnsi="Times New Roman" w:cs="Times New Roman"/>
-          <w:sz w:val="28"/>
-          <w:szCs w:val="28"/>
-        </w:rPr>
-        <w:t xml:space="preserve">, </w:t>
-      </w:r>
-      <w:proofErr w:type="spellStart"/>
-      <w:r>
-        <w:rPr>
-          <w:rFonts w:ascii="Times New Roman" w:eastAsia="Times New Roman" w:hAnsi="Times New Roman" w:cs="Times New Roman"/>
-          <w:sz w:val="28"/>
-          <w:szCs w:val="28"/>
-        </w:rPr>
-        <w:t>Kaushick</w:t>
-      </w:r>
-      <w:proofErr w:type="spellEnd"/>
-      <w:r>
-        <w:rPr>
-          <w:rFonts w:ascii="Times New Roman" w:eastAsia="Times New Roman" w:hAnsi="Times New Roman" w:cs="Times New Roman"/>
-          <w:sz w:val="28"/>
-          <w:szCs w:val="28"/>
-        </w:rPr>
-        <w:t xml:space="preserve"> Deb, </w:t>
+        <w:t>[6] Anik Saha, Dipanjan Dos Roy, Tauhi</w:t>
+      </w:r>
+      <w:r>
+        <w:rPr>
+          <w:rFonts w:ascii="Times New Roman" w:eastAsia="Times New Roman" w:hAnsi="Times New Roman" w:cs="Times New Roman"/>
+          <w:sz w:val="28"/>
+          <w:szCs w:val="28"/>
+        </w:rPr>
+        <w:t xml:space="preserve">dal Alam, Kaushick Deb, </w:t>
       </w:r>
       <w:r>
         <w:rPr>
@@ -13163,207 +13199,10 @@
           <w:sz w:val="28"/>
           <w:szCs w:val="28"/>
         </w:rPr>
-        <w:t xml:space="preserve">[7] Claudine </w:t>
-      </w:r>
-      <w:proofErr w:type="spellStart"/>
-      <w:r>
-        <w:rPr>
-          <w:rFonts w:ascii="Times New Roman" w:eastAsia="Times New Roman" w:hAnsi="Times New Roman" w:cs="Times New Roman"/>
-          <w:sz w:val="28"/>
-          <w:szCs w:val="28"/>
-        </w:rPr>
-        <w:t>Badue</w:t>
-      </w:r>
-      <w:proofErr w:type="spellEnd"/>
-      <w:r>
-        <w:rPr>
-          <w:rFonts w:ascii="Times New Roman" w:eastAsia="Times New Roman" w:hAnsi="Times New Roman" w:cs="Times New Roman"/>
-          <w:sz w:val="28"/>
-          <w:szCs w:val="28"/>
-        </w:rPr>
-        <w:t xml:space="preserve">, </w:t>
-      </w:r>
-      <w:proofErr w:type="spellStart"/>
-      <w:r>
-        <w:rPr>
-          <w:rFonts w:ascii="Times New Roman" w:eastAsia="Times New Roman" w:hAnsi="Times New Roman" w:cs="Times New Roman"/>
-          <w:sz w:val="28"/>
-          <w:szCs w:val="28"/>
-        </w:rPr>
-        <w:t>Ranik</w:t>
-      </w:r>
-      <w:proofErr w:type="spellEnd"/>
-      <w:r>
-        <w:rPr>
-          <w:rFonts w:ascii="Times New Roman" w:eastAsia="Times New Roman" w:hAnsi="Times New Roman" w:cs="Times New Roman"/>
-          <w:sz w:val="28"/>
-          <w:szCs w:val="28"/>
-        </w:rPr>
-        <w:t xml:space="preserve"> </w:t>
-      </w:r>
-      <w:proofErr w:type="spellStart"/>
-      <w:r>
-        <w:rPr>
-          <w:rFonts w:ascii="Times New Roman" w:eastAsia="Times New Roman" w:hAnsi="Times New Roman" w:cs="Times New Roman"/>
-          <w:sz w:val="28"/>
-          <w:szCs w:val="28"/>
-        </w:rPr>
-        <w:t>Guidolini</w:t>
-      </w:r>
-      <w:proofErr w:type="spellEnd"/>
-      <w:r>
-        <w:rPr>
-          <w:rFonts w:ascii="Times New Roman" w:eastAsia="Times New Roman" w:hAnsi="Times New Roman" w:cs="Times New Roman"/>
-          <w:sz w:val="28"/>
-          <w:szCs w:val="28"/>
-        </w:rPr>
-        <w:t xml:space="preserve">, </w:t>
-      </w:r>
-      <w:proofErr w:type="spellStart"/>
-      <w:r>
-        <w:rPr>
-          <w:rFonts w:ascii="Times New Roman" w:eastAsia="Times New Roman" w:hAnsi="Times New Roman" w:cs="Times New Roman"/>
-          <w:sz w:val="28"/>
-          <w:szCs w:val="28"/>
-        </w:rPr>
-        <w:t>Raphel</w:t>
-      </w:r>
-      <w:proofErr w:type="spellEnd"/>
-      <w:r>
-        <w:rPr>
-          <w:rFonts w:ascii="Times New Roman" w:eastAsia="Times New Roman" w:hAnsi="Times New Roman" w:cs="Times New Roman"/>
-          <w:sz w:val="28"/>
-          <w:szCs w:val="28"/>
-        </w:rPr>
-        <w:t xml:space="preserve"> V. Carneiro, </w:t>
-      </w:r>
-      <w:proofErr w:type="spellStart"/>
-      <w:r>
-        <w:rPr>
-          <w:rFonts w:ascii="Times New Roman" w:eastAsia="Times New Roman" w:hAnsi="Times New Roman" w:cs="Times New Roman"/>
-          <w:sz w:val="28"/>
-          <w:szCs w:val="28"/>
-        </w:rPr>
-        <w:t>Pedra</w:t>
-      </w:r>
-      <w:proofErr w:type="spellEnd"/>
-      <w:r>
-        <w:rPr>
-          <w:rFonts w:ascii="Times New Roman" w:eastAsia="Times New Roman" w:hAnsi="Times New Roman" w:cs="Times New Roman"/>
-          <w:sz w:val="28"/>
-          <w:szCs w:val="28"/>
-        </w:rPr>
-        <w:t xml:space="preserve"> Azevedo, </w:t>
-      </w:r>
-      <w:proofErr w:type="spellStart"/>
-      <w:r>
-        <w:rPr>
-          <w:rFonts w:ascii="Times New Roman" w:eastAsia="Times New Roman" w:hAnsi="Times New Roman" w:cs="Times New Roman"/>
-          <w:sz w:val="28"/>
-          <w:szCs w:val="28"/>
-        </w:rPr>
-        <w:t>Vinicuis</w:t>
-      </w:r>
-      <w:proofErr w:type="spellEnd"/>
-      <w:r>
-        <w:rPr>
-          <w:rFonts w:ascii="Times New Roman" w:eastAsia="Times New Roman" w:hAnsi="Times New Roman" w:cs="Times New Roman"/>
-          <w:sz w:val="28"/>
-          <w:szCs w:val="28"/>
-        </w:rPr>
-        <w:t xml:space="preserve"> B. Cardoso, Avelino </w:t>
-      </w:r>
-      <w:proofErr w:type="spellStart"/>
-      <w:r>
-        <w:rPr>
-          <w:rFonts w:ascii="Times New Roman" w:eastAsia="Times New Roman" w:hAnsi="Times New Roman" w:cs="Times New Roman"/>
-          <w:sz w:val="28"/>
-          <w:szCs w:val="28"/>
-        </w:rPr>
-        <w:t>Forechi</w:t>
-      </w:r>
-      <w:proofErr w:type="spellEnd"/>
-      <w:r>
-        <w:rPr>
-          <w:rFonts w:ascii="Times New Roman" w:eastAsia="Times New Roman" w:hAnsi="Times New Roman" w:cs="Times New Roman"/>
-          <w:sz w:val="28"/>
-          <w:szCs w:val="28"/>
-        </w:rPr>
-        <w:t xml:space="preserve">, Luan F.R. Jesus, Rodrigo R. </w:t>
-      </w:r>
-      <w:proofErr w:type="spellStart"/>
-      <w:r>
-        <w:rPr>
-          <w:rFonts w:ascii="Times New Roman" w:eastAsia="Times New Roman" w:hAnsi="Times New Roman" w:cs="Times New Roman"/>
-          <w:sz w:val="28"/>
-          <w:szCs w:val="28"/>
-        </w:rPr>
-        <w:t>Berriel</w:t>
-      </w:r>
-      <w:proofErr w:type="spellEnd"/>
-      <w:r>
-        <w:rPr>
-          <w:rFonts w:ascii="Times New Roman" w:eastAsia="Times New Roman" w:hAnsi="Times New Roman" w:cs="Times New Roman"/>
-          <w:sz w:val="28"/>
-          <w:szCs w:val="28"/>
-        </w:rPr>
-        <w:t xml:space="preserve">, Thiago M. </w:t>
-      </w:r>
-      <w:proofErr w:type="spellStart"/>
-      <w:r>
-        <w:rPr>
-          <w:rFonts w:ascii="Times New Roman" w:eastAsia="Times New Roman" w:hAnsi="Times New Roman" w:cs="Times New Roman"/>
-          <w:sz w:val="28"/>
-          <w:szCs w:val="28"/>
-        </w:rPr>
-        <w:t>Paixao</w:t>
-      </w:r>
-      <w:proofErr w:type="spellEnd"/>
-      <w:r>
-        <w:rPr>
-          <w:rFonts w:ascii="Times New Roman" w:eastAsia="Times New Roman" w:hAnsi="Times New Roman" w:cs="Times New Roman"/>
-          <w:sz w:val="28"/>
-          <w:szCs w:val="28"/>
-        </w:rPr>
-        <w:t xml:space="preserve">, Filipe </w:t>
-      </w:r>
-      <w:proofErr w:type="spellStart"/>
-      <w:r>
-        <w:rPr>
-          <w:rFonts w:ascii="Times New Roman" w:eastAsia="Times New Roman" w:hAnsi="Times New Roman" w:cs="Times New Roman"/>
-          <w:sz w:val="28"/>
-          <w:szCs w:val="28"/>
-        </w:rPr>
-        <w:t>Murtz</w:t>
-      </w:r>
-      <w:proofErr w:type="spellEnd"/>
-      <w:r>
-        <w:rPr>
-          <w:rFonts w:ascii="Times New Roman" w:eastAsia="Times New Roman" w:hAnsi="Times New Roman" w:cs="Times New Roman"/>
-          <w:sz w:val="28"/>
-          <w:szCs w:val="28"/>
-        </w:rPr>
-        <w:t xml:space="preserve">, Thiago Oliveira-Santos, Alberto F. De </w:t>
-      </w:r>
-      <w:proofErr w:type="spellStart"/>
-      <w:r>
-        <w:rPr>
-          <w:rFonts w:ascii="Times New Roman" w:eastAsia="Times New Roman" w:hAnsi="Times New Roman" w:cs="Times New Roman"/>
-          <w:sz w:val="28"/>
-          <w:szCs w:val="28"/>
-        </w:rPr>
-        <w:t>souza</w:t>
-      </w:r>
-      <w:proofErr w:type="spellEnd"/>
-      <w:r>
-        <w:rPr>
-          <w:rFonts w:ascii="Times New Roman" w:eastAsia="Times New Roman" w:hAnsi="Times New Roman" w:cs="Times New Roman"/>
-          <w:sz w:val="28"/>
-          <w:szCs w:val="28"/>
-        </w:rPr>
-        <w:t xml:space="preserve">, 2019, </w:t>
-      </w:r>
-      <w:hyperlink r:id="rId29" w:history="1">
+        <w:lastRenderedPageBreak/>
+        <w:t xml:space="preserve">[7] Claudine Badue, Ranik Guidolini, Raphel V. Carneiro, Pedra Azevedo, Vinicuis B. Cardoso, Avelino Forechi, Luan F.R. Jesus, Rodrigo R. Berriel, Thiago M. Paixao, Filipe Murtz, Thiago Oliveira-Santos, Alberto F. De souza, 2019, </w:t>
+      </w:r>
+      <w:hyperlink r:id="rId31" w:history="1">
         <w:r>
           <w:rPr>
             <w:rStyle w:val="Hyperlink"/>
@@ -13398,61 +13237,7 @@
           <w:sz w:val="28"/>
           <w:szCs w:val="28"/>
         </w:rPr>
-        <w:t xml:space="preserve">[8] Yasir Dawood Salman, Ku </w:t>
-      </w:r>
-      <w:proofErr w:type="spellStart"/>
-      <w:r>
-        <w:rPr>
-          <w:rFonts w:ascii="Times New Roman" w:eastAsia="Times New Roman" w:hAnsi="Times New Roman" w:cs="Times New Roman"/>
-          <w:sz w:val="28"/>
-          <w:szCs w:val="28"/>
-        </w:rPr>
-        <w:t>Ruhana</w:t>
-      </w:r>
-      <w:proofErr w:type="spellEnd"/>
-      <w:r>
-        <w:rPr>
-          <w:rFonts w:ascii="Times New Roman" w:eastAsia="Times New Roman" w:hAnsi="Times New Roman" w:cs="Times New Roman"/>
-          <w:sz w:val="28"/>
-          <w:szCs w:val="28"/>
-        </w:rPr>
-        <w:t xml:space="preserve"> Ku-Muhammed, </w:t>
-      </w:r>
-      <w:proofErr w:type="spellStart"/>
-      <w:r>
-        <w:rPr>
-          <w:rFonts w:ascii="Times New Roman" w:eastAsia="Times New Roman" w:hAnsi="Times New Roman" w:cs="Times New Roman"/>
-          <w:sz w:val="28"/>
-          <w:szCs w:val="28"/>
-        </w:rPr>
-        <w:t>Eiji</w:t>
-      </w:r>
-      <w:proofErr w:type="spellEnd"/>
-      <w:r>
-        <w:rPr>
-          <w:rFonts w:ascii="Times New Roman" w:eastAsia="Times New Roman" w:hAnsi="Times New Roman" w:cs="Times New Roman"/>
-          <w:sz w:val="28"/>
-          <w:szCs w:val="28"/>
-        </w:rPr>
-        <w:t xml:space="preserve"> </w:t>
-      </w:r>
-      <w:proofErr w:type="spellStart"/>
-      <w:r>
-        <w:rPr>
-          <w:rFonts w:ascii="Times New Roman" w:eastAsia="Times New Roman" w:hAnsi="Times New Roman" w:cs="Times New Roman"/>
-          <w:sz w:val="28"/>
-          <w:szCs w:val="28"/>
-        </w:rPr>
-        <w:t>Kamika</w:t>
-      </w:r>
-      <w:proofErr w:type="spellEnd"/>
-      <w:r>
-        <w:rPr>
-          <w:rFonts w:ascii="Times New Roman" w:eastAsia="Times New Roman" w:hAnsi="Times New Roman" w:cs="Times New Roman"/>
-          <w:sz w:val="28"/>
-          <w:szCs w:val="28"/>
-        </w:rPr>
-        <w:t>, Proceedings of the 6</w:t>
+        <w:t>[8] Yasir Dawood Salman, Ku Ruhana Ku-Muhammed, Eiji Kamika, Proceedings of the 6</w:t>
       </w:r>
       <w:r>
         <w:rPr>
@@ -13487,43 +13272,7 @@
           <w:sz w:val="28"/>
           <w:szCs w:val="28"/>
         </w:rPr>
-        <w:t xml:space="preserve">[9] Suresh A., Sridhar CP., Gaba D., </w:t>
-      </w:r>
-      <w:proofErr w:type="spellStart"/>
-      <w:r>
-        <w:rPr>
-          <w:rFonts w:ascii="Times New Roman" w:eastAsia="Times New Roman" w:hAnsi="Times New Roman" w:cs="Times New Roman"/>
-          <w:sz w:val="28"/>
-          <w:szCs w:val="28"/>
-        </w:rPr>
-        <w:t>Laha</w:t>
-      </w:r>
-      <w:proofErr w:type="spellEnd"/>
-      <w:r>
-        <w:rPr>
-          <w:rFonts w:ascii="Times New Roman" w:eastAsia="Times New Roman" w:hAnsi="Times New Roman" w:cs="Times New Roman"/>
-          <w:sz w:val="28"/>
-          <w:szCs w:val="28"/>
-        </w:rPr>
-        <w:t xml:space="preserve"> D., Bhambri S., 2019, Design and Development of Intelligent Self Driving Car using ROS and Machine Vision Algorithm. In: Kim JH, et. al (eds), Robot Intelligence Technology and Applications 5. </w:t>
-      </w:r>
-      <w:proofErr w:type="spellStart"/>
-      <w:r>
-        <w:rPr>
-          <w:rFonts w:ascii="Times New Roman" w:eastAsia="Times New Roman" w:hAnsi="Times New Roman" w:cs="Times New Roman"/>
-          <w:sz w:val="28"/>
-          <w:szCs w:val="28"/>
-        </w:rPr>
-        <w:t>RiTa</w:t>
-      </w:r>
-      <w:proofErr w:type="spellEnd"/>
-      <w:r>
-        <w:rPr>
-          <w:rFonts w:ascii="Times New Roman" w:eastAsia="Times New Roman" w:hAnsi="Times New Roman" w:cs="Times New Roman"/>
-          <w:sz w:val="28"/>
-          <w:szCs w:val="28"/>
-        </w:rPr>
-        <w:t xml:space="preserve"> 2017. Advances in Intelligent Systems and Computing, Vol.751</w:t>
+        <w:t>[9] Suresh A., Sridhar CP., Gaba D., Laha D., Bhambri S., 2019, Design and Development of Intelligent Self Driving Car using ROS and Machine Vision Algorithm. In: Kim JH, et. al (eds), Robot Intelligence Technology and Applications 5. RiTa 2017. Advances in Intelligent Systems and Computing, Vol.751</w:t>
       </w:r>
       <w:r>
         <w:rPr>
@@ -13569,7 +13318,7 @@
         </w:rPr>
         <w:t xml:space="preserve">[11] Ross Girshick Jeff Donahue, Trevor Darrel, Jitendra Malik, </w:t>
       </w:r>
-      <w:hyperlink r:id="rId30" w:history="1">
+      <w:hyperlink r:id="rId32" w:history="1">
         <w:r>
           <w:rPr>
             <w:rStyle w:val="Hyperlink"/>
@@ -13596,171 +13345,45 @@
           <w:sz w:val="28"/>
           <w:szCs w:val="28"/>
         </w:rPr>
-        <w:t xml:space="preserve">[12] </w:t>
-      </w:r>
-      <w:proofErr w:type="spellStart"/>
-      <w:r>
-        <w:rPr>
-          <w:rFonts w:ascii="Times New Roman" w:eastAsia="Times New Roman" w:hAnsi="Times New Roman" w:cs="Times New Roman"/>
-          <w:sz w:val="28"/>
-          <w:szCs w:val="28"/>
-        </w:rPr>
-        <w:t>Sajan</w:t>
-      </w:r>
-      <w:proofErr w:type="spellEnd"/>
-      <w:r>
-        <w:rPr>
-          <w:rFonts w:ascii="Times New Roman" w:eastAsia="Times New Roman" w:hAnsi="Times New Roman" w:cs="Times New Roman"/>
-          <w:sz w:val="28"/>
-          <w:szCs w:val="28"/>
-        </w:rPr>
-        <w:t xml:space="preserve"> Patel, Brent Griffin, Kristofer </w:t>
-      </w:r>
-      <w:proofErr w:type="spellStart"/>
-      <w:r>
-        <w:rPr>
-          <w:rFonts w:ascii="Times New Roman" w:eastAsia="Times New Roman" w:hAnsi="Times New Roman" w:cs="Times New Roman"/>
-          <w:sz w:val="28"/>
-          <w:szCs w:val="28"/>
-        </w:rPr>
-        <w:t>Kusano</w:t>
-      </w:r>
-      <w:proofErr w:type="spellEnd"/>
-      <w:r>
-        <w:rPr>
-          <w:rFonts w:ascii="Times New Roman" w:eastAsia="Times New Roman" w:hAnsi="Times New Roman" w:cs="Times New Roman"/>
-          <w:sz w:val="28"/>
-          <w:szCs w:val="28"/>
-        </w:rPr>
-        <w:t>, Jason J Carso, 2019, arXiv:1801.04340v4</w:t>
-      </w:r>
-    </w:p>
-    <w:p>
-      <w:pPr>
-        <w:jc w:val="both"/>
-        <w:rPr>
-          <w:rFonts w:ascii="Times New Roman" w:eastAsia="Times New Roman" w:hAnsi="Times New Roman" w:cs="Times New Roman"/>
-          <w:sz w:val="28"/>
-          <w:szCs w:val="28"/>
-        </w:rPr>
-      </w:pPr>
-      <w:r>
-        <w:rPr>
-          <w:rFonts w:ascii="Times New Roman" w:eastAsia="Times New Roman" w:hAnsi="Times New Roman" w:cs="Times New Roman"/>
-          <w:sz w:val="28"/>
-          <w:szCs w:val="28"/>
-        </w:rPr>
-        <w:t xml:space="preserve">[13] </w:t>
-      </w:r>
-      <w:proofErr w:type="spellStart"/>
-      <w:r>
-        <w:rPr>
-          <w:rFonts w:ascii="Times New Roman" w:eastAsia="Times New Roman" w:hAnsi="Times New Roman" w:cs="Times New Roman"/>
-          <w:sz w:val="28"/>
-          <w:szCs w:val="28"/>
-        </w:rPr>
-        <w:t>Shaoqing</w:t>
-      </w:r>
-      <w:proofErr w:type="spellEnd"/>
-      <w:r>
-        <w:rPr>
-          <w:rFonts w:ascii="Times New Roman" w:eastAsia="Times New Roman" w:hAnsi="Times New Roman" w:cs="Times New Roman"/>
-          <w:sz w:val="28"/>
-          <w:szCs w:val="28"/>
-        </w:rPr>
-        <w:t xml:space="preserve"> Ren, </w:t>
-      </w:r>
-      <w:proofErr w:type="spellStart"/>
-      <w:r>
-        <w:rPr>
-          <w:rFonts w:ascii="Times New Roman" w:eastAsia="Times New Roman" w:hAnsi="Times New Roman" w:cs="Times New Roman"/>
-          <w:sz w:val="28"/>
-          <w:szCs w:val="28"/>
-        </w:rPr>
-        <w:t>Kaiming</w:t>
-      </w:r>
-      <w:proofErr w:type="spellEnd"/>
-      <w:r>
-        <w:rPr>
-          <w:rFonts w:ascii="Times New Roman" w:eastAsia="Times New Roman" w:hAnsi="Times New Roman" w:cs="Times New Roman"/>
-          <w:sz w:val="28"/>
-          <w:szCs w:val="28"/>
-        </w:rPr>
-        <w:t xml:space="preserve"> He, Ross Girshick, Jain Sun, 2016, arXiv:1506.01497v3.</w:t>
-      </w:r>
-    </w:p>
-    <w:p>
-      <w:pPr>
-        <w:jc w:val="both"/>
-        <w:rPr>
-          <w:rFonts w:ascii="Times New Roman" w:eastAsia="Times New Roman" w:hAnsi="Times New Roman" w:cs="Times New Roman"/>
-          <w:sz w:val="28"/>
-          <w:szCs w:val="28"/>
-        </w:rPr>
-      </w:pPr>
-      <w:r>
-        <w:rPr>
-          <w:rFonts w:ascii="Times New Roman" w:eastAsia="Times New Roman" w:hAnsi="Times New Roman" w:cs="Times New Roman"/>
-          <w:sz w:val="28"/>
-          <w:szCs w:val="28"/>
-        </w:rPr>
-        <w:t xml:space="preserve">[14] Syed </w:t>
-      </w:r>
-      <w:proofErr w:type="spellStart"/>
-      <w:r>
-        <w:rPr>
-          <w:rFonts w:ascii="Times New Roman" w:eastAsia="Times New Roman" w:hAnsi="Times New Roman" w:cs="Times New Roman"/>
-          <w:sz w:val="28"/>
-          <w:szCs w:val="28"/>
-        </w:rPr>
-        <w:t>Owais</w:t>
-      </w:r>
-      <w:proofErr w:type="spellEnd"/>
-      <w:r>
-        <w:rPr>
-          <w:rFonts w:ascii="Times New Roman" w:eastAsia="Times New Roman" w:hAnsi="Times New Roman" w:cs="Times New Roman"/>
-          <w:sz w:val="28"/>
-          <w:szCs w:val="28"/>
-        </w:rPr>
-        <w:t xml:space="preserve"> Ali Chishti, Hafiz M. Bilal </w:t>
-      </w:r>
-      <w:proofErr w:type="spellStart"/>
-      <w:r>
-        <w:rPr>
-          <w:rFonts w:ascii="Times New Roman" w:eastAsia="Times New Roman" w:hAnsi="Times New Roman" w:cs="Times New Roman"/>
-          <w:sz w:val="28"/>
-          <w:szCs w:val="28"/>
-        </w:rPr>
-        <w:t>Zaib</w:t>
-      </w:r>
-      <w:proofErr w:type="spellEnd"/>
-      <w:r>
-        <w:rPr>
-          <w:rFonts w:ascii="Times New Roman" w:eastAsia="Times New Roman" w:hAnsi="Times New Roman" w:cs="Times New Roman"/>
-          <w:sz w:val="28"/>
-          <w:szCs w:val="28"/>
-        </w:rPr>
-        <w:t xml:space="preserve">, Sana </w:t>
-      </w:r>
-      <w:proofErr w:type="spellStart"/>
-      <w:r>
-        <w:rPr>
-          <w:rFonts w:ascii="Times New Roman" w:eastAsia="Times New Roman" w:hAnsi="Times New Roman" w:cs="Times New Roman"/>
-          <w:sz w:val="28"/>
-          <w:szCs w:val="28"/>
-        </w:rPr>
-        <w:t>Raiz</w:t>
-      </w:r>
-      <w:proofErr w:type="spellEnd"/>
-      <w:r>
-        <w:rPr>
-          <w:rFonts w:ascii="Times New Roman" w:eastAsia="Times New Roman" w:hAnsi="Times New Roman" w:cs="Times New Roman"/>
-          <w:sz w:val="28"/>
-          <w:szCs w:val="28"/>
-        </w:rPr>
-        <w:t xml:space="preserve">, 2018, </w:t>
-      </w:r>
-      <w:hyperlink r:id="rId31" w:history="1">
+        <w:t>[12] Sajan Patel, Brent Griffin, Kristofer Kusano, Jason J Carso, 2019, arXiv:1801.04340v4</w:t>
+      </w:r>
+    </w:p>
+    <w:p>
+      <w:pPr>
+        <w:jc w:val="both"/>
+        <w:rPr>
+          <w:rFonts w:ascii="Times New Roman" w:eastAsia="Times New Roman" w:hAnsi="Times New Roman" w:cs="Times New Roman"/>
+          <w:sz w:val="28"/>
+          <w:szCs w:val="28"/>
+        </w:rPr>
+      </w:pPr>
+      <w:r>
+        <w:rPr>
+          <w:rFonts w:ascii="Times New Roman" w:eastAsia="Times New Roman" w:hAnsi="Times New Roman" w:cs="Times New Roman"/>
+          <w:sz w:val="28"/>
+          <w:szCs w:val="28"/>
+        </w:rPr>
+        <w:t>[13] Shaoqing Ren, Kaiming He, Ross Girshick, Jain Sun, 2016, arXiv:1506.01497v3.</w:t>
+      </w:r>
+    </w:p>
+    <w:p>
+      <w:pPr>
+        <w:jc w:val="both"/>
+        <w:rPr>
+          <w:rFonts w:ascii="Times New Roman" w:eastAsia="Times New Roman" w:hAnsi="Times New Roman" w:cs="Times New Roman"/>
+          <w:sz w:val="28"/>
+          <w:szCs w:val="28"/>
+        </w:rPr>
+      </w:pPr>
+      <w:r>
+        <w:rPr>
+          <w:rFonts w:ascii="Times New Roman" w:eastAsia="Times New Roman" w:hAnsi="Times New Roman" w:cs="Times New Roman"/>
+          <w:sz w:val="28"/>
+          <w:szCs w:val="28"/>
+        </w:rPr>
+        <w:t xml:space="preserve">[14] Syed Owais Ali Chishti, Hafiz M. Bilal Zaib, Sana Raiz, 2018, </w:t>
+      </w:r>
+      <w:hyperlink r:id="rId33" w:history="1">
         <w:r>
           <w:rPr>
             <w:rStyle w:val="Hyperlink"/>
@@ -13824,6 +13447,56 @@
     </w:sectPr>
   </w:body>
 </w:document>
+</file>
+
+<file path=word/endnotes.xml><?xml version="1.0" encoding="utf-8"?>
+<w:endnotes xmlns:wpc="http://schemas.microsoft.com/office/word/2010/wordprocessingCanvas" xmlns:cx="http://schemas.microsoft.com/office/drawing/2014/chartex" xmlns:cx1="http://schemas.microsoft.com/office/drawing/2015/9/8/chartex" xmlns:cx2="http://schemas.microsoft.com/office/drawing/2015/10/21/chartex" xmlns:cx3="http://schemas.microsoft.com/office/drawing/2016/5/9/chartex" xmlns:cx4="http://schemas.microsoft.com/office/drawing/2016/5/10/chartex" xmlns:cx5="http://schemas.microsoft.com/office/drawing/2016/5/11/chartex" xmlns:cx6="http://schemas.microsoft.com/office/drawing/2016/5/12/chartex" xmlns:cx7="http://schemas.microsoft.com/office/drawing/2016/5/13/chartex" xmlns:cx8="http://schemas.microsoft.com/office/drawing/2016/5/14/chartex" xmlns:mc="http://schemas.openxmlformats.org/markup-compatibility/2006" xmlns:aink="http://schemas.microsoft.com/office/drawing/2016/ink" xmlns:am3d="http://schemas.microsoft.com/office/drawing/2017/model3d" xmlns:o="urn:schemas-microsoft-com:office:office" xmlns:r="http://schemas.openxmlformats.org/officeDocument/2006/relationships" xmlns:m="http://schemas.openxmlformats.org/officeDocument/2006/math" xmlns:v="urn:schemas-microsoft-com:vml" xmlns:wp14="http://schemas.microsoft.com/office/word/2010/wordprocessingDrawing" xmlns:wp="http://schemas.openxmlformats.org/drawingml/2006/wordprocessingDrawing" xmlns:w10="urn:schemas-microsoft-com:office:word" xmlns:w="http://schemas.openxmlformats.org/wordprocessingml/2006/main" xmlns:w14="http://schemas.microsoft.com/office/word/2010/wordml" xmlns:w15="http://schemas.microsoft.com/office/word/2012/wordml" xmlns:w16cid="http://schemas.microsoft.com/office/word/2016/wordml/cid" xmlns:w16se="http://schemas.microsoft.com/office/word/2015/wordml/symex" xmlns:wpg="http://schemas.microsoft.com/office/word/2010/wordprocessingGroup" xmlns:wpi="http://schemas.microsoft.com/office/word/2010/wordprocessingInk" xmlns:wne="http://schemas.microsoft.com/office/word/2006/wordml" xmlns:wps="http://schemas.microsoft.com/office/word/2010/wordprocessingShape" mc:Ignorable="w14 w15 w16se w16cid wp14">
+  <w:endnote w:type="separator" w:id="-1">
+    <w:p>
+      <w:pPr>
+        <w:spacing w:after="0" w:line="240" w:lineRule="auto"/>
+      </w:pPr>
+      <w:r>
+        <w:separator/>
+      </w:r>
+    </w:p>
+  </w:endnote>
+  <w:endnote w:type="continuationSeparator" w:id="0">
+    <w:p>
+      <w:pPr>
+        <w:spacing w:after="0" w:line="240" w:lineRule="auto"/>
+      </w:pPr>
+      <w:r>
+        <w:continuationSeparator/>
+      </w:r>
+    </w:p>
+  </w:endnote>
+</w:endnotes>
+</file>
+
+<file path=word/footnotes.xml><?xml version="1.0" encoding="utf-8"?>
+<w:footnotes xmlns:wpc="http://schemas.microsoft.com/office/word/2010/wordprocessingCanvas" xmlns:cx="http://schemas.microsoft.com/office/drawing/2014/chartex" xmlns:cx1="http://schemas.microsoft.com/office/drawing/2015/9/8/chartex" xmlns:cx2="http://schemas.microsoft.com/office/drawing/2015/10/21/chartex" xmlns:cx3="http://schemas.microsoft.com/office/drawing/2016/5/9/chartex" xmlns:cx4="http://schemas.microsoft.com/office/drawing/2016/5/10/chartex" xmlns:cx5="http://schemas.microsoft.com/office/drawing/2016/5/11/chartex" xmlns:cx6="http://schemas.microsoft.com/office/drawing/2016/5/12/chartex" xmlns:cx7="http://schemas.microsoft.com/office/drawing/2016/5/13/chartex" xmlns:cx8="http://schemas.microsoft.com/office/drawing/2016/5/14/chartex" xmlns:mc="http://schemas.openxmlformats.org/markup-compatibility/2006" xmlns:aink="http://schemas.microsoft.com/office/drawing/2016/ink" xmlns:am3d="http://schemas.microsoft.com/office/drawing/2017/model3d" xmlns:o="urn:schemas-microsoft-com:office:office" xmlns:r="http://schemas.openxmlformats.org/officeDocument/2006/relationships" xmlns:m="http://schemas.openxmlformats.org/officeDocument/2006/math" xmlns:v="urn:schemas-microsoft-com:vml" xmlns:wp14="http://schemas.microsoft.com/office/word/2010/wordprocessingDrawing" xmlns:wp="http://schemas.openxmlformats.org/drawingml/2006/wordprocessingDrawing" xmlns:w10="urn:schemas-microsoft-com:office:word" xmlns:w="http://schemas.openxmlformats.org/wordprocessingml/2006/main" xmlns:w14="http://schemas.microsoft.com/office/word/2010/wordml" xmlns:w15="http://schemas.microsoft.com/office/word/2012/wordml" xmlns:w16cid="http://schemas.microsoft.com/office/word/2016/wordml/cid" xmlns:w16se="http://schemas.microsoft.com/office/word/2015/wordml/symex" xmlns:wpg="http://schemas.microsoft.com/office/word/2010/wordprocessingGroup" xmlns:wpi="http://schemas.microsoft.com/office/word/2010/wordprocessingInk" xmlns:wne="http://schemas.microsoft.com/office/word/2006/wordml" xmlns:wps="http://schemas.microsoft.com/office/word/2010/wordprocessingShape" mc:Ignorable="w14 w15 w16se w16cid wp14">
+  <w:footnote w:type="separator" w:id="-1">
+    <w:p>
+      <w:pPr>
+        <w:spacing w:after="0" w:line="240" w:lineRule="auto"/>
+      </w:pPr>
+      <w:r>
+        <w:separator/>
+      </w:r>
+    </w:p>
+  </w:footnote>
+  <w:footnote w:type="continuationSeparator" w:id="0">
+    <w:p>
+      <w:pPr>
+        <w:spacing w:after="0" w:line="240" w:lineRule="auto"/>
+      </w:pPr>
+      <w:r>
+        <w:continuationSeparator/>
+      </w:r>
+    </w:p>
+  </w:footnote>
+</w:footnotes>
 </file>
 
 <file path=word/numbering.xml><?xml version="1.0" encoding="utf-8"?>
@@ -16389,6 +16062,50 @@
       <w:shd w:val="clear" w:color="auto" w:fill="E1DFDD"/>
     </w:rPr>
   </w:style>
+  <w:style w:type="paragraph" w:styleId="Header">
+    <w:name w:val="header"/>
+    <w:basedOn w:val="Normal"/>
+    <w:link w:val="HeaderChar"/>
+    <w:uiPriority w:val="99"/>
+    <w:unhideWhenUsed/>
+    <w:rsid w:val="009330C6"/>
+    <w:pPr>
+      <w:tabs>
+        <w:tab w:val="center" w:pos="4680"/>
+        <w:tab w:val="right" w:pos="9360"/>
+      </w:tabs>
+      <w:spacing w:after="0" w:line="240" w:lineRule="auto"/>
+    </w:pPr>
+  </w:style>
+  <w:style w:type="character" w:customStyle="1" w:styleId="HeaderChar">
+    <w:name w:val="Header Char"/>
+    <w:basedOn w:val="DefaultParagraphFont"/>
+    <w:link w:val="Header"/>
+    <w:uiPriority w:val="99"/>
+    <w:rsid w:val="009330C6"/>
+  </w:style>
+  <w:style w:type="paragraph" w:styleId="Footer">
+    <w:name w:val="footer"/>
+    <w:basedOn w:val="Normal"/>
+    <w:link w:val="FooterChar"/>
+    <w:uiPriority w:val="99"/>
+    <w:unhideWhenUsed/>
+    <w:rsid w:val="009330C6"/>
+    <w:pPr>
+      <w:tabs>
+        <w:tab w:val="center" w:pos="4680"/>
+        <w:tab w:val="right" w:pos="9360"/>
+      </w:tabs>
+      <w:spacing w:after="0" w:line="240" w:lineRule="auto"/>
+    </w:pPr>
+  </w:style>
+  <w:style w:type="character" w:customStyle="1" w:styleId="FooterChar">
+    <w:name w:val="Footer Char"/>
+    <w:basedOn w:val="DefaultParagraphFont"/>
+    <w:link w:val="Footer"/>
+    <w:uiPriority w:val="99"/>
+    <w:rsid w:val="009330C6"/>
+  </w:style>
 </w:styles>
 </file>
 
@@ -16717,7 +16434,7 @@
 </file>
 
 <file path=customXml/itemProps1.xml><?xml version="1.0" encoding="utf-8"?>
-<ds:datastoreItem xmlns:ds="http://schemas.openxmlformats.org/officeDocument/2006/customXml" ds:itemID="{B7F53E12-308D-4D68-834E-B791D4FCC0F8}">
+<ds:datastoreItem xmlns:ds="http://schemas.openxmlformats.org/officeDocument/2006/customXml" ds:itemID="{931D0087-3C31-4AB7-8096-7538A5D8E258}">
   <ds:schemaRefs>
     <ds:schemaRef ds:uri="http://schemas.openxmlformats.org/officeDocument/2006/bibliography"/>
   </ds:schemaRefs>

</xml_diff>

<commit_message>
The Project was Completed, (Main Document Final)
</commit_message>
<xml_diff>
--- a/Main Document Final.docx
+++ b/Main Document Final.docx
@@ -1283,34 +1283,47 @@
           <w:szCs w:val="20"/>
         </w:rPr>
         <w:drawing>
-          <wp:inline distT="0" distB="0" distL="114300" distR="114300" wp14:anchorId="152FCDCA" wp14:editId="3BF8D74D">
-            <wp:extent cx="5114925" cy="2371725"/>
-            <wp:effectExtent l="0" t="0" r="9525" b="9525"/>
-            <wp:docPr id="3" name="image7.jpg"/>
-            <wp:cNvGraphicFramePr/>
+          <wp:inline distT="0" distB="0" distL="0" distR="0" wp14:anchorId="6F21D444" wp14:editId="327FDE9A">
+            <wp:extent cx="3945890" cy="2553077"/>
+            <wp:effectExtent l="0" t="0" r="0" b="0"/>
+            <wp:docPr id="15" name="Picture 15"/>
+            <wp:cNvGraphicFramePr>
+              <a:graphicFrameLocks xmlns:a="http://schemas.openxmlformats.org/drawingml/2006/main" noChangeAspect="1"/>
+            </wp:cNvGraphicFramePr>
             <a:graphic xmlns:a="http://schemas.openxmlformats.org/drawingml/2006/main">
               <a:graphicData uri="http://schemas.openxmlformats.org/drawingml/2006/picture">
                 <pic:pic xmlns:pic="http://schemas.openxmlformats.org/drawingml/2006/picture">
                   <pic:nvPicPr>
-                    <pic:cNvPr id="0" name="image7.jpg"/>
-                    <pic:cNvPicPr preferRelativeResize="0"/>
+                    <pic:cNvPr id="0" name="Picture 1"/>
+                    <pic:cNvPicPr>
+                      <a:picLocks noChangeAspect="1" noChangeArrowheads="1"/>
+                    </pic:cNvPicPr>
                   </pic:nvPicPr>
                   <pic:blipFill>
-                    <a:blip r:embed="rId12"/>
+                    <a:blip r:embed="rId12" cstate="print">
+                      <a:extLst>
+                        <a:ext uri="{28A0092B-C50C-407E-A947-70E740481C1C}">
+                          <a14:useLocalDpi xmlns:a14="http://schemas.microsoft.com/office/drawing/2010/main" val="0"/>
+                        </a:ext>
+                      </a:extLst>
+                    </a:blip>
                     <a:srcRect/>
                     <a:stretch>
                       <a:fillRect/>
                     </a:stretch>
                   </pic:blipFill>
-                  <pic:spPr>
+                  <pic:spPr bwMode="auto">
                     <a:xfrm>
                       <a:off x="0" y="0"/>
-                      <a:ext cx="5114925" cy="2371725"/>
+                      <a:ext cx="3963371" cy="2564388"/>
                     </a:xfrm>
                     <a:prstGeom prst="rect">
                       <a:avLst/>
                     </a:prstGeom>
-                    <a:ln/>
+                    <a:noFill/>
+                    <a:ln>
+                      <a:noFill/>
+                    </a:ln>
                   </pic:spPr>
                 </pic:pic>
               </a:graphicData>
@@ -1356,25 +1369,8 @@
           <w:szCs w:val="28"/>
         </w:rPr>
       </w:pPr>
-    </w:p>
-    <w:p>
-      <w:pPr>
-        <w:pBdr>
-          <w:top w:val="nil"/>
-          <w:left w:val="nil"/>
-          <w:bottom w:val="nil"/>
-          <w:right w:val="nil"/>
-          <w:between w:val="nil"/>
-        </w:pBdr>
-        <w:spacing w:after="0" w:line="240" w:lineRule="auto"/>
-        <w:jc w:val="both"/>
-        <w:rPr>
-          <w:rFonts w:ascii="Times New Roman" w:eastAsia="Times New Roman" w:hAnsi="Times New Roman" w:cs="Times New Roman"/>
-          <w:color w:val="000000"/>
-          <w:sz w:val="28"/>
-          <w:szCs w:val="28"/>
-        </w:rPr>
-      </w:pPr>
+      <w:bookmarkStart w:id="0" w:name="_GoBack"/>
+      <w:bookmarkEnd w:id="0"/>
       <w:r>
         <w:rPr>
           <w:rFonts w:ascii="Times New Roman" w:eastAsia="Times New Roman" w:hAnsi="Times New Roman" w:cs="Times New Roman"/>
@@ -4048,18 +4044,7 @@
           <w:sz w:val="30"/>
           <w:szCs w:val="30"/>
         </w:rPr>
-        <w:t>vehicle [9</w:t>
-      </w:r>
-      <w:bookmarkStart w:id="0" w:name="_GoBack"/>
-      <w:bookmarkEnd w:id="0"/>
-      <w:r>
-        <w:rPr>
-          <w:rFonts w:ascii="Times New Roman" w:eastAsia="Times New Roman" w:hAnsi="Times New Roman" w:cs="Times New Roman"/>
-          <w:color w:val="000000"/>
-          <w:sz w:val="30"/>
-          <w:szCs w:val="30"/>
-        </w:rPr>
-        <w:t>]</w:t>
+        <w:t>vehicle [9]</w:t>
       </w:r>
       <w:r>
         <w:rPr>
@@ -16434,7 +16419,7 @@
 </file>
 
 <file path=customXml/itemProps1.xml><?xml version="1.0" encoding="utf-8"?>
-<ds:datastoreItem xmlns:ds="http://schemas.openxmlformats.org/officeDocument/2006/customXml" ds:itemID="{931D0087-3C31-4AB7-8096-7538A5D8E258}">
+<ds:datastoreItem xmlns:ds="http://schemas.openxmlformats.org/officeDocument/2006/customXml" ds:itemID="{FA817498-6864-4FA4-99A0-0CAE84322182}">
   <ds:schemaRefs>
     <ds:schemaRef ds:uri="http://schemas.openxmlformats.org/officeDocument/2006/bibliography"/>
   </ds:schemaRefs>

</xml_diff>

<commit_message>
The References are modified and Cleared
</commit_message>
<xml_diff>
--- a/Main Document Final.docx
+++ b/Main Document Final.docx
@@ -68,7 +68,19 @@
         <w:rPr>
           <w:color w:val="000000"/>
         </w:rPr>
-        <w:t>, Subhash SD</w:t>
+        <w:t>, Subhash S</w:t>
+      </w:r>
+      <w:r>
+        <w:rPr>
+          <w:color w:val="000000"/>
+        </w:rPr>
+        <w:t xml:space="preserve"> </w:t>
+      </w:r>
+      <w:r>
+        <w:rPr>
+          <w:color w:val="000000"/>
+        </w:rPr>
+        <w:t>D</w:t>
       </w:r>
       <w:r>
         <w:rPr>
@@ -564,25 +576,7 @@
           <w:sz w:val="28"/>
           <w:szCs w:val="28"/>
         </w:rPr>
-        <w:t xml:space="preserve"> without the human approach</w:t>
-      </w:r>
-      <w:r>
-        <w:rPr>
-          <w:rFonts w:ascii="Times New Roman" w:eastAsia="Times New Roman" w:hAnsi="Times New Roman" w:cs="Times New Roman"/>
-          <w:color w:val="000000"/>
-          <w:sz w:val="28"/>
-          <w:szCs w:val="28"/>
-        </w:rPr>
-        <w:t xml:space="preserve"> [14]</w:t>
-      </w:r>
-      <w:r>
-        <w:rPr>
-          <w:rFonts w:ascii="Times New Roman" w:eastAsia="Times New Roman" w:hAnsi="Times New Roman" w:cs="Times New Roman"/>
-          <w:color w:val="000000"/>
-          <w:sz w:val="28"/>
-          <w:szCs w:val="28"/>
-        </w:rPr>
-        <w:t xml:space="preserve">.  Self-driving cars technologies mostly involved in the computer system by automating vehicle control parts.  These technological parts possess a range of competencies, from forward-collision warning and antilock brakes to lane-keeping and adaptive drive control, to fully automated driving, Autonomous car combines the variety of sensors, actuators, and cameras.  The benefits of self-driving cars are ease to anticipate and manage traffic </w:t>
+        <w:t xml:space="preserve"> without the human approach.  Self-driving cars technologies mostly involved in the computer system by automating vehicle control parts.  These technological parts possess a range of competencies, from forward-collision warning and antilock brakes to lane-keeping and adaptive drive control, to fully automated driving, Autonomous car combines the variety of sensors, actuators, and cameras.  The benefits of self-driving cars are ease to anticipate and manage traffic </w:t>
       </w:r>
       <w:r>
         <w:rPr>
@@ -725,25 +719,7 @@
           <w:sz w:val="28"/>
           <w:szCs w:val="28"/>
         </w:rPr>
-        <w:t>The first era of autonomous cars started in the 1920s. There is a lot of development taken place in creating new technology in the later 1960s.  The ALV projects were conducted by the Robotics Institute of Carnegie Mellon University Navlab.  By 1994, the double robot vehicles called Vita-2 and VaMP of Daimler-Benz and Ernst Dickman’s exposed self-driving in free lanes.  In 2004 the DARPA (The Defense Advanced Research Projects Agency) conducted the test, were self-driving cars complete the course, but no one did that.  In 2005 the second challenge was conducted, in that Sebastian Thrun led his team and completed the course</w:t>
-      </w:r>
-      <w:r>
-        <w:rPr>
-          <w:rFonts w:ascii="Times New Roman" w:eastAsia="Times New Roman" w:hAnsi="Times New Roman" w:cs="Times New Roman"/>
-          <w:color w:val="000000"/>
-          <w:sz w:val="28"/>
-          <w:szCs w:val="28"/>
-        </w:rPr>
-        <w:t xml:space="preserve"> [7]</w:t>
-      </w:r>
-      <w:r>
-        <w:rPr>
-          <w:rFonts w:ascii="Times New Roman" w:eastAsia="Times New Roman" w:hAnsi="Times New Roman" w:cs="Times New Roman"/>
-          <w:color w:val="000000"/>
-          <w:sz w:val="28"/>
-          <w:szCs w:val="28"/>
-        </w:rPr>
-        <w:t xml:space="preserve">.  The efficient self-driving car technology </w:t>
+        <w:t xml:space="preserve">The first era of autonomous cars started in the 1920s. There is a lot of development taken place in creating new technology in the later 1960s.  The ALV projects were conducted by the Robotics Institute of Carnegie Mellon University Navlab.  By 1994, the double robot vehicles called Vita-2 and VaMP of Daimler-Benz and Ernst Dickman’s exposed self-driving in free lanes.  In 2004 the DARPA (The Defense Advanced Research Projects Agency) conducted the test, were self-driving cars complete the course, but no one did that.  In 2005 the second challenge was conducted, in that Sebastian Thrun led his team and completed the course.  The efficient self-driving car technology </w:t>
       </w:r>
       <w:r>
         <w:rPr>
@@ -1369,8 +1345,6 @@
           <w:szCs w:val="28"/>
         </w:rPr>
       </w:pPr>
-      <w:bookmarkStart w:id="0" w:name="_GoBack"/>
-      <w:bookmarkEnd w:id="0"/>
       <w:r>
         <w:rPr>
           <w:rFonts w:ascii="Times New Roman" w:eastAsia="Times New Roman" w:hAnsi="Times New Roman" w:cs="Times New Roman"/>
@@ -1729,25 +1703,7 @@
           <w:szCs w:val="28"/>
         </w:rPr>
         <w:lastRenderedPageBreak/>
-        <w:t>20,000 kilometers away from the Earth’s surface.  The control system is specified around the earth for controlling satellites</w:t>
-      </w:r>
-      <w:r>
-        <w:rPr>
-          <w:rFonts w:ascii="Times New Roman" w:eastAsia="Times New Roman" w:hAnsi="Times New Roman" w:cs="Times New Roman"/>
-          <w:color w:val="000000"/>
-          <w:sz w:val="28"/>
-          <w:szCs w:val="28"/>
-        </w:rPr>
-        <w:t xml:space="preserve"> [2]</w:t>
-      </w:r>
-      <w:r>
-        <w:rPr>
-          <w:rFonts w:ascii="Times New Roman" w:eastAsia="Times New Roman" w:hAnsi="Times New Roman" w:cs="Times New Roman"/>
-          <w:color w:val="000000"/>
-          <w:sz w:val="28"/>
-          <w:szCs w:val="28"/>
-        </w:rPr>
-        <w:t xml:space="preserve">.   </w:t>
+        <w:t xml:space="preserve">20,000 kilometers away from the Earth’s surface.  The control system is specified around the earth for controlling satellites.   </w:t>
       </w:r>
     </w:p>
     <w:p>
@@ -2752,25 +2708,7 @@
           <w:sz w:val="28"/>
           <w:szCs w:val="28"/>
         </w:rPr>
-        <w:t xml:space="preserve"> the data from the Lidar sensor with HD maps</w:t>
-      </w:r>
-      <w:r>
-        <w:rPr>
-          <w:rFonts w:ascii="Times New Roman" w:eastAsia="Times New Roman" w:hAnsi="Times New Roman" w:cs="Times New Roman"/>
-          <w:color w:val="000000"/>
-          <w:sz w:val="28"/>
-          <w:szCs w:val="28"/>
-        </w:rPr>
-        <w:t xml:space="preserve"> [7]</w:t>
-      </w:r>
-      <w:r>
-        <w:rPr>
-          <w:rFonts w:ascii="Times New Roman" w:eastAsia="Times New Roman" w:hAnsi="Times New Roman" w:cs="Times New Roman"/>
-          <w:color w:val="000000"/>
-          <w:sz w:val="28"/>
-          <w:szCs w:val="28"/>
-        </w:rPr>
-        <w:t xml:space="preserve">.  There are many </w:t>
+        <w:t xml:space="preserve"> the data from the Lidar sensor with HD maps.  There are many </w:t>
       </w:r>
       <w:r>
         <w:rPr>
@@ -5952,43 +5890,7 @@
           <w:sz w:val="28"/>
           <w:szCs w:val="28"/>
         </w:rPr>
-        <w:t>The Convolutional Neural Network is a perfect solution to the Perception problem</w:t>
-      </w:r>
-      <w:r>
-        <w:rPr>
-          <w:rFonts w:ascii="Times New Roman" w:eastAsia="Times New Roman" w:hAnsi="Times New Roman" w:cs="Times New Roman"/>
-          <w:color w:val="000000"/>
-          <w:sz w:val="28"/>
-          <w:szCs w:val="28"/>
-        </w:rPr>
-        <w:t xml:space="preserve"> [11]</w:t>
-      </w:r>
-      <w:r>
-        <w:rPr>
-          <w:rFonts w:ascii="Times New Roman" w:eastAsia="Times New Roman" w:hAnsi="Times New Roman" w:cs="Times New Roman"/>
-          <w:color w:val="000000"/>
-          <w:sz w:val="28"/>
-          <w:szCs w:val="28"/>
-        </w:rPr>
-        <w:t>.  The input values for CNN are multi-dimensional values, including two, and three-dimensional shapes that define most of the sensor data</w:t>
-      </w:r>
-      <w:r>
-        <w:rPr>
-          <w:rFonts w:ascii="Times New Roman" w:eastAsia="Times New Roman" w:hAnsi="Times New Roman" w:cs="Times New Roman"/>
-          <w:color w:val="000000"/>
-          <w:sz w:val="28"/>
-          <w:szCs w:val="28"/>
-        </w:rPr>
-        <w:t>[15]</w:t>
-      </w:r>
-      <w:r>
-        <w:rPr>
-          <w:rFonts w:ascii="Times New Roman" w:eastAsia="Times New Roman" w:hAnsi="Times New Roman" w:cs="Times New Roman"/>
-          <w:color w:val="000000"/>
-          <w:sz w:val="28"/>
-          <w:szCs w:val="28"/>
-        </w:rPr>
-        <w:t>.</w:t>
+        <w:t>The Convolutional Neural Network is a perfect solution to the Perception problem.  The input values for CNN are multi-dimensional values, including two, and three-dimensional shapes that define most of the sensor data.</w:t>
       </w:r>
     </w:p>
     <w:p>
@@ -7081,25 +6983,7 @@
           <w:sz w:val="28"/>
           <w:szCs w:val="28"/>
         </w:rPr>
-        <w:t xml:space="preserve"> the flat layers at the end of a traditional CNN architecture with convolutional layers</w:t>
-      </w:r>
-      <w:r>
-        <w:rPr>
-          <w:rFonts w:ascii="Times New Roman" w:eastAsia="Times New Roman" w:hAnsi="Times New Roman" w:cs="Times New Roman"/>
-          <w:color w:val="000000"/>
-          <w:sz w:val="28"/>
-          <w:szCs w:val="28"/>
-        </w:rPr>
-        <w:t xml:space="preserve"> [10]</w:t>
-      </w:r>
-      <w:r>
-        <w:rPr>
-          <w:rFonts w:ascii="Times New Roman" w:eastAsia="Times New Roman" w:hAnsi="Times New Roman" w:cs="Times New Roman"/>
-          <w:color w:val="000000"/>
-          <w:sz w:val="28"/>
-          <w:szCs w:val="28"/>
-        </w:rPr>
-        <w:t>.  The first part of the network is called encoders and fetches on the input image.  The second half is a decoder it applies to output.</w:t>
+        <w:t xml:space="preserve"> the flat layers at the end of a traditional CNN architecture with convolutional layers.  The first part of the network is called encoders and fetches on the input image.  The second half is a decoder it applies to output.</w:t>
       </w:r>
     </w:p>
     <w:p>
@@ -7392,34 +7276,7 @@
           <w:sz w:val="28"/>
           <w:szCs w:val="28"/>
         </w:rPr>
-        <w:t xml:space="preserve"> and counts for the presence of the object with the class instances in those boxes, it followed by a non-maximum suppression step to produce the final detections</w:t>
-      </w:r>
-      <w:r>
-        <w:rPr>
-          <w:rFonts w:ascii="Times New Roman" w:eastAsia="Times New Roman" w:hAnsi="Times New Roman" w:cs="Times New Roman"/>
-          <w:color w:val="000000"/>
-          <w:sz w:val="28"/>
-          <w:szCs w:val="28"/>
-        </w:rPr>
-        <w:t xml:space="preserve"> </w:t>
-      </w:r>
-      <w:r>
-        <w:rPr>
-          <w:rFonts w:ascii="Times New Roman" w:eastAsia="Times New Roman" w:hAnsi="Times New Roman" w:cs="Times New Roman"/>
-          <w:color w:val="000000"/>
-          <w:sz w:val="28"/>
-          <w:szCs w:val="28"/>
-        </w:rPr>
-        <w:t>[3]</w:t>
-      </w:r>
-      <w:r>
-        <w:rPr>
-          <w:rFonts w:ascii="Times New Roman" w:eastAsia="Times New Roman" w:hAnsi="Times New Roman" w:cs="Times New Roman"/>
-          <w:color w:val="000000"/>
-          <w:sz w:val="28"/>
-          <w:szCs w:val="28"/>
-        </w:rPr>
-        <w:t>.  The Early network layers are based on a standard architecture used for the high-quality image classification technology, which we will call as the base network.  We then add the accessory framework to the network to produce detections with the following structures.</w:t>
+        <w:t xml:space="preserve"> and counts for the presence of the object with the class instances in those boxes, it followed by a non-maximum suppression step to produce the final detections.  The Early network layers are based on a standard architecture used for the high-quality image classification technology, which we will call as the base network.  We then add the accessory framework to the network to produce detections with the following structures.</w:t>
       </w:r>
     </w:p>
     <w:p>
@@ -7591,25 +7448,7 @@
           <w:sz w:val="28"/>
           <w:szCs w:val="28"/>
         </w:rPr>
-        <w:t>, in this approach we add extra feature layers that can produce a defined set of detection and predictions by using convolutional networks</w:t>
-      </w:r>
-      <w:r>
-        <w:rPr>
-          <w:rFonts w:ascii="Times New Roman" w:eastAsia="Times New Roman" w:hAnsi="Times New Roman" w:cs="Times New Roman"/>
-          <w:color w:val="000000"/>
-          <w:sz w:val="28"/>
-          <w:szCs w:val="28"/>
-        </w:rPr>
-        <w:t xml:space="preserve"> [4]</w:t>
-      </w:r>
-      <w:r>
-        <w:rPr>
-          <w:rFonts w:ascii="Times New Roman" w:eastAsia="Times New Roman" w:hAnsi="Times New Roman" w:cs="Times New Roman"/>
-          <w:color w:val="000000"/>
-          <w:sz w:val="28"/>
-          <w:szCs w:val="28"/>
-        </w:rPr>
-        <w:t>.</w:t>
+        <w:t>, in this approach we add extra feature layers that can produce a defined set of detection and predictions by using convolutional networks.</w:t>
       </w:r>
     </w:p>
     <w:p>
@@ -7776,25 +7615,7 @@
           <w:szCs w:val="28"/>
         </w:rPr>
         <w:tab/>
-        <w:t>Yolo is a new approach to object detection technology. It was extremely fast when compared to other technology.  Yolo is real-time object detection.  It may apply to detect images in multiple locations</w:t>
-      </w:r>
-      <w:r>
-        <w:rPr>
-          <w:rFonts w:ascii="Times New Roman" w:eastAsia="Times New Roman" w:hAnsi="Times New Roman" w:cs="Times New Roman"/>
-          <w:color w:val="000000"/>
-          <w:sz w:val="28"/>
-          <w:szCs w:val="28"/>
-        </w:rPr>
-        <w:t xml:space="preserve"> [1]</w:t>
-      </w:r>
-      <w:r>
-        <w:rPr>
-          <w:rFonts w:ascii="Times New Roman" w:eastAsia="Times New Roman" w:hAnsi="Times New Roman" w:cs="Times New Roman"/>
-          <w:color w:val="000000"/>
-          <w:sz w:val="28"/>
-          <w:szCs w:val="28"/>
-        </w:rPr>
-        <w:t xml:space="preserve">. If we use a single neural network for an image it may divide the image into many regions and predicts boundary boxes of each region. It can also segment every object in that image using classifiers and filters.  </w:t>
+        <w:t xml:space="preserve">Yolo is a new approach to object detection technology. It was extremely fast when compared to other technology.  Yolo is real-time object detection.  It may apply to detect images in multiple locations. If we use a single neural network for an image it may divide the image into many regions and predicts boundary boxes of each region. It can also segment every object in that image using classifiers and filters.  </w:t>
       </w:r>
     </w:p>
     <w:p>
@@ -7967,8 +7788,8 @@
           <w:szCs w:val="32"/>
         </w:rPr>
       </w:pPr>
-      <w:bookmarkStart w:id="1" w:name="_gjdgxs" w:colFirst="0" w:colLast="0"/>
-      <w:bookmarkEnd w:id="1"/>
+      <w:bookmarkStart w:id="0" w:name="_gjdgxs" w:colFirst="0" w:colLast="0"/>
+      <w:bookmarkEnd w:id="0"/>
     </w:p>
     <w:p>
       <w:pPr>
@@ -8055,25 +7876,7 @@
           <w:sz w:val="28"/>
           <w:szCs w:val="28"/>
         </w:rPr>
-        <w:t>The prediction module studies and predicts the behavior of all the obstacles detected by the perception module.  Perception receives obstacle data along with basic perception information including positions, headings, velocities, accelerations, and generates predicted trajectories with probabilities for those obstacles</w:t>
-      </w:r>
-      <w:r>
-        <w:rPr>
-          <w:rFonts w:ascii="Times New Roman" w:eastAsia="Times New Roman" w:hAnsi="Times New Roman" w:cs="Times New Roman"/>
-          <w:color w:val="000000"/>
-          <w:sz w:val="28"/>
-          <w:szCs w:val="28"/>
-        </w:rPr>
-        <w:t xml:space="preserve"> [12]</w:t>
-      </w:r>
-      <w:r>
-        <w:rPr>
-          <w:rFonts w:ascii="Times New Roman" w:eastAsia="Times New Roman" w:hAnsi="Times New Roman" w:cs="Times New Roman"/>
-          <w:color w:val="000000"/>
-          <w:sz w:val="28"/>
-          <w:szCs w:val="28"/>
-        </w:rPr>
-        <w:t xml:space="preserve">.  </w:t>
+        <w:t xml:space="preserve">The prediction module studies and predicts the behavior of all the obstacles detected by the perception module.  Perception receives obstacle data along with basic perception information including positions, headings, velocities, accelerations, and generates predicted trajectories with probabilities for those obstacles.  </w:t>
       </w:r>
       <w:r>
         <w:rPr>
@@ -8552,25 +8355,7 @@
           <w:sz w:val="28"/>
           <w:szCs w:val="28"/>
         </w:rPr>
-        <w:t>In the lane sequence-based predictions we have to divide the path into multiple segments</w:t>
-      </w:r>
-      <w:r>
-        <w:rPr>
-          <w:rFonts w:ascii="Times New Roman" w:eastAsia="Times New Roman" w:hAnsi="Times New Roman" w:cs="Times New Roman"/>
-          <w:color w:val="000000"/>
-          <w:sz w:val="28"/>
-          <w:szCs w:val="28"/>
-        </w:rPr>
-        <w:t xml:space="preserve"> [5]</w:t>
-      </w:r>
-      <w:r>
-        <w:rPr>
-          <w:rFonts w:ascii="Times New Roman" w:eastAsia="Times New Roman" w:hAnsi="Times New Roman" w:cs="Times New Roman"/>
-          <w:color w:val="000000"/>
-          <w:sz w:val="28"/>
-          <w:szCs w:val="28"/>
-        </w:rPr>
-        <w:t>.</w:t>
+        <w:t>In the lane sequence-based predictions we have to divide the path into multiple segments.</w:t>
       </w:r>
     </w:p>
     <w:p>
@@ -8765,16 +8550,26 @@
           <w:sz w:val="28"/>
           <w:szCs w:val="28"/>
         </w:rPr>
-        <w:t xml:space="preserve"> predict the state, we have to know the state of an object</w:t>
-      </w:r>
-      <w:r>
-        <w:rPr>
-          <w:rFonts w:ascii="Times New Roman" w:eastAsia="Times New Roman" w:hAnsi="Times New Roman" w:cs="Times New Roman"/>
-          <w:color w:val="000000"/>
-          <w:sz w:val="28"/>
-          <w:szCs w:val="28"/>
-        </w:rPr>
-        <w:t xml:space="preserve"> [5]</w:t>
+        <w:t xml:space="preserve"> predict the state, we have to know the state of an </w:t>
+      </w:r>
+      <w:proofErr w:type="gramStart"/>
+      <w:r>
+        <w:rPr>
+          <w:rFonts w:ascii="Times New Roman" w:eastAsia="Times New Roman" w:hAnsi="Times New Roman" w:cs="Times New Roman"/>
+          <w:color w:val="000000"/>
+          <w:sz w:val="28"/>
+          <w:szCs w:val="28"/>
+        </w:rPr>
+        <w:t>object</w:t>
+      </w:r>
+      <w:r>
+        <w:rPr>
+          <w:rFonts w:ascii="Times New Roman" w:eastAsia="Times New Roman" w:hAnsi="Times New Roman" w:cs="Times New Roman"/>
+          <w:color w:val="000000"/>
+          <w:sz w:val="28"/>
+          <w:szCs w:val="28"/>
+        </w:rPr>
+        <w:t xml:space="preserve"> </w:t>
       </w:r>
       <w:r>
         <w:rPr>
@@ -8785,6 +8580,7 @@
         </w:rPr>
         <w:t>.</w:t>
       </w:r>
+      <w:proofErr w:type="gramEnd"/>
     </w:p>
     <w:p>
       <w:pPr>
@@ -9046,25 +8842,7 @@
           <w:sz w:val="28"/>
           <w:szCs w:val="28"/>
         </w:rPr>
-        <w:t>nput, the SSD models provide constituent of the system to handle object detection.  In further, we can also detect the video simultaneously by using Recurrent Neural Networks</w:t>
-      </w:r>
-      <w:r>
-        <w:rPr>
-          <w:rFonts w:ascii="Times New Roman" w:eastAsia="Times New Roman" w:hAnsi="Times New Roman" w:cs="Times New Roman"/>
-          <w:color w:val="000000"/>
-          <w:sz w:val="28"/>
-          <w:szCs w:val="28"/>
-        </w:rPr>
-        <w:t xml:space="preserve"> [13]</w:t>
-      </w:r>
-      <w:r>
-        <w:rPr>
-          <w:rFonts w:ascii="Times New Roman" w:eastAsia="Times New Roman" w:hAnsi="Times New Roman" w:cs="Times New Roman"/>
-          <w:color w:val="000000"/>
-          <w:sz w:val="28"/>
-          <w:szCs w:val="28"/>
-        </w:rPr>
-        <w:t>.</w:t>
+        <w:t>nput, the SSD models provide constituent of the system to handle object detection.  In further, we can also detect the video simultaneously by using Recurrent Neural Networks.</w:t>
       </w:r>
     </w:p>
     <w:p>
@@ -10872,34 +10650,7 @@
           <w:sz w:val="28"/>
           <w:szCs w:val="28"/>
         </w:rPr>
-        <w:t xml:space="preserve"> in lane changing</w:t>
-      </w:r>
-      <w:r>
-        <w:rPr>
-          <w:rFonts w:ascii="Times New Roman" w:eastAsia="Times New Roman" w:hAnsi="Times New Roman" w:cs="Times New Roman"/>
-          <w:color w:val="000000"/>
-          <w:sz w:val="28"/>
-          <w:szCs w:val="28"/>
-        </w:rPr>
-        <w:t xml:space="preserve"> [6]</w:t>
-      </w:r>
-      <w:r>
-        <w:rPr>
-          <w:rFonts w:ascii="Times New Roman" w:eastAsia="Times New Roman" w:hAnsi="Times New Roman" w:cs="Times New Roman"/>
-          <w:color w:val="000000"/>
-          <w:sz w:val="28"/>
-          <w:szCs w:val="28"/>
-        </w:rPr>
-        <w:t xml:space="preserve"> [8]</w:t>
-      </w:r>
-      <w:r>
-        <w:rPr>
-          <w:rFonts w:ascii="Times New Roman" w:eastAsia="Times New Roman" w:hAnsi="Times New Roman" w:cs="Times New Roman"/>
-          <w:color w:val="000000"/>
-          <w:sz w:val="28"/>
-          <w:szCs w:val="28"/>
-        </w:rPr>
-        <w:t>.</w:t>
+        <w:t xml:space="preserve"> in lane changing.</w:t>
       </w:r>
     </w:p>
     <w:p>
@@ -12856,7 +12607,25 @@
           <w:sz w:val="28"/>
           <w:szCs w:val="28"/>
         </w:rPr>
-        <w:t xml:space="preserve"> major losses.  The errors from the industry are non-predictable.  Multiple solutions from the different scenarios make that problem to clear.  One of the main aspects is the era of driverless cars is to make the successful experimental results show utility to this approach.  In recent days many companies involved in research and manufacturing of self-driving cars </w:t>
+        <w:t xml:space="preserve"> major losses.  The errors from the industry are non-predictable.  Multiple solutions from the different scenarios make that problem to clear.  One of the main aspects is the era of driverless cars is to make the successful experimental results show utility to this approach</w:t>
+      </w:r>
+      <w:r>
+        <w:rPr>
+          <w:rFonts w:ascii="Times New Roman" w:eastAsia="Times New Roman" w:hAnsi="Times New Roman" w:cs="Times New Roman"/>
+          <w:color w:val="000000"/>
+          <w:sz w:val="28"/>
+          <w:szCs w:val="28"/>
+        </w:rPr>
+        <w:t xml:space="preserve"> [1-10]</w:t>
+      </w:r>
+      <w:r>
+        <w:rPr>
+          <w:rFonts w:ascii="Times New Roman" w:eastAsia="Times New Roman" w:hAnsi="Times New Roman" w:cs="Times New Roman"/>
+          <w:color w:val="000000"/>
+          <w:sz w:val="28"/>
+          <w:szCs w:val="28"/>
+        </w:rPr>
+        <w:t xml:space="preserve">.  In recent days many companies involved in research and manufacturing of self-driving cars </w:t>
       </w:r>
       <w:r>
         <w:rPr>
@@ -12943,6 +12712,8 @@
           <w:szCs w:val="28"/>
         </w:rPr>
       </w:pPr>
+      <w:bookmarkStart w:id="1" w:name="_GoBack"/>
+      <w:bookmarkEnd w:id="1"/>
     </w:p>
     <w:p>
       <w:pPr>
@@ -12977,178 +12748,7 @@
           <w:sz w:val="28"/>
           <w:szCs w:val="28"/>
         </w:rPr>
-        <w:t xml:space="preserve">[1] Ross Girshick, Santosh Divvala, Joseph Pedmon, Ali Farhadi, arXiv:1506.02640v5, 2016, </w:t>
-      </w:r>
-      <w:hyperlink r:id="rId28" w:history="1">
-        <w:r>
-          <w:rPr>
-            <w:rStyle w:val="Hyperlink"/>
-            <w:rFonts w:ascii="Times New Roman" w:eastAsia="Times New Roman" w:hAnsi="Times New Roman" w:cs="Times New Roman"/>
-            <w:sz w:val="28"/>
-            <w:szCs w:val="28"/>
-          </w:rPr>
-          <w:t>https://pjreddie.com/yolo/</w:t>
-        </w:r>
-      </w:hyperlink>
-      <w:r>
-        <w:rPr>
-          <w:rFonts w:ascii="Times New Roman" w:eastAsia="Times New Roman" w:hAnsi="Times New Roman" w:cs="Times New Roman"/>
-          <w:sz w:val="28"/>
-          <w:szCs w:val="28"/>
-        </w:rPr>
-        <w:t xml:space="preserve"> .</w:t>
-      </w:r>
-    </w:p>
-    <w:p>
-      <w:pPr>
-        <w:jc w:val="both"/>
-        <w:rPr>
-          <w:rFonts w:ascii="Times New Roman" w:eastAsia="Times New Roman" w:hAnsi="Times New Roman" w:cs="Times New Roman"/>
-          <w:sz w:val="28"/>
-          <w:szCs w:val="28"/>
-        </w:rPr>
-      </w:pPr>
-      <w:r>
-        <w:rPr>
-          <w:rFonts w:ascii="Times New Roman" w:eastAsia="Times New Roman" w:hAnsi="Times New Roman" w:cs="Times New Roman"/>
-          <w:sz w:val="28"/>
-          <w:szCs w:val="28"/>
-        </w:rPr>
-        <w:t>[2] Anil Kumar Tirumala Ravi Kumar, Bernd Schaufele, Daniel Becker, Oliver Sawade, Ilja Radusch,</w:t>
-      </w:r>
-      <w:r>
-        <w:rPr>
-          <w:rFonts w:ascii="Times New Roman" w:eastAsia="Times New Roman" w:hAnsi="Times New Roman" w:cs="Times New Roman"/>
-          <w:sz w:val="28"/>
-          <w:szCs w:val="28"/>
-        </w:rPr>
-        <w:t xml:space="preserve"> </w:t>
-      </w:r>
-      <w:r>
-        <w:rPr>
-          <w:rFonts w:ascii="Times New Roman" w:eastAsia="Times New Roman" w:hAnsi="Times New Roman" w:cs="Times New Roman"/>
-          <w:sz w:val="28"/>
-          <w:szCs w:val="28"/>
-        </w:rPr>
-        <w:t>2016, 978-1-5090-2185-7.</w:t>
-      </w:r>
-    </w:p>
-    <w:p>
-      <w:pPr>
-        <w:jc w:val="both"/>
-        <w:rPr>
-          <w:rFonts w:ascii="Times New Roman" w:eastAsia="Times New Roman" w:hAnsi="Times New Roman" w:cs="Times New Roman"/>
-          <w:sz w:val="28"/>
-          <w:szCs w:val="28"/>
-        </w:rPr>
-      </w:pPr>
-      <w:r>
-        <w:rPr>
-          <w:rFonts w:ascii="Times New Roman" w:eastAsia="Times New Roman" w:hAnsi="Times New Roman" w:cs="Times New Roman"/>
-          <w:sz w:val="28"/>
-          <w:szCs w:val="28"/>
-        </w:rPr>
-        <w:t>[3] Wei Lu, Dragomir Anguelov, Dumitru Erhan, Christian Szegedy, Scott Reed, Cheng-Yang Fu, Alexander L. Berg, 2016, arXiv:1512.022325v5.</w:t>
-      </w:r>
-    </w:p>
-    <w:p>
-      <w:pPr>
-        <w:jc w:val="both"/>
-        <w:rPr>
-          <w:rFonts w:ascii="Times New Roman" w:eastAsia="Times New Roman" w:hAnsi="Times New Roman" w:cs="Times New Roman"/>
-          <w:sz w:val="28"/>
-          <w:szCs w:val="28"/>
-        </w:rPr>
-      </w:pPr>
-      <w:r>
-        <w:rPr>
-          <w:rFonts w:ascii="Times New Roman" w:eastAsia="Times New Roman" w:hAnsi="Times New Roman" w:cs="Times New Roman"/>
-          <w:sz w:val="28"/>
-          <w:szCs w:val="28"/>
-        </w:rPr>
-        <w:t xml:space="preserve">[4] Tesfamicheal Molla, 2018, </w:t>
-      </w:r>
-      <w:hyperlink r:id="rId29" w:history="1">
-        <w:r>
-          <w:rPr>
-            <w:rStyle w:val="Hyperlink"/>
-            <w:rFonts w:ascii="Times New Roman" w:eastAsia="Times New Roman" w:hAnsi="Times New Roman" w:cs="Times New Roman"/>
-            <w:sz w:val="28"/>
-            <w:szCs w:val="28"/>
-          </w:rPr>
-          <w:t>https://doi.org/10.13140/RG.2.36042.82885</w:t>
-        </w:r>
-      </w:hyperlink>
-      <w:r>
-        <w:rPr>
-          <w:rFonts w:ascii="Times New Roman" w:eastAsia="Times New Roman" w:hAnsi="Times New Roman" w:cs="Times New Roman"/>
-          <w:sz w:val="28"/>
-          <w:szCs w:val="28"/>
-        </w:rPr>
-        <w:t>.</w:t>
-      </w:r>
-    </w:p>
-    <w:p>
-      <w:pPr>
-        <w:jc w:val="both"/>
-        <w:rPr>
-          <w:rFonts w:ascii="Times New Roman" w:eastAsia="Times New Roman" w:hAnsi="Times New Roman" w:cs="Times New Roman"/>
-          <w:sz w:val="28"/>
-          <w:szCs w:val="28"/>
-        </w:rPr>
-      </w:pPr>
-      <w:r>
-        <w:rPr>
-          <w:rFonts w:ascii="Times New Roman" w:eastAsia="Times New Roman" w:hAnsi="Times New Roman" w:cs="Times New Roman"/>
-          <w:sz w:val="28"/>
-          <w:szCs w:val="28"/>
-        </w:rPr>
-        <w:t xml:space="preserve">[5] Chun-Che Wang, Shih-Shinh Huang,  Li-Chen Fu, Pei-Yun Hsiao, 2015, IEEE xplore, </w:t>
-      </w:r>
-      <w:hyperlink r:id="rId30" w:history="1">
-        <w:r>
-          <w:rPr>
-            <w:rStyle w:val="Hyperlink"/>
-            <w:rFonts w:ascii="Times New Roman" w:eastAsia="Times New Roman" w:hAnsi="Times New Roman" w:cs="Times New Roman"/>
-            <w:sz w:val="28"/>
-            <w:szCs w:val="28"/>
-          </w:rPr>
-          <w:t>https://doi.org/10.1109/IROS.2005.1545482</w:t>
-        </w:r>
-      </w:hyperlink>
-      <w:r>
-        <w:rPr>
-          <w:rFonts w:ascii="Times New Roman" w:eastAsia="Times New Roman" w:hAnsi="Times New Roman" w:cs="Times New Roman"/>
-          <w:sz w:val="28"/>
-          <w:szCs w:val="28"/>
-        </w:rPr>
-        <w:t>.</w:t>
-      </w:r>
-    </w:p>
-    <w:p>
-      <w:pPr>
-        <w:jc w:val="both"/>
-        <w:rPr>
-          <w:rFonts w:ascii="Times New Roman" w:eastAsia="Times New Roman" w:hAnsi="Times New Roman" w:cs="Times New Roman"/>
-          <w:sz w:val="28"/>
-          <w:szCs w:val="28"/>
-        </w:rPr>
-      </w:pPr>
-      <w:r>
-        <w:rPr>
-          <w:rFonts w:ascii="Times New Roman" w:eastAsia="Times New Roman" w:hAnsi="Times New Roman" w:cs="Times New Roman"/>
-          <w:sz w:val="28"/>
-          <w:szCs w:val="28"/>
-        </w:rPr>
-        <w:t>[6] Anik Saha, Dipanjan Dos Roy, Tauhi</w:t>
-      </w:r>
-      <w:r>
-        <w:rPr>
-          <w:rFonts w:ascii="Times New Roman" w:eastAsia="Times New Roman" w:hAnsi="Times New Roman" w:cs="Times New Roman"/>
-          <w:sz w:val="28"/>
-          <w:szCs w:val="28"/>
-        </w:rPr>
-        <w:t xml:space="preserve">dal Alam, Kaushick Deb, </w:t>
+        <w:t xml:space="preserve"> [1] T. Tsuji, H. Hattori, M. Watanabe, N. Nagaoka. </w:t>
       </w:r>
       <w:r>
         <w:rPr>
@@ -13158,227 +12758,58 @@
           <w:sz w:val="28"/>
           <w:szCs w:val="28"/>
         </w:rPr>
-        <w:t>Global Journal of Computer Science and Technology</w:t>
-      </w:r>
-      <w:r>
-        <w:rPr>
-          <w:rFonts w:ascii="Times New Roman" w:eastAsia="Times New Roman" w:hAnsi="Times New Roman" w:cs="Times New Roman"/>
-          <w:sz w:val="28"/>
-          <w:szCs w:val="28"/>
-        </w:rPr>
-        <w:t>, 12, 2012, 0975-4172.</w:t>
-      </w:r>
-    </w:p>
-    <w:p>
-      <w:pPr>
-        <w:jc w:val="both"/>
-        <w:rPr>
-          <w:rFonts w:ascii="Times New Roman" w:eastAsia="Times New Roman" w:hAnsi="Times New Roman" w:cs="Times New Roman"/>
-          <w:sz w:val="28"/>
-          <w:szCs w:val="28"/>
-        </w:rPr>
-      </w:pPr>
-      <w:r>
-        <w:rPr>
-          <w:rFonts w:ascii="Times New Roman" w:eastAsia="Times New Roman" w:hAnsi="Times New Roman" w:cs="Times New Roman"/>
-          <w:sz w:val="28"/>
-          <w:szCs w:val="28"/>
-        </w:rPr>
-        <w:lastRenderedPageBreak/>
-        <w:t xml:space="preserve">[7] Claudine Badue, Ranik Guidolini, Raphel V. Carneiro, Pedra Azevedo, Vinicuis B. Cardoso, Avelino Forechi, Luan F.R. Jesus, Rodrigo R. Berriel, Thiago M. Paixao, Filipe Murtz, Thiago Oliveira-Santos, Alberto F. De souza, 2019, </w:t>
-      </w:r>
-      <w:hyperlink r:id="rId31" w:history="1">
-        <w:r>
-          <w:rPr>
-            <w:rStyle w:val="Hyperlink"/>
-            <w:rFonts w:ascii="Times New Roman" w:eastAsia="Times New Roman" w:hAnsi="Times New Roman" w:cs="Times New Roman"/>
-            <w:sz w:val="28"/>
-            <w:szCs w:val="28"/>
-          </w:rPr>
-          <w:t>https://www.researchgate.net/publication/330383071</w:t>
-        </w:r>
-      </w:hyperlink>
-      <w:r>
-        <w:rPr>
-          <w:rFonts w:ascii="Times New Roman" w:eastAsia="Times New Roman" w:hAnsi="Times New Roman" w:cs="Times New Roman"/>
-          <w:sz w:val="28"/>
-          <w:szCs w:val="28"/>
-        </w:rPr>
-        <w:t xml:space="preserve">. </w:t>
-      </w:r>
-    </w:p>
-    <w:p>
-      <w:pPr>
-        <w:jc w:val="both"/>
-        <w:rPr>
-          <w:rFonts w:ascii="Times New Roman" w:eastAsia="Times New Roman" w:hAnsi="Times New Roman" w:cs="Times New Roman"/>
-          <w:sz w:val="28"/>
-          <w:szCs w:val="28"/>
-        </w:rPr>
-      </w:pPr>
-      <w:r>
-        <w:rPr>
-          <w:rFonts w:ascii="Times New Roman" w:eastAsia="Times New Roman" w:hAnsi="Times New Roman" w:cs="Times New Roman"/>
-          <w:sz w:val="28"/>
-          <w:szCs w:val="28"/>
-        </w:rPr>
-        <w:t>[8] Yasir Dawood Salman, Ku Ruhana Ku-Muhammed, Eiji Kamika, Proceedings of the 6</w:t>
-      </w:r>
-      <w:r>
-        <w:rPr>
-          <w:rFonts w:ascii="Times New Roman" w:eastAsia="Times New Roman" w:hAnsi="Times New Roman" w:cs="Times New Roman"/>
-          <w:sz w:val="28"/>
-          <w:szCs w:val="28"/>
-          <w:vertAlign w:val="superscript"/>
-        </w:rPr>
-        <w:t>th</w:t>
-      </w:r>
-      <w:r>
-        <w:rPr>
-          <w:rFonts w:ascii="Times New Roman" w:eastAsia="Times New Roman" w:hAnsi="Times New Roman" w:cs="Times New Roman"/>
-          <w:sz w:val="28"/>
-          <w:szCs w:val="28"/>
-        </w:rPr>
-        <w:t xml:space="preserve"> International Conference of Computing and Informatics, 2017, pp 235-242.</w:t>
-      </w:r>
-    </w:p>
-    <w:p>
-      <w:pPr>
-        <w:jc w:val="both"/>
-        <w:rPr>
-          <w:rFonts w:ascii="Times New Roman" w:eastAsia="Times New Roman" w:hAnsi="Times New Roman" w:cs="Times New Roman"/>
-          <w:sz w:val="28"/>
-          <w:szCs w:val="28"/>
-        </w:rPr>
-      </w:pPr>
-      <w:r>
-        <w:rPr>
-          <w:rFonts w:ascii="Times New Roman" w:eastAsia="Times New Roman" w:hAnsi="Times New Roman" w:cs="Times New Roman"/>
-          <w:sz w:val="28"/>
-          <w:szCs w:val="28"/>
-        </w:rPr>
-        <w:t>[9] Suresh A., Sridhar CP., Gaba D., Laha D., Bhambri S., 2019, Design and Development of Intelligent Self Driving Car using ROS and Machine Vision Algorithm. In: Kim JH, et. al (eds), Robot Intelligence Technology and Applications 5. RiTa 2017. Advances in Intelligent Systems and Computing, Vol.751</w:t>
-      </w:r>
-      <w:r>
-        <w:rPr>
-          <w:rFonts w:ascii="Times New Roman" w:eastAsia="Times New Roman" w:hAnsi="Times New Roman" w:cs="Times New Roman"/>
-          <w:sz w:val="28"/>
-          <w:szCs w:val="28"/>
-        </w:rPr>
-        <w:t>, Springer, Cham.</w:t>
-      </w:r>
-    </w:p>
-    <w:p>
-      <w:pPr>
-        <w:jc w:val="both"/>
-        <w:rPr>
-          <w:rFonts w:ascii="Times New Roman" w:eastAsia="Times New Roman" w:hAnsi="Times New Roman" w:cs="Times New Roman"/>
-          <w:sz w:val="28"/>
-          <w:szCs w:val="28"/>
-        </w:rPr>
-      </w:pPr>
-      <w:r>
-        <w:rPr>
-          <w:rFonts w:ascii="Times New Roman" w:eastAsia="Times New Roman" w:hAnsi="Times New Roman" w:cs="Times New Roman"/>
-          <w:sz w:val="28"/>
-          <w:szCs w:val="28"/>
-        </w:rPr>
-        <w:t>[10] Ross Girshick, Fast R-CNN, 2015, arXiv:1504.08083v2.</w:t>
-      </w:r>
-    </w:p>
-    <w:p>
-      <w:pPr>
-        <w:jc w:val="both"/>
-        <w:rPr>
-          <w:rFonts w:ascii="Times New Roman" w:eastAsia="Times New Roman" w:hAnsi="Times New Roman" w:cs="Times New Roman"/>
-          <w:sz w:val="28"/>
-          <w:szCs w:val="28"/>
-        </w:rPr>
-      </w:pPr>
-      <w:r>
-        <w:rPr>
-          <w:rFonts w:ascii="Times New Roman" w:eastAsia="Times New Roman" w:hAnsi="Times New Roman" w:cs="Times New Roman"/>
-          <w:sz w:val="28"/>
-          <w:szCs w:val="28"/>
-        </w:rPr>
-        <w:t xml:space="preserve">[11] Ross Girshick Jeff Donahue, Trevor Darrel, Jitendra Malik, </w:t>
-      </w:r>
-      <w:hyperlink r:id="rId32" w:history="1">
-        <w:r>
-          <w:rPr>
-            <w:rStyle w:val="Hyperlink"/>
-            <w:rFonts w:ascii="Times New Roman" w:eastAsia="Times New Roman" w:hAnsi="Times New Roman" w:cs="Times New Roman"/>
-            <w:sz w:val="28"/>
-            <w:szCs w:val="28"/>
-          </w:rPr>
-          <w:t>https://www.cs.berkeley.edu/-rbg/rcnn/</w:t>
-        </w:r>
-      </w:hyperlink>
-    </w:p>
-    <w:p>
-      <w:pPr>
-        <w:jc w:val="both"/>
-        <w:rPr>
-          <w:rFonts w:ascii="Times New Roman" w:eastAsia="Times New Roman" w:hAnsi="Times New Roman" w:cs="Times New Roman"/>
-          <w:sz w:val="28"/>
-          <w:szCs w:val="28"/>
-        </w:rPr>
-      </w:pPr>
-      <w:r>
-        <w:rPr>
-          <w:rFonts w:ascii="Times New Roman" w:eastAsia="Times New Roman" w:hAnsi="Times New Roman" w:cs="Times New Roman"/>
-          <w:sz w:val="28"/>
-          <w:szCs w:val="28"/>
-        </w:rPr>
-        <w:t>[12] Sajan Patel, Brent Griffin, Kristofer Kusano, Jason J Carso, 2019, arXiv:1801.04340v4</w:t>
-      </w:r>
-    </w:p>
-    <w:p>
-      <w:pPr>
-        <w:jc w:val="both"/>
-        <w:rPr>
-          <w:rFonts w:ascii="Times New Roman" w:eastAsia="Times New Roman" w:hAnsi="Times New Roman" w:cs="Times New Roman"/>
-          <w:sz w:val="28"/>
-          <w:szCs w:val="28"/>
-        </w:rPr>
-      </w:pPr>
-      <w:r>
-        <w:rPr>
-          <w:rFonts w:ascii="Times New Roman" w:eastAsia="Times New Roman" w:hAnsi="Times New Roman" w:cs="Times New Roman"/>
-          <w:sz w:val="28"/>
-          <w:szCs w:val="28"/>
-        </w:rPr>
-        <w:t>[13] Shaoqing Ren, Kaiming He, Ross Girshick, Jain Sun, 2016, arXiv:1506.01497v3.</w:t>
-      </w:r>
-    </w:p>
-    <w:p>
-      <w:pPr>
-        <w:jc w:val="both"/>
-        <w:rPr>
-          <w:rFonts w:ascii="Times New Roman" w:eastAsia="Times New Roman" w:hAnsi="Times New Roman" w:cs="Times New Roman"/>
-          <w:sz w:val="28"/>
-          <w:szCs w:val="28"/>
-        </w:rPr>
-      </w:pPr>
-      <w:r>
-        <w:rPr>
-          <w:rFonts w:ascii="Times New Roman" w:eastAsia="Times New Roman" w:hAnsi="Times New Roman" w:cs="Times New Roman"/>
-          <w:sz w:val="28"/>
-          <w:szCs w:val="28"/>
-        </w:rPr>
-        <w:t xml:space="preserve">[14] Syed Owais Ali Chishti, Hafiz M. Bilal Zaib, Sana Raiz, 2018, </w:t>
-      </w:r>
-      <w:hyperlink r:id="rId33" w:history="1">
-        <w:r>
-          <w:rPr>
-            <w:rStyle w:val="Hyperlink"/>
-            <w:rFonts w:ascii="Times New Roman" w:eastAsia="Times New Roman" w:hAnsi="Times New Roman" w:cs="Times New Roman"/>
-            <w:sz w:val="28"/>
-            <w:szCs w:val="28"/>
-          </w:rPr>
-          <w:t>https://doi.org/RG.2.2.22396.85128</w:t>
-        </w:r>
-      </w:hyperlink>
+        <w:t xml:space="preserve">IEEE Transactions on Intelligent Systems, </w:t>
+      </w:r>
+      <w:r>
+        <w:rPr>
+          <w:rFonts w:ascii="Times New Roman" w:eastAsia="Times New Roman" w:hAnsi="Times New Roman" w:cs="Times New Roman"/>
+          <w:sz w:val="28"/>
+          <w:szCs w:val="28"/>
+        </w:rPr>
+        <w:t>3 (2002) 203-209</w:t>
+      </w:r>
+    </w:p>
+    <w:p>
+      <w:pPr>
+        <w:jc w:val="both"/>
+        <w:rPr>
+          <w:rFonts w:ascii="Times New Roman" w:eastAsia="Times New Roman" w:hAnsi="Times New Roman" w:cs="Times New Roman"/>
+          <w:sz w:val="28"/>
+          <w:szCs w:val="28"/>
+        </w:rPr>
+      </w:pPr>
+      <w:r>
+        <w:rPr>
+          <w:rFonts w:ascii="Times New Roman" w:eastAsia="Times New Roman" w:hAnsi="Times New Roman" w:cs="Times New Roman"/>
+          <w:sz w:val="28"/>
+          <w:szCs w:val="28"/>
+        </w:rPr>
+        <w:t>[2] J. Wit</w:t>
+      </w:r>
+      <w:r>
+        <w:rPr>
+          <w:rFonts w:ascii="Times New Roman" w:eastAsia="Times New Roman" w:hAnsi="Times New Roman" w:cs="Times New Roman"/>
+          <w:sz w:val="28"/>
+          <w:szCs w:val="28"/>
+        </w:rPr>
+        <w:t>, C.</w:t>
+      </w:r>
+      <w:r>
+        <w:rPr>
+          <w:rFonts w:ascii="Times New Roman" w:eastAsia="Times New Roman" w:hAnsi="Times New Roman" w:cs="Times New Roman"/>
+          <w:sz w:val="28"/>
+          <w:szCs w:val="28"/>
+        </w:rPr>
+        <w:t xml:space="preserve"> </w:t>
+      </w:r>
+      <w:r>
+        <w:rPr>
+          <w:rFonts w:ascii="Times New Roman" w:eastAsia="Times New Roman" w:hAnsi="Times New Roman" w:cs="Times New Roman"/>
+          <w:sz w:val="28"/>
+          <w:szCs w:val="28"/>
+        </w:rPr>
+        <w:t>D. Crane, D. Armstrong</w:t>
+      </w:r>
       <w:r>
         <w:rPr>
           <w:rFonts w:ascii="Times New Roman" w:eastAsia="Times New Roman" w:hAnsi="Times New Roman" w:cs="Times New Roman"/>
@@ -13387,23 +12818,13 @@
         </w:rPr>
         <w:t>.</w:t>
       </w:r>
-    </w:p>
-    <w:p>
-      <w:pPr>
-        <w:jc w:val="both"/>
-        <w:rPr>
-          <w:rFonts w:ascii="Times New Roman" w:eastAsia="Times New Roman" w:hAnsi="Times New Roman" w:cs="Times New Roman"/>
-          <w:sz w:val="28"/>
-          <w:szCs w:val="28"/>
-        </w:rPr>
-      </w:pPr>
-      <w:r>
-        <w:rPr>
-          <w:rFonts w:ascii="Times New Roman" w:eastAsia="Times New Roman" w:hAnsi="Times New Roman" w:cs="Times New Roman"/>
-          <w:sz w:val="28"/>
-          <w:szCs w:val="28"/>
-        </w:rPr>
-        <w:t xml:space="preserve">[15] Aditya Singh Rathore, </w:t>
+      <w:r>
+        <w:rPr>
+          <w:rFonts w:ascii="Times New Roman" w:eastAsia="Times New Roman" w:hAnsi="Times New Roman" w:cs="Times New Roman"/>
+          <w:sz w:val="28"/>
+          <w:szCs w:val="28"/>
+        </w:rPr>
+        <w:t xml:space="preserve"> </w:t>
       </w:r>
       <w:r>
         <w:rPr>
@@ -13413,16 +12834,917 @@
           <w:sz w:val="28"/>
           <w:szCs w:val="28"/>
         </w:rPr>
-        <w:t>International Research Journal of Engineering and Technology</w:t>
-      </w:r>
-      <w:r>
-        <w:rPr>
-          <w:rFonts w:ascii="Times New Roman" w:eastAsia="Times New Roman" w:hAnsi="Times New Roman" w:cs="Times New Roman"/>
-          <w:sz w:val="28"/>
-          <w:szCs w:val="28"/>
-        </w:rPr>
-        <w:t xml:space="preserve">, 2019, Volume:06 Issue:01, e-ISSN:2395-0056 </w:t>
-      </w:r>
+        <w:t xml:space="preserve">Journal of Robotics Systems, </w:t>
+      </w:r>
+      <w:r>
+        <w:rPr>
+          <w:rFonts w:ascii="Times New Roman" w:eastAsia="Times New Roman" w:hAnsi="Times New Roman" w:cs="Times New Roman"/>
+          <w:sz w:val="28"/>
+          <w:szCs w:val="28"/>
+        </w:rPr>
+        <w:t>21 (2004) 439-449</w:t>
+      </w:r>
+    </w:p>
+    <w:p>
+      <w:pPr>
+        <w:jc w:val="both"/>
+        <w:rPr>
+          <w:rFonts w:ascii="Times New Roman" w:eastAsia="Times New Roman" w:hAnsi="Times New Roman" w:cs="Times New Roman"/>
+          <w:sz w:val="28"/>
+          <w:szCs w:val="28"/>
+        </w:rPr>
+      </w:pPr>
+      <w:r>
+        <w:rPr>
+          <w:rFonts w:ascii="Times New Roman" w:eastAsia="Times New Roman" w:hAnsi="Times New Roman" w:cs="Times New Roman"/>
+          <w:sz w:val="28"/>
+          <w:szCs w:val="28"/>
+        </w:rPr>
+        <w:t xml:space="preserve">[3] N. S. V. Rao, N. Stoltzfus, S. S. Iyengar. </w:t>
+      </w:r>
+      <w:r>
+        <w:rPr>
+          <w:rFonts w:ascii="Times New Roman" w:eastAsia="Times New Roman" w:hAnsi="Times New Roman" w:cs="Times New Roman"/>
+          <w:i/>
+          <w:iCs/>
+          <w:sz w:val="28"/>
+          <w:szCs w:val="28"/>
+        </w:rPr>
+        <w:t xml:space="preserve">IEEE Transactions on Robotics and Automation, </w:t>
+      </w:r>
+      <w:r>
+        <w:rPr>
+          <w:rFonts w:ascii="Times New Roman" w:eastAsia="Times New Roman" w:hAnsi="Times New Roman" w:cs="Times New Roman"/>
+          <w:sz w:val="28"/>
+          <w:szCs w:val="28"/>
+        </w:rPr>
+        <w:t>7 (1991) 699-707.</w:t>
+      </w:r>
+    </w:p>
+    <w:p>
+      <w:pPr>
+        <w:jc w:val="both"/>
+        <w:rPr>
+          <w:rFonts w:ascii="Times New Roman" w:eastAsia="Times New Roman" w:hAnsi="Times New Roman" w:cs="Times New Roman"/>
+          <w:sz w:val="28"/>
+          <w:szCs w:val="28"/>
+        </w:rPr>
+      </w:pPr>
+      <w:r>
+        <w:rPr>
+          <w:rFonts w:ascii="Times New Roman" w:eastAsia="Times New Roman" w:hAnsi="Times New Roman" w:cs="Times New Roman"/>
+          <w:sz w:val="28"/>
+          <w:szCs w:val="28"/>
+        </w:rPr>
+        <w:t>[4] A. Viswanathan, B. R. Pires, D. Huber</w:t>
+      </w:r>
+      <w:r>
+        <w:rPr>
+          <w:rFonts w:ascii="Times New Roman" w:eastAsia="Times New Roman" w:hAnsi="Times New Roman" w:cs="Times New Roman"/>
+          <w:i/>
+          <w:iCs/>
+          <w:sz w:val="28"/>
+          <w:szCs w:val="28"/>
+        </w:rPr>
+        <w:t>. IEEE</w:t>
+      </w:r>
+      <w:r>
+        <w:rPr>
+          <w:rFonts w:ascii="Times New Roman" w:eastAsia="Times New Roman" w:hAnsi="Times New Roman" w:cs="Times New Roman"/>
+          <w:sz w:val="28"/>
+          <w:szCs w:val="28"/>
+        </w:rPr>
+        <w:t xml:space="preserve"> </w:t>
+      </w:r>
+      <w:r>
+        <w:rPr>
+          <w:rFonts w:ascii="Times New Roman" w:eastAsia="Times New Roman" w:hAnsi="Times New Roman" w:cs="Times New Roman"/>
+          <w:i/>
+          <w:iCs/>
+          <w:sz w:val="28"/>
+          <w:szCs w:val="28"/>
+        </w:rPr>
+        <w:t xml:space="preserve">International </w:t>
+      </w:r>
+      <w:r>
+        <w:rPr>
+          <w:rFonts w:ascii="Times New Roman" w:eastAsia="Times New Roman" w:hAnsi="Times New Roman" w:cs="Times New Roman"/>
+          <w:i/>
+          <w:iCs/>
+          <w:sz w:val="28"/>
+          <w:szCs w:val="28"/>
+        </w:rPr>
+        <w:t>Conference</w:t>
+      </w:r>
+      <w:r>
+        <w:rPr>
+          <w:rFonts w:ascii="Times New Roman" w:eastAsia="Times New Roman" w:hAnsi="Times New Roman" w:cs="Times New Roman"/>
+          <w:i/>
+          <w:iCs/>
+          <w:sz w:val="28"/>
+          <w:szCs w:val="28"/>
+        </w:rPr>
+        <w:t xml:space="preserve"> on</w:t>
+      </w:r>
+      <w:r>
+        <w:rPr>
+          <w:rFonts w:ascii="Times New Roman" w:eastAsia="Times New Roman" w:hAnsi="Times New Roman" w:cs="Times New Roman"/>
+          <w:i/>
+          <w:iCs/>
+          <w:sz w:val="28"/>
+          <w:szCs w:val="28"/>
+        </w:rPr>
+        <w:t xml:space="preserve"> Robotics and Automation, </w:t>
+      </w:r>
+      <w:r>
+        <w:rPr>
+          <w:rFonts w:ascii="Times New Roman" w:eastAsia="Times New Roman" w:hAnsi="Times New Roman" w:cs="Times New Roman"/>
+          <w:sz w:val="28"/>
+          <w:szCs w:val="28"/>
+        </w:rPr>
+        <w:t>(2016) 4815-4821.</w:t>
+      </w:r>
+    </w:p>
+    <w:p>
+      <w:pPr>
+        <w:jc w:val="both"/>
+        <w:rPr>
+          <w:rFonts w:ascii="Times New Roman" w:eastAsia="Times New Roman" w:hAnsi="Times New Roman" w:cs="Times New Roman"/>
+          <w:sz w:val="28"/>
+          <w:szCs w:val="28"/>
+        </w:rPr>
+      </w:pPr>
+      <w:r>
+        <w:rPr>
+          <w:rFonts w:ascii="Times New Roman" w:eastAsia="Times New Roman" w:hAnsi="Times New Roman" w:cs="Times New Roman"/>
+          <w:sz w:val="28"/>
+          <w:szCs w:val="28"/>
+        </w:rPr>
+        <w:t xml:space="preserve">[5] G. Shafer.  </w:t>
+      </w:r>
+      <w:r>
+        <w:rPr>
+          <w:rFonts w:ascii="Times New Roman" w:eastAsia="Times New Roman" w:hAnsi="Times New Roman" w:cs="Times New Roman"/>
+          <w:i/>
+          <w:iCs/>
+          <w:sz w:val="28"/>
+          <w:szCs w:val="28"/>
+        </w:rPr>
+        <w:t>International Journal of Approximate Reasoning</w:t>
+      </w:r>
+      <w:r>
+        <w:rPr>
+          <w:rFonts w:ascii="Times New Roman" w:eastAsia="Times New Roman" w:hAnsi="Times New Roman" w:cs="Times New Roman"/>
+          <w:sz w:val="28"/>
+          <w:szCs w:val="28"/>
+        </w:rPr>
+        <w:t>, 79 (2016) 7-25</w:t>
+      </w:r>
+    </w:p>
+    <w:p>
+      <w:pPr>
+        <w:jc w:val="both"/>
+        <w:rPr>
+          <w:rFonts w:ascii="Times New Roman" w:eastAsia="Times New Roman" w:hAnsi="Times New Roman" w:cs="Times New Roman"/>
+          <w:sz w:val="28"/>
+          <w:szCs w:val="28"/>
+        </w:rPr>
+      </w:pPr>
+      <w:r>
+        <w:rPr>
+          <w:rFonts w:ascii="Times New Roman" w:eastAsia="Times New Roman" w:hAnsi="Times New Roman" w:cs="Times New Roman"/>
+          <w:sz w:val="28"/>
+          <w:szCs w:val="28"/>
+        </w:rPr>
+        <w:t xml:space="preserve">[6] </w:t>
+      </w:r>
+      <w:r>
+        <w:rPr>
+          <w:rFonts w:ascii="Times New Roman" w:eastAsia="Times New Roman" w:hAnsi="Times New Roman" w:cs="Times New Roman"/>
+          <w:sz w:val="28"/>
+          <w:szCs w:val="28"/>
+        </w:rPr>
+        <w:t xml:space="preserve">H. </w:t>
+      </w:r>
+      <w:proofErr w:type="spellStart"/>
+      <w:r>
+        <w:rPr>
+          <w:rFonts w:ascii="Times New Roman" w:eastAsia="Times New Roman" w:hAnsi="Times New Roman" w:cs="Times New Roman"/>
+          <w:sz w:val="28"/>
+          <w:szCs w:val="28"/>
+        </w:rPr>
+        <w:t>Mouhagir</w:t>
+      </w:r>
+      <w:proofErr w:type="spellEnd"/>
+      <w:r>
+        <w:rPr>
+          <w:rFonts w:ascii="Times New Roman" w:eastAsia="Times New Roman" w:hAnsi="Times New Roman" w:cs="Times New Roman"/>
+          <w:sz w:val="28"/>
+          <w:szCs w:val="28"/>
+        </w:rPr>
+        <w:t>, V.</w:t>
+      </w:r>
+      <w:r>
+        <w:rPr>
+          <w:rFonts w:ascii="Times New Roman" w:eastAsia="Times New Roman" w:hAnsi="Times New Roman" w:cs="Times New Roman"/>
+          <w:sz w:val="28"/>
+          <w:szCs w:val="28"/>
+        </w:rPr>
+        <w:t xml:space="preserve"> </w:t>
+      </w:r>
+      <w:proofErr w:type="spellStart"/>
+      <w:r>
+        <w:rPr>
+          <w:rFonts w:ascii="Times New Roman" w:eastAsia="Times New Roman" w:hAnsi="Times New Roman" w:cs="Times New Roman"/>
+          <w:sz w:val="28"/>
+          <w:szCs w:val="28"/>
+        </w:rPr>
+        <w:t>Cherfaoui</w:t>
+      </w:r>
+      <w:proofErr w:type="spellEnd"/>
+      <w:r>
+        <w:rPr>
+          <w:rFonts w:ascii="Times New Roman" w:eastAsia="Times New Roman" w:hAnsi="Times New Roman" w:cs="Times New Roman"/>
+          <w:sz w:val="28"/>
+          <w:szCs w:val="28"/>
+        </w:rPr>
+        <w:t xml:space="preserve">, R. </w:t>
+      </w:r>
+      <w:proofErr w:type="spellStart"/>
+      <w:r>
+        <w:rPr>
+          <w:rFonts w:ascii="Times New Roman" w:eastAsia="Times New Roman" w:hAnsi="Times New Roman" w:cs="Times New Roman"/>
+          <w:sz w:val="28"/>
+          <w:szCs w:val="28"/>
+        </w:rPr>
+        <w:t>Talj</w:t>
+      </w:r>
+      <w:proofErr w:type="spellEnd"/>
+      <w:r>
+        <w:rPr>
+          <w:rFonts w:ascii="Times New Roman" w:eastAsia="Times New Roman" w:hAnsi="Times New Roman" w:cs="Times New Roman"/>
+          <w:sz w:val="28"/>
+          <w:szCs w:val="28"/>
+        </w:rPr>
+        <w:t xml:space="preserve">, F. </w:t>
+      </w:r>
+      <w:proofErr w:type="spellStart"/>
+      <w:r>
+        <w:rPr>
+          <w:rFonts w:ascii="Times New Roman" w:eastAsia="Times New Roman" w:hAnsi="Times New Roman" w:cs="Times New Roman"/>
+          <w:sz w:val="28"/>
+          <w:szCs w:val="28"/>
+        </w:rPr>
+        <w:t>Aioun</w:t>
+      </w:r>
+      <w:proofErr w:type="spellEnd"/>
+      <w:r>
+        <w:rPr>
+          <w:rFonts w:ascii="Times New Roman" w:eastAsia="Times New Roman" w:hAnsi="Times New Roman" w:cs="Times New Roman"/>
+          <w:sz w:val="28"/>
+          <w:szCs w:val="28"/>
+        </w:rPr>
+        <w:t>,</w:t>
+      </w:r>
+      <w:r>
+        <w:rPr>
+          <w:rFonts w:ascii="Times New Roman" w:eastAsia="Times New Roman" w:hAnsi="Times New Roman" w:cs="Times New Roman"/>
+          <w:sz w:val="28"/>
+          <w:szCs w:val="28"/>
+        </w:rPr>
+        <w:t xml:space="preserve"> </w:t>
+      </w:r>
+      <w:r>
+        <w:rPr>
+          <w:rFonts w:ascii="Times New Roman" w:eastAsia="Times New Roman" w:hAnsi="Times New Roman" w:cs="Times New Roman"/>
+          <w:sz w:val="28"/>
+          <w:szCs w:val="28"/>
+        </w:rPr>
+        <w:t xml:space="preserve">F. </w:t>
+      </w:r>
+      <w:proofErr w:type="spellStart"/>
+      <w:r>
+        <w:rPr>
+          <w:rFonts w:ascii="Times New Roman" w:eastAsia="Times New Roman" w:hAnsi="Times New Roman" w:cs="Times New Roman"/>
+          <w:sz w:val="28"/>
+          <w:szCs w:val="28"/>
+        </w:rPr>
+        <w:t>Guillemard</w:t>
+      </w:r>
+      <w:proofErr w:type="spellEnd"/>
+      <w:r>
+        <w:rPr>
+          <w:rFonts w:ascii="Times New Roman" w:eastAsia="Times New Roman" w:hAnsi="Times New Roman" w:cs="Times New Roman"/>
+          <w:sz w:val="28"/>
+          <w:szCs w:val="28"/>
+        </w:rPr>
+        <w:t>.</w:t>
+      </w:r>
+      <w:r>
+        <w:rPr>
+          <w:rFonts w:ascii="Times New Roman" w:eastAsia="Times New Roman" w:hAnsi="Times New Roman" w:cs="Times New Roman"/>
+          <w:i/>
+          <w:iCs/>
+          <w:sz w:val="28"/>
+          <w:szCs w:val="28"/>
+        </w:rPr>
+        <w:t xml:space="preserve"> IFAC-</w:t>
+      </w:r>
+      <w:proofErr w:type="spellStart"/>
+      <w:r>
+        <w:rPr>
+          <w:rFonts w:ascii="Times New Roman" w:eastAsia="Times New Roman" w:hAnsi="Times New Roman" w:cs="Times New Roman"/>
+          <w:i/>
+          <w:iCs/>
+          <w:sz w:val="28"/>
+          <w:szCs w:val="28"/>
+        </w:rPr>
+        <w:t>PapersOnLine</w:t>
+      </w:r>
+      <w:proofErr w:type="spellEnd"/>
+      <w:r>
+        <w:rPr>
+          <w:rFonts w:ascii="Times New Roman" w:eastAsia="Times New Roman" w:hAnsi="Times New Roman" w:cs="Times New Roman"/>
+          <w:i/>
+          <w:iCs/>
+          <w:sz w:val="28"/>
+          <w:szCs w:val="28"/>
+        </w:rPr>
+        <w:t xml:space="preserve">, </w:t>
+      </w:r>
+      <w:r>
+        <w:rPr>
+          <w:rFonts w:ascii="Times New Roman" w:eastAsia="Times New Roman" w:hAnsi="Times New Roman" w:cs="Times New Roman"/>
+          <w:sz w:val="28"/>
+          <w:szCs w:val="28"/>
+        </w:rPr>
+        <w:t>50 (2017) 12545-12550.</w:t>
+      </w:r>
+    </w:p>
+    <w:p>
+      <w:pPr>
+        <w:pStyle w:val="Default"/>
+        <w:spacing w:line="276" w:lineRule="auto"/>
+        <w:jc w:val="both"/>
+        <w:rPr>
+          <w:rFonts w:eastAsia="Times New Roman"/>
+          <w:sz w:val="28"/>
+          <w:szCs w:val="28"/>
+        </w:rPr>
+      </w:pPr>
+      <w:r>
+        <w:rPr>
+          <w:rFonts w:eastAsia="Times New Roman"/>
+          <w:sz w:val="28"/>
+          <w:szCs w:val="28"/>
+        </w:rPr>
+        <w:lastRenderedPageBreak/>
+        <w:t xml:space="preserve">[7] </w:t>
+      </w:r>
+      <w:r>
+        <w:rPr>
+          <w:rFonts w:eastAsia="Times New Roman"/>
+          <w:sz w:val="28"/>
+          <w:szCs w:val="28"/>
+        </w:rPr>
+        <w:t xml:space="preserve">A. </w:t>
+      </w:r>
+      <w:proofErr w:type="spellStart"/>
+      <w:r>
+        <w:rPr>
+          <w:rFonts w:eastAsia="Times New Roman"/>
+          <w:sz w:val="28"/>
+          <w:szCs w:val="28"/>
+        </w:rPr>
+        <w:t>Mogelmose</w:t>
+      </w:r>
+      <w:proofErr w:type="spellEnd"/>
+      <w:r>
+        <w:rPr>
+          <w:rFonts w:eastAsia="Times New Roman"/>
+          <w:sz w:val="28"/>
+          <w:szCs w:val="28"/>
+        </w:rPr>
+        <w:t>, M. M. Trivedi,</w:t>
+      </w:r>
+      <w:r>
+        <w:rPr>
+          <w:rFonts w:eastAsia="Times New Roman"/>
+          <w:sz w:val="28"/>
+          <w:szCs w:val="28"/>
+        </w:rPr>
+        <w:t xml:space="preserve"> </w:t>
+      </w:r>
+      <w:r>
+        <w:rPr>
+          <w:rFonts w:eastAsia="Times New Roman"/>
+          <w:sz w:val="28"/>
+          <w:szCs w:val="28"/>
+        </w:rPr>
+        <w:t xml:space="preserve">T. B. </w:t>
+      </w:r>
+      <w:proofErr w:type="spellStart"/>
+      <w:r>
+        <w:rPr>
+          <w:rFonts w:eastAsia="Times New Roman"/>
+          <w:sz w:val="28"/>
+          <w:szCs w:val="28"/>
+        </w:rPr>
+        <w:t>Moeslund</w:t>
+      </w:r>
+      <w:proofErr w:type="spellEnd"/>
+      <w:r>
+        <w:rPr>
+          <w:rFonts w:eastAsia="Times New Roman"/>
+          <w:sz w:val="28"/>
+          <w:szCs w:val="28"/>
+        </w:rPr>
+        <w:t xml:space="preserve">. </w:t>
+      </w:r>
+      <w:r>
+        <w:rPr>
+          <w:rFonts w:eastAsia="Times New Roman"/>
+          <w:i/>
+          <w:iCs/>
+          <w:sz w:val="28"/>
+          <w:szCs w:val="28"/>
+        </w:rPr>
+        <w:t xml:space="preserve">IEEE Transactions on Intelligent Transportation Systems, </w:t>
+      </w:r>
+      <w:r>
+        <w:rPr>
+          <w:rFonts w:eastAsia="Times New Roman"/>
+          <w:sz w:val="28"/>
+          <w:szCs w:val="28"/>
+        </w:rPr>
+        <w:t xml:space="preserve">13 (2012) 1484-1497. </w:t>
+      </w:r>
+    </w:p>
+    <w:p>
+      <w:pPr>
+        <w:pStyle w:val="Default"/>
+        <w:spacing w:line="276" w:lineRule="auto"/>
+        <w:jc w:val="both"/>
+        <w:rPr>
+          <w:rFonts w:eastAsia="Times New Roman"/>
+          <w:sz w:val="28"/>
+          <w:szCs w:val="28"/>
+        </w:rPr>
+      </w:pPr>
+    </w:p>
+    <w:p>
+      <w:pPr>
+        <w:pStyle w:val="Default"/>
+        <w:spacing w:line="276" w:lineRule="auto"/>
+        <w:jc w:val="both"/>
+        <w:rPr>
+          <w:rFonts w:eastAsia="Times New Roman"/>
+          <w:sz w:val="28"/>
+          <w:szCs w:val="28"/>
+        </w:rPr>
+      </w:pPr>
+      <w:r>
+        <w:rPr>
+          <w:rFonts w:eastAsia="Times New Roman"/>
+          <w:sz w:val="28"/>
+          <w:szCs w:val="28"/>
+        </w:rPr>
+        <w:t xml:space="preserve">[8] </w:t>
+      </w:r>
+      <w:r>
+        <w:rPr>
+          <w:rFonts w:eastAsia="Times New Roman"/>
+          <w:sz w:val="28"/>
+          <w:szCs w:val="28"/>
+        </w:rPr>
+        <w:t xml:space="preserve">N. Srivastava, G. Hinton, A. </w:t>
+      </w:r>
+      <w:proofErr w:type="spellStart"/>
+      <w:r>
+        <w:rPr>
+          <w:rFonts w:eastAsia="Times New Roman"/>
+          <w:sz w:val="28"/>
+          <w:szCs w:val="28"/>
+        </w:rPr>
+        <w:t>Krizhevsky</w:t>
+      </w:r>
+      <w:proofErr w:type="spellEnd"/>
+      <w:r>
+        <w:rPr>
+          <w:rFonts w:eastAsia="Times New Roman"/>
+          <w:sz w:val="28"/>
+          <w:szCs w:val="28"/>
+        </w:rPr>
+        <w:t xml:space="preserve">, I. </w:t>
+      </w:r>
+      <w:proofErr w:type="spellStart"/>
+      <w:r>
+        <w:rPr>
+          <w:rFonts w:eastAsia="Times New Roman"/>
+          <w:sz w:val="28"/>
+          <w:szCs w:val="28"/>
+        </w:rPr>
+        <w:t>Sutskever</w:t>
+      </w:r>
+      <w:proofErr w:type="spellEnd"/>
+      <w:r>
+        <w:rPr>
+          <w:rFonts w:eastAsia="Times New Roman"/>
+          <w:sz w:val="28"/>
+          <w:szCs w:val="28"/>
+        </w:rPr>
+        <w:t xml:space="preserve">, and R. </w:t>
+      </w:r>
+      <w:proofErr w:type="spellStart"/>
+      <w:r>
+        <w:rPr>
+          <w:rFonts w:eastAsia="Times New Roman"/>
+          <w:sz w:val="28"/>
+          <w:szCs w:val="28"/>
+        </w:rPr>
+        <w:t>Salakhutdinov</w:t>
+      </w:r>
+      <w:proofErr w:type="spellEnd"/>
+      <w:r>
+        <w:rPr>
+          <w:rFonts w:eastAsia="Times New Roman"/>
+          <w:sz w:val="28"/>
+          <w:szCs w:val="28"/>
+        </w:rPr>
+        <w:t xml:space="preserve">. </w:t>
+      </w:r>
+      <w:r>
+        <w:rPr>
+          <w:rFonts w:eastAsia="Times New Roman"/>
+          <w:i/>
+          <w:iCs/>
+          <w:sz w:val="28"/>
+          <w:szCs w:val="28"/>
+        </w:rPr>
+        <w:t>The Journal of Machine Learning Re</w:t>
+      </w:r>
+      <w:r>
+        <w:rPr>
+          <w:rFonts w:eastAsia="Times New Roman"/>
+          <w:i/>
+          <w:iCs/>
+          <w:sz w:val="28"/>
+          <w:szCs w:val="28"/>
+        </w:rPr>
+        <w:t xml:space="preserve">search, </w:t>
+      </w:r>
+      <w:r>
+        <w:rPr>
+          <w:rFonts w:eastAsia="Times New Roman"/>
+          <w:sz w:val="28"/>
+          <w:szCs w:val="28"/>
+        </w:rPr>
+        <w:t>15 (2015) 1929-1958.</w:t>
+      </w:r>
+    </w:p>
+    <w:p>
+      <w:pPr>
+        <w:pStyle w:val="Default"/>
+        <w:spacing w:line="276" w:lineRule="auto"/>
+        <w:jc w:val="both"/>
+        <w:rPr>
+          <w:rFonts w:eastAsia="Times New Roman"/>
+          <w:sz w:val="28"/>
+          <w:szCs w:val="28"/>
+        </w:rPr>
+      </w:pPr>
+    </w:p>
+    <w:p>
+      <w:pPr>
+        <w:pStyle w:val="Default"/>
+        <w:spacing w:line="276" w:lineRule="auto"/>
+        <w:jc w:val="both"/>
+        <w:rPr>
+          <w:rFonts w:eastAsia="Times New Roman"/>
+          <w:sz w:val="28"/>
+          <w:szCs w:val="28"/>
+        </w:rPr>
+      </w:pPr>
+      <w:r>
+        <w:rPr>
+          <w:rFonts w:eastAsia="Times New Roman"/>
+          <w:sz w:val="28"/>
+          <w:szCs w:val="28"/>
+        </w:rPr>
+        <w:t xml:space="preserve">[9] </w:t>
+      </w:r>
+      <w:r>
+        <w:rPr>
+          <w:rFonts w:eastAsia="Times New Roman"/>
+          <w:sz w:val="28"/>
+          <w:szCs w:val="28"/>
+        </w:rPr>
+        <w:t xml:space="preserve">Ch. </w:t>
+      </w:r>
+      <w:proofErr w:type="spellStart"/>
+      <w:r>
+        <w:rPr>
+          <w:rFonts w:eastAsia="Times New Roman"/>
+          <w:sz w:val="28"/>
+          <w:szCs w:val="28"/>
+        </w:rPr>
+        <w:t>Krishnaveni</w:t>
+      </w:r>
+      <w:proofErr w:type="spellEnd"/>
+      <w:r>
+        <w:rPr>
+          <w:rFonts w:eastAsia="Times New Roman"/>
+          <w:sz w:val="28"/>
+          <w:szCs w:val="28"/>
+        </w:rPr>
+        <w:t>,</w:t>
+      </w:r>
+      <w:r>
+        <w:rPr>
+          <w:rFonts w:eastAsia="Times New Roman"/>
+          <w:sz w:val="28"/>
+          <w:szCs w:val="28"/>
+        </w:rPr>
+        <w:t xml:space="preserve"> </w:t>
+      </w:r>
+      <w:r>
+        <w:rPr>
+          <w:rFonts w:eastAsia="Times New Roman"/>
+          <w:sz w:val="28"/>
+          <w:szCs w:val="28"/>
+        </w:rPr>
+        <w:t xml:space="preserve">A. </w:t>
+      </w:r>
+      <w:proofErr w:type="spellStart"/>
+      <w:r>
+        <w:rPr>
+          <w:rFonts w:eastAsia="Times New Roman"/>
+          <w:sz w:val="28"/>
+          <w:szCs w:val="28"/>
+        </w:rPr>
+        <w:t>Siresha</w:t>
+      </w:r>
+      <w:proofErr w:type="spellEnd"/>
+      <w:r>
+        <w:rPr>
+          <w:rFonts w:eastAsia="Times New Roman"/>
+          <w:sz w:val="28"/>
+          <w:szCs w:val="28"/>
+        </w:rPr>
+        <w:t>,</w:t>
+      </w:r>
+      <w:r>
+        <w:rPr>
+          <w:rFonts w:eastAsia="Times New Roman"/>
+          <w:sz w:val="28"/>
+          <w:szCs w:val="28"/>
+        </w:rPr>
+        <w:t xml:space="preserve"> </w:t>
+      </w:r>
+      <w:r>
+        <w:rPr>
+          <w:rFonts w:eastAsia="Times New Roman"/>
+          <w:sz w:val="28"/>
+          <w:szCs w:val="28"/>
+        </w:rPr>
+        <w:t xml:space="preserve">B. J. Prem </w:t>
+      </w:r>
+      <w:proofErr w:type="spellStart"/>
+      <w:r>
+        <w:rPr>
+          <w:rFonts w:eastAsia="Times New Roman"/>
+          <w:sz w:val="28"/>
+          <w:szCs w:val="28"/>
+        </w:rPr>
+        <w:t>Prasana</w:t>
+      </w:r>
+      <w:proofErr w:type="spellEnd"/>
+      <w:r>
+        <w:rPr>
+          <w:rFonts w:eastAsia="Times New Roman"/>
+          <w:sz w:val="28"/>
+          <w:szCs w:val="28"/>
+        </w:rPr>
+        <w:t xml:space="preserve"> Kumar</w:t>
+      </w:r>
+      <w:r>
+        <w:rPr>
+          <w:rFonts w:eastAsia="Times New Roman"/>
+          <w:sz w:val="28"/>
+          <w:szCs w:val="28"/>
+        </w:rPr>
+        <w:t xml:space="preserve">, </w:t>
+      </w:r>
+      <w:r>
+        <w:rPr>
+          <w:rFonts w:eastAsia="Times New Roman"/>
+          <w:sz w:val="28"/>
+          <w:szCs w:val="28"/>
+        </w:rPr>
+        <w:t xml:space="preserve">K. </w:t>
+      </w:r>
+      <w:proofErr w:type="spellStart"/>
+      <w:r>
+        <w:rPr>
+          <w:rFonts w:eastAsia="Times New Roman"/>
+          <w:sz w:val="28"/>
+          <w:szCs w:val="28"/>
+        </w:rPr>
+        <w:t>Sivanagireddy</w:t>
+      </w:r>
+      <w:proofErr w:type="spellEnd"/>
+      <w:r>
+        <w:rPr>
+          <w:rFonts w:eastAsia="Times New Roman"/>
+          <w:sz w:val="28"/>
+          <w:szCs w:val="28"/>
+        </w:rPr>
+        <w:t xml:space="preserve">. </w:t>
+      </w:r>
+      <w:r>
+        <w:rPr>
+          <w:rFonts w:eastAsia="Times New Roman"/>
+          <w:i/>
+          <w:iCs/>
+          <w:sz w:val="28"/>
+          <w:szCs w:val="28"/>
+        </w:rPr>
+        <w:t xml:space="preserve">International Journal of Electrical Electronics and Communication, </w:t>
+      </w:r>
+      <w:r>
+        <w:rPr>
+          <w:rFonts w:eastAsia="Times New Roman"/>
+          <w:sz w:val="28"/>
+          <w:szCs w:val="28"/>
+        </w:rPr>
+        <w:t>6 (2014) 761-766.</w:t>
+      </w:r>
+    </w:p>
+    <w:p>
+      <w:pPr>
+        <w:pStyle w:val="Default"/>
+        <w:spacing w:line="276" w:lineRule="auto"/>
+        <w:jc w:val="both"/>
+        <w:rPr>
+          <w:rFonts w:eastAsia="Times New Roman"/>
+          <w:sz w:val="28"/>
+          <w:szCs w:val="28"/>
+        </w:rPr>
+      </w:pPr>
+    </w:p>
+    <w:p>
+      <w:pPr>
+        <w:pStyle w:val="Default"/>
+        <w:spacing w:line="276" w:lineRule="auto"/>
+        <w:jc w:val="both"/>
+        <w:rPr>
+          <w:rFonts w:eastAsia="Times New Roman"/>
+          <w:sz w:val="28"/>
+          <w:szCs w:val="28"/>
+        </w:rPr>
+      </w:pPr>
+      <w:r>
+        <w:rPr>
+          <w:rFonts w:eastAsia="Times New Roman"/>
+          <w:sz w:val="28"/>
+          <w:szCs w:val="28"/>
+        </w:rPr>
+        <w:t xml:space="preserve">[10] Dhaval </w:t>
+      </w:r>
+      <w:proofErr w:type="spellStart"/>
+      <w:r>
+        <w:rPr>
+          <w:rFonts w:eastAsia="Times New Roman"/>
+          <w:sz w:val="28"/>
+          <w:szCs w:val="28"/>
+        </w:rPr>
+        <w:t>Chheda</w:t>
+      </w:r>
+      <w:proofErr w:type="spellEnd"/>
+      <w:r>
+        <w:rPr>
+          <w:rFonts w:eastAsia="Times New Roman"/>
+          <w:sz w:val="28"/>
+          <w:szCs w:val="28"/>
+        </w:rPr>
+        <w:t xml:space="preserve">, </w:t>
+      </w:r>
+      <w:proofErr w:type="spellStart"/>
+      <w:r>
+        <w:rPr>
+          <w:rFonts w:eastAsia="Times New Roman"/>
+          <w:sz w:val="28"/>
+          <w:szCs w:val="28"/>
+        </w:rPr>
+        <w:t>Divyesh</w:t>
+      </w:r>
+      <w:proofErr w:type="spellEnd"/>
+      <w:r>
+        <w:rPr>
+          <w:rFonts w:eastAsia="Times New Roman"/>
+          <w:sz w:val="28"/>
+          <w:szCs w:val="28"/>
+        </w:rPr>
+        <w:t xml:space="preserve"> </w:t>
+      </w:r>
+      <w:proofErr w:type="spellStart"/>
+      <w:r>
+        <w:rPr>
+          <w:rFonts w:eastAsia="Times New Roman"/>
+          <w:sz w:val="28"/>
+          <w:szCs w:val="28"/>
+        </w:rPr>
+        <w:t>Darde</w:t>
+      </w:r>
+      <w:proofErr w:type="spellEnd"/>
+      <w:r>
+        <w:rPr>
+          <w:rFonts w:eastAsia="Times New Roman"/>
+          <w:sz w:val="28"/>
+          <w:szCs w:val="28"/>
+        </w:rPr>
+        <w:t xml:space="preserve">, Shraddha </w:t>
+      </w:r>
+      <w:proofErr w:type="spellStart"/>
+      <w:r>
+        <w:rPr>
+          <w:rFonts w:eastAsia="Times New Roman"/>
+          <w:sz w:val="28"/>
+          <w:szCs w:val="28"/>
+        </w:rPr>
+        <w:t>Chitalia</w:t>
+      </w:r>
+      <w:proofErr w:type="spellEnd"/>
+      <w:r>
+        <w:rPr>
+          <w:rFonts w:eastAsia="Times New Roman"/>
+          <w:sz w:val="28"/>
+          <w:szCs w:val="28"/>
+        </w:rPr>
+        <w:t xml:space="preserve">. </w:t>
+      </w:r>
+      <w:proofErr w:type="spellStart"/>
+      <w:r>
+        <w:rPr>
+          <w:rFonts w:eastAsia="Times New Roman"/>
+          <w:i/>
+          <w:iCs/>
+          <w:sz w:val="28"/>
+          <w:szCs w:val="28"/>
+        </w:rPr>
+        <w:t>Internatinal</w:t>
+      </w:r>
+      <w:proofErr w:type="spellEnd"/>
+      <w:r>
+        <w:rPr>
+          <w:rFonts w:eastAsia="Times New Roman"/>
+          <w:i/>
+          <w:iCs/>
+          <w:sz w:val="28"/>
+          <w:szCs w:val="28"/>
+        </w:rPr>
+        <w:t xml:space="preserve"> Journal of Computer Applications, </w:t>
+      </w:r>
+      <w:r>
+        <w:rPr>
+          <w:rFonts w:eastAsia="Times New Roman"/>
+          <w:sz w:val="28"/>
+          <w:szCs w:val="28"/>
+        </w:rPr>
+        <w:t>82 (2013) 6-11</w:t>
+      </w:r>
+    </w:p>
+    <w:p>
+      <w:pPr>
+        <w:pStyle w:val="Default"/>
+        <w:spacing w:line="276" w:lineRule="auto"/>
+        <w:jc w:val="both"/>
+        <w:rPr>
+          <w:rFonts w:eastAsia="Times New Roman"/>
+          <w:sz w:val="28"/>
+          <w:szCs w:val="28"/>
+        </w:rPr>
+      </w:pPr>
+    </w:p>
+    <w:p>
+      <w:pPr>
+        <w:pStyle w:val="Default"/>
+        <w:jc w:val="both"/>
+        <w:rPr>
+          <w:sz w:val="16"/>
+          <w:szCs w:val="16"/>
+        </w:rPr>
+      </w:pPr>
+    </w:p>
+    <w:p>
+      <w:pPr>
+        <w:jc w:val="both"/>
+        <w:rPr>
+          <w:rFonts w:ascii="Times New Roman" w:eastAsia="Times New Roman" w:hAnsi="Times New Roman" w:cs="Times New Roman"/>
+          <w:sz w:val="28"/>
+          <w:szCs w:val="28"/>
+        </w:rPr>
+      </w:pPr>
     </w:p>
     <w:sectPr>
       <w:type w:val="continuous"/>
@@ -16091,6 +16413,22 @@
     <w:uiPriority w:val="99"/>
     <w:rsid w:val="009330C6"/>
   </w:style>
+  <w:style w:type="paragraph" w:customStyle="1" w:styleId="Default">
+    <w:name w:val="Default"/>
+    <w:rsid w:val="00A8124C"/>
+    <w:pPr>
+      <w:autoSpaceDE w:val="0"/>
+      <w:autoSpaceDN w:val="0"/>
+      <w:adjustRightInd w:val="0"/>
+      <w:spacing w:after="0" w:line="240" w:lineRule="auto"/>
+    </w:pPr>
+    <w:rPr>
+      <w:rFonts w:ascii="Times New Roman" w:hAnsi="Times New Roman" w:cs="Times New Roman"/>
+      <w:color w:val="000000"/>
+      <w:sz w:val="24"/>
+      <w:szCs w:val="24"/>
+    </w:rPr>
+  </w:style>
 </w:styles>
 </file>
 
@@ -16419,7 +16757,7 @@
 </file>
 
 <file path=customXml/itemProps1.xml><?xml version="1.0" encoding="utf-8"?>
-<ds:datastoreItem xmlns:ds="http://schemas.openxmlformats.org/officeDocument/2006/customXml" ds:itemID="{FA817498-6864-4FA4-99A0-0CAE84322182}">
+<ds:datastoreItem xmlns:ds="http://schemas.openxmlformats.org/officeDocument/2006/customXml" ds:itemID="{B0768869-AE01-4F32-AA31-D59EB1CDAB6D}">
   <ds:schemaRefs>
     <ds:schemaRef ds:uri="http://schemas.openxmlformats.org/officeDocument/2006/bibliography"/>
   </ds:schemaRefs>

</xml_diff>